<commit_message>
Guess who almost gave up programming again :))) Section 22 done
</commit_message>
<xml_diff>
--- a/Documentations/React Course Notes.docx
+++ b/Documentations/React Course Notes.docx
@@ -5178,7 +5178,14 @@
         <w:rPr>
           <w:lang w:val="en-US"/>
         </w:rPr>
-        <w:t>Always exports what’s named on the export per default. Therefor when you import the you can use whatever name you like. See picture below</w:t>
+        <w:t xml:space="preserve">Always exports what’s named on the export per default. Therefor when you import the you can use whatever name you like. See picture </w:t>
+      </w:r>
+      <w:proofErr w:type="gramStart"/>
+      <w:r>
+        <w:rPr>
+          <w:lang w:val="en-US"/>
+        </w:rPr>
+        <w:t>below</w:t>
       </w:r>
       <w:r>
         <w:rPr>
@@ -5186,6 +5193,7 @@
         </w:rPr>
         <w:t>(</w:t>
       </w:r>
+      <w:proofErr w:type="gramEnd"/>
       <w:r>
         <w:rPr>
           <w:lang w:val="en-US"/>
@@ -5765,8 +5773,16 @@
         <w:rPr>
           <w:lang w:val="en-US"/>
         </w:rPr>
-        <w:t xml:space="preserve"> can have multiple exports. See picture below(</w:t>
-      </w:r>
+        <w:t xml:space="preserve"> can have multiple exports. See picture </w:t>
+      </w:r>
+      <w:proofErr w:type="gramStart"/>
+      <w:r>
+        <w:rPr>
+          <w:lang w:val="en-US"/>
+        </w:rPr>
+        <w:t>below(</w:t>
+      </w:r>
+      <w:proofErr w:type="gramEnd"/>
       <w:r>
         <w:rPr>
           <w:lang w:val="en-US"/>
@@ -6069,6 +6085,7 @@
         <w:t xml:space="preserve">function </w:t>
       </w:r>
       <w:proofErr w:type="spellStart"/>
+      <w:proofErr w:type="gramStart"/>
       <w:r>
         <w:rPr>
           <w:lang w:val="en-US"/>
@@ -6080,7 +6097,14 @@
         <w:rPr>
           <w:lang w:val="en-US"/>
         </w:rPr>
-        <w:t>(…</w:t>
+        <w:t>(</w:t>
+      </w:r>
+      <w:proofErr w:type="gramEnd"/>
+      <w:r>
+        <w:rPr>
+          <w:lang w:val="en-US"/>
+        </w:rPr>
+        <w:t>…</w:t>
       </w:r>
       <w:proofErr w:type="spellStart"/>
       <w:r>
@@ -6112,6 +6136,7 @@
         <w:t xml:space="preserve">return </w:t>
       </w:r>
       <w:proofErr w:type="spellStart"/>
+      <w:proofErr w:type="gramStart"/>
       <w:r>
         <w:rPr>
           <w:lang w:val="en-US"/>
@@ -6119,6 +6144,7 @@
         <w:t>args.sort</w:t>
       </w:r>
       <w:proofErr w:type="spellEnd"/>
+      <w:proofErr w:type="gramEnd"/>
       <w:r>
         <w:rPr>
           <w:lang w:val="en-US"/>
@@ -6221,6 +6247,7 @@
         <w:t>[</w:t>
       </w:r>
       <w:proofErr w:type="spellStart"/>
+      <w:proofErr w:type="gramStart"/>
       <w:r>
         <w:rPr>
           <w:lang w:val="en-US"/>
@@ -6228,6 +6255,7 @@
         <w:t>a,b</w:t>
       </w:r>
       <w:proofErr w:type="spellEnd"/>
+      <w:proofErr w:type="gramEnd"/>
       <w:r>
         <w:rPr>
           <w:lang w:val="en-US"/>
@@ -6282,7 +6310,21 @@
         <w:rPr>
           <w:lang w:val="en-US"/>
         </w:rPr>
-        <w:t>[a, ,b] = [‘Hello’, ‘Mr.’, ‘Max’]</w:t>
+        <w:t>[a</w:t>
+      </w:r>
+      <w:proofErr w:type="gramStart"/>
+      <w:r>
+        <w:rPr>
+          <w:lang w:val="en-US"/>
+        </w:rPr>
+        <w:t>, ,b</w:t>
+      </w:r>
+      <w:proofErr w:type="gramEnd"/>
+      <w:r>
+        <w:rPr>
+          <w:lang w:val="en-US"/>
+        </w:rPr>
+        <w:t>] = [‘Hello’, ‘Mr.’, ‘Max’]</w:t>
       </w:r>
     </w:p>
     <w:p>
@@ -6445,7 +6487,21 @@
         <w:rPr>
           <w:lang w:val="en-US"/>
         </w:rPr>
-        <w:t xml:space="preserve">to write html-similar code. It’s not the real html-text, React translates it in the background to render the proper html. Components return one </w:t>
+        <w:t xml:space="preserve">to write html-similar code. It’s not the real html-text, </w:t>
+      </w:r>
+      <w:proofErr w:type="gramStart"/>
+      <w:r>
+        <w:rPr>
+          <w:lang w:val="en-US"/>
+        </w:rPr>
+        <w:t>React</w:t>
+      </w:r>
+      <w:proofErr w:type="gramEnd"/>
+      <w:r>
+        <w:rPr>
+          <w:lang w:val="en-US"/>
+        </w:rPr>
+        <w:t xml:space="preserve"> translates it in the background to render the proper html. Components return one </w:t>
       </w:r>
       <w:r>
         <w:rPr>
@@ -6457,7 +6513,21 @@
         <w:rPr>
           <w:lang w:val="en-US"/>
         </w:rPr>
-        <w:t>lement which wraps all component-elements -&gt; ex. div wraps p,h1etc.</w:t>
+        <w:t xml:space="preserve">lement which wraps all component-elements -&gt; ex. div wraps </w:t>
+      </w:r>
+      <w:proofErr w:type="gramStart"/>
+      <w:r>
+        <w:rPr>
+          <w:lang w:val="en-US"/>
+        </w:rPr>
+        <w:t>p,h</w:t>
+      </w:r>
+      <w:proofErr w:type="gramEnd"/>
+      <w:r>
+        <w:rPr>
+          <w:lang w:val="en-US"/>
+        </w:rPr>
+        <w:t>1etc.</w:t>
       </w:r>
     </w:p>
     <w:p>
@@ -6557,7 +6627,21 @@
         <w:rPr>
           <w:lang w:val="en-US"/>
         </w:rPr>
-        <w:t>To change some of the components values from inside the component. State is managed from the inside. State should be used when it makes sense, as too much state can make the application difficult to maintain.</w:t>
+        <w:t xml:space="preserve">To change some of the </w:t>
+      </w:r>
+      <w:proofErr w:type="gramStart"/>
+      <w:r>
+        <w:rPr>
+          <w:lang w:val="en-US"/>
+        </w:rPr>
+        <w:t>components</w:t>
+      </w:r>
+      <w:proofErr w:type="gramEnd"/>
+      <w:r>
+        <w:rPr>
+          <w:lang w:val="en-US"/>
+        </w:rPr>
+        <w:t xml:space="preserve"> values from inside the component. State is managed from the inside. State should be used when it makes sense, as too much state can make the application difficult to maintain.</w:t>
       </w:r>
     </w:p>
     <w:p>
@@ -6640,6 +6724,7 @@
         </w:rPr>
       </w:pPr>
       <w:proofErr w:type="spellStart"/>
+      <w:proofErr w:type="gramStart"/>
       <w:r>
         <w:rPr>
           <w:lang w:val="en-US"/>
@@ -6647,6 +6732,7 @@
         <w:t>this.setState</w:t>
       </w:r>
       <w:proofErr w:type="spellEnd"/>
+      <w:proofErr w:type="gramEnd"/>
       <w:r>
         <w:rPr>
           <w:lang w:val="en-US"/>
@@ -6795,6 +6881,7 @@
         </w:rPr>
       </w:pPr>
       <w:proofErr w:type="spellStart"/>
+      <w:proofErr w:type="gramStart"/>
       <w:r>
         <w:rPr>
           <w:lang w:val="en-US"/>
@@ -6802,6 +6889,7 @@
         <w:t>this.setState</w:t>
       </w:r>
       <w:proofErr w:type="spellEnd"/>
+      <w:proofErr w:type="gramEnd"/>
       <w:r>
         <w:rPr>
           <w:lang w:val="en-US"/>
@@ -7531,13 +7619,29 @@
           <w:rFonts w:eastAsia="Times New Roman"/>
           <w:lang w:val="en-US"/>
         </w:rPr>
-        <w:t>{1&gt;2 ? &lt;p&gt;</w:t>
-      </w:r>
+        <w:t>{1&gt;</w:t>
+      </w:r>
+      <w:proofErr w:type="gramStart"/>
       <w:r>
         <w:rPr>
           <w:rFonts w:eastAsia="Times New Roman"/>
           <w:lang w:val="en-US"/>
         </w:rPr>
+        <w:t>2 ?</w:t>
+      </w:r>
+      <w:proofErr w:type="gramEnd"/>
+      <w:r>
+        <w:rPr>
+          <w:rFonts w:eastAsia="Times New Roman"/>
+          <w:lang w:val="en-US"/>
+        </w:rPr>
+        <w:t xml:space="preserve"> &lt;p&gt;</w:t>
+      </w:r>
+      <w:r>
+        <w:rPr>
+          <w:rFonts w:eastAsia="Times New Roman"/>
+          <w:lang w:val="en-US"/>
+        </w:rPr>
         <w:t>H</w:t>
       </w:r>
       <w:r>
@@ -7559,7 +7663,23 @@
           <w:rFonts w:eastAsia="Times New Roman"/>
           <w:lang w:val="en-US"/>
         </w:rPr>
-        <w:t>ey&lt;/p&gt; : &lt;p&gt;</w:t>
+        <w:t>ey&lt;/p</w:t>
+      </w:r>
+      <w:proofErr w:type="gramStart"/>
+      <w:r>
+        <w:rPr>
+          <w:rFonts w:eastAsia="Times New Roman"/>
+          <w:lang w:val="en-US"/>
+        </w:rPr>
+        <w:t>&gt; :</w:t>
+      </w:r>
+      <w:proofErr w:type="gramEnd"/>
+      <w:r>
+        <w:rPr>
+          <w:rFonts w:eastAsia="Times New Roman"/>
+          <w:lang w:val="en-US"/>
+        </w:rPr>
+        <w:t xml:space="preserve"> &lt;p&gt;</w:t>
       </w:r>
       <w:r>
         <w:rPr>
@@ -7836,7 +7956,23 @@
           <w:lang w:val="en-US"/>
         </w:rPr>
         <w:br/>
-        <w:t xml:space="preserve">   );</w:t>
+        <w:t xml:space="preserve"> </w:t>
+      </w:r>
+      <w:proofErr w:type="gramStart"/>
+      <w:r>
+        <w:rPr>
+          <w:rFonts w:eastAsia="Times New Roman"/>
+          <w:lang w:val="en-US"/>
+        </w:rPr>
+        <w:t xml:space="preserve">  )</w:t>
+      </w:r>
+      <w:proofErr w:type="gramEnd"/>
+      <w:r>
+        <w:rPr>
+          <w:rFonts w:eastAsia="Times New Roman"/>
+          <w:lang w:val="en-US"/>
+        </w:rPr>
+        <w:t>;</w:t>
       </w:r>
     </w:p>
     <w:p>
@@ -7917,7 +8053,21 @@
           <w:lang w:val="en-US"/>
         </w:rPr>
         <w:br/>
-        <w:t xml:space="preserve">    {message}</w:t>
+        <w:t xml:space="preserve"> </w:t>
+      </w:r>
+      <w:proofErr w:type="gramStart"/>
+      <w:r>
+        <w:rPr>
+          <w:lang w:val="en-US"/>
+        </w:rPr>
+        <w:t xml:space="preserve">   {</w:t>
+      </w:r>
+      <w:proofErr w:type="gramEnd"/>
+      <w:r>
+        <w:rPr>
+          <w:lang w:val="en-US"/>
+        </w:rPr>
+        <w:t>message}</w:t>
       </w:r>
       <w:r>
         <w:rPr>
@@ -8182,6 +8332,7 @@
         <w:tab/>
       </w:r>
       <w:proofErr w:type="spellStart"/>
+      <w:proofErr w:type="gramStart"/>
       <w:r>
         <w:rPr>
           <w:rFonts w:eastAsia="Times New Roman"/>
@@ -8190,6 +8341,7 @@
         <w:t>style.backgroundColor</w:t>
       </w:r>
       <w:proofErr w:type="spellEnd"/>
+      <w:proofErr w:type="gramEnd"/>
       <w:r>
         <w:rPr>
           <w:rFonts w:eastAsia="Times New Roman"/>
@@ -8332,8 +8484,17 @@
           <w:rFonts w:eastAsia="Times New Roman"/>
           <w:lang w:val="en-US"/>
         </w:rPr>
-        <w:t xml:space="preserve"> &lt;= 2){</w:t>
-      </w:r>
+        <w:t xml:space="preserve"> &lt;= </w:t>
+      </w:r>
+      <w:proofErr w:type="gramStart"/>
+      <w:r>
+        <w:rPr>
+          <w:rFonts w:eastAsia="Times New Roman"/>
+          <w:lang w:val="en-US"/>
+        </w:rPr>
+        <w:t>2){</w:t>
+      </w:r>
+      <w:proofErr w:type="gramEnd"/>
       <w:r>
         <w:rPr>
           <w:rFonts w:eastAsia="Times New Roman"/>
@@ -8505,6 +8666,7 @@
         <w:t>className</w:t>
       </w:r>
       <w:proofErr w:type="spellEnd"/>
+      <w:proofErr w:type="gramStart"/>
       <w:r>
         <w:rPr>
           <w:rFonts w:eastAsia="Times New Roman"/>
@@ -8513,6 +8675,7 @@
         <w:t>={</w:t>
       </w:r>
       <w:proofErr w:type="spellStart"/>
+      <w:proofErr w:type="gramEnd"/>
       <w:r>
         <w:rPr>
           <w:rFonts w:eastAsia="Times New Roman"/>
@@ -8570,7 +8733,23 @@
           <w:i/>
           <w:lang w:val="en-US"/>
         </w:rPr>
-        <w:t>Alternative to Radium is styled-components.</w:t>
+        <w:t xml:space="preserve">Alternative to Radium is </w:t>
+      </w:r>
+      <w:proofErr w:type="gramStart"/>
+      <w:r>
+        <w:rPr>
+          <w:i/>
+          <w:lang w:val="en-US"/>
+        </w:rPr>
+        <w:t>styled-components</w:t>
+      </w:r>
+      <w:proofErr w:type="gramEnd"/>
+      <w:r>
+        <w:rPr>
+          <w:i/>
+          <w:lang w:val="en-US"/>
+        </w:rPr>
+        <w:t>.</w:t>
       </w:r>
     </w:p>
     <w:p>
@@ -8617,7 +8796,21 @@
         <w:rPr>
           <w:lang w:val="en-US"/>
         </w:rPr>
-        <w:t xml:space="preserve"> and media queries in inline style (in component JS file). After you download it you need to import it in you component and then wrap the default export the following way:</w:t>
+        <w:t xml:space="preserve"> and media queries in inline style (in component JS file). After you download it you need to import it in </w:t>
+      </w:r>
+      <w:proofErr w:type="gramStart"/>
+      <w:r>
+        <w:rPr>
+          <w:lang w:val="en-US"/>
+        </w:rPr>
+        <w:t>you</w:t>
+      </w:r>
+      <w:proofErr w:type="gramEnd"/>
+      <w:r>
+        <w:rPr>
+          <w:lang w:val="en-US"/>
+        </w:rPr>
+        <w:t xml:space="preserve"> component and then wrap the default export the following way:</w:t>
       </w:r>
     </w:p>
     <w:p>
@@ -8633,7 +8826,23 @@
           <w:rFonts w:eastAsia="Times New Roman"/>
           <w:lang w:val="en-US"/>
         </w:rPr>
-        <w:t>export default Radium(App);</w:t>
+        <w:t xml:space="preserve">export default </w:t>
+      </w:r>
+      <w:proofErr w:type="gramStart"/>
+      <w:r>
+        <w:rPr>
+          <w:rFonts w:eastAsia="Times New Roman"/>
+          <w:lang w:val="en-US"/>
+        </w:rPr>
+        <w:t>Radium(</w:t>
+      </w:r>
+      <w:proofErr w:type="gramEnd"/>
+      <w:r>
+        <w:rPr>
+          <w:rFonts w:eastAsia="Times New Roman"/>
+          <w:lang w:val="en-US"/>
+        </w:rPr>
+        <w:t>App);</w:t>
       </w:r>
     </w:p>
     <w:p>
@@ -8717,13 +8926,29 @@
           <w:lang w:val="en-US"/>
         </w:rPr>
         <w:br/>
-        <w:t xml:space="preserve">    ':hover': {</w:t>
-      </w:r>
+        <w:t xml:space="preserve">    </w:t>
+      </w:r>
+      <w:proofErr w:type="gramStart"/>
       <w:r>
         <w:rPr>
           <w:rFonts w:eastAsia="Times New Roman"/>
           <w:lang w:val="en-US"/>
         </w:rPr>
+        <w:t>':hover</w:t>
+      </w:r>
+      <w:proofErr w:type="gramEnd"/>
+      <w:r>
+        <w:rPr>
+          <w:rFonts w:eastAsia="Times New Roman"/>
+          <w:lang w:val="en-US"/>
+        </w:rPr>
+        <w:t>': {</w:t>
+      </w:r>
+      <w:r>
+        <w:rPr>
+          <w:rFonts w:eastAsia="Times New Roman"/>
+          <w:lang w:val="en-US"/>
+        </w:rPr>
         <w:br/>
         <w:t xml:space="preserve">        </w:t>
       </w:r>
@@ -8786,7 +9011,21 @@
         <w:rPr>
           <w:lang w:val="en-US"/>
         </w:rPr>
-        <w:t xml:space="preserve">To access the advanced features of Radium you need to wrap the JSX of you Root component in an </w:t>
+        <w:t xml:space="preserve">To access the advanced features of Radium you need to wrap the JSX of you Root component in </w:t>
+      </w:r>
+      <w:proofErr w:type="gramStart"/>
+      <w:r>
+        <w:rPr>
+          <w:lang w:val="en-US"/>
+        </w:rPr>
+        <w:t>an</w:t>
+      </w:r>
+      <w:proofErr w:type="gramEnd"/>
+      <w:r>
+        <w:rPr>
+          <w:lang w:val="en-US"/>
+        </w:rPr>
+        <w:t xml:space="preserve"> </w:t>
       </w:r>
       <w:proofErr w:type="spellStart"/>
       <w:r>
@@ -8843,7 +9082,20 @@
           <w:lang w:val="en-US"/>
         </w:rPr>
         <w:tab/>
-        <w:t>&lt;!----App-----&gt;</w:t>
+      </w:r>
+      <w:proofErr w:type="gramStart"/>
+      <w:r>
+        <w:rPr>
+          <w:lang w:val="en-US"/>
+        </w:rPr>
+        <w:t>&lt;!----</w:t>
+      </w:r>
+      <w:proofErr w:type="gramEnd"/>
+      <w:r>
+        <w:rPr>
+          <w:lang w:val="en-US"/>
+        </w:rPr>
+        <w:t>App-----&gt;</w:t>
       </w:r>
     </w:p>
     <w:p>
@@ -8924,7 +9176,23 @@
           <w:lang w:val="en-US"/>
         </w:rPr>
         <w:br/>
-        <w:t xml:space="preserve">    '@media (min-width:500px)' :{</w:t>
+        <w:t xml:space="preserve">    '@media (min-width:500px)</w:t>
+      </w:r>
+      <w:proofErr w:type="gramStart"/>
+      <w:r>
+        <w:rPr>
+          <w:rFonts w:eastAsia="Times New Roman"/>
+          <w:lang w:val="en-US"/>
+        </w:rPr>
+        <w:t>' :</w:t>
+      </w:r>
+      <w:proofErr w:type="gramEnd"/>
+      <w:r>
+        <w:rPr>
+          <w:rFonts w:eastAsia="Times New Roman"/>
+          <w:lang w:val="en-US"/>
+        </w:rPr>
+        <w:t>{</w:t>
       </w:r>
       <w:r>
         <w:rPr>
@@ -9187,7 +9455,21 @@
         <w:rPr>
           <w:lang w:val="en-US"/>
         </w:rPr>
-        <w:t xml:space="preserve">: ‘[name]_[local]_[hash:base64:5] </w:t>
+        <w:t>: ‘[name]_[local]_[</w:t>
+      </w:r>
+      <w:proofErr w:type="gramStart"/>
+      <w:r>
+        <w:rPr>
+          <w:lang w:val="en-US"/>
+        </w:rPr>
+        <w:t>hash:base</w:t>
+      </w:r>
+      <w:proofErr w:type="gramEnd"/>
+      <w:r>
+        <w:rPr>
+          <w:lang w:val="en-US"/>
+        </w:rPr>
+        <w:t xml:space="preserve">64:5] </w:t>
       </w:r>
     </w:p>
     <w:p>
@@ -9303,6 +9585,7 @@
         <w:t>={</w:t>
       </w:r>
       <w:proofErr w:type="spellStart"/>
+      <w:proofErr w:type="gramStart"/>
       <w:r>
         <w:rPr>
           <w:lang w:val="en-US"/>
@@ -9310,6 +9593,7 @@
         <w:t>classes.ClassName</w:t>
       </w:r>
       <w:proofErr w:type="spellEnd"/>
+      <w:proofErr w:type="gramEnd"/>
       <w:r>
         <w:rPr>
           <w:lang w:val="en-US"/>
@@ -10494,7 +10778,21 @@
               <w:rPr>
                 <w:lang w:val="en-US"/>
               </w:rPr>
-              <w:t xml:space="preserve">ES6 class Feature. If you create it you need to call </w:t>
+              <w:t xml:space="preserve">ES6 class Feature. If you create </w:t>
+            </w:r>
+            <w:proofErr w:type="gramStart"/>
+            <w:r>
+              <w:rPr>
+                <w:lang w:val="en-US"/>
+              </w:rPr>
+              <w:t>it</w:t>
+            </w:r>
+            <w:proofErr w:type="gramEnd"/>
+            <w:r>
+              <w:rPr>
+                <w:lang w:val="en-US"/>
+              </w:rPr>
+              <w:t xml:space="preserve"> you need to call </w:t>
             </w:r>
             <w:r>
               <w:rPr>
@@ -10550,6 +10848,7 @@
               <w:t>(</w:t>
             </w:r>
             <w:proofErr w:type="spellStart"/>
+            <w:proofErr w:type="gramStart"/>
             <w:r>
               <w:rPr>
                 <w:b w:val="0"/>
@@ -10558,6 +10857,7 @@
               <w:t>props,state</w:t>
             </w:r>
             <w:proofErr w:type="spellEnd"/>
+            <w:proofErr w:type="gramEnd"/>
             <w:r>
               <w:rPr>
                 <w:b w:val="0"/>
@@ -10609,12 +10909,21 @@
                 <w:lang w:val="en-US"/>
               </w:rPr>
             </w:pPr>
+            <w:proofErr w:type="gramStart"/>
             <w:r>
               <w:rPr>
                 <w:b w:val="0"/>
                 <w:lang w:val="en-US"/>
               </w:rPr>
-              <w:t>render()</w:t>
+              <w:t>render(</w:t>
+            </w:r>
+            <w:proofErr w:type="gramEnd"/>
+            <w:r>
+              <w:rPr>
+                <w:b w:val="0"/>
+                <w:lang w:val="en-US"/>
+              </w:rPr>
+              <w:t>)</w:t>
             </w:r>
           </w:p>
         </w:tc>
@@ -10659,6 +10968,7 @@
               </w:rPr>
             </w:pPr>
             <w:proofErr w:type="spellStart"/>
+            <w:proofErr w:type="gramStart"/>
             <w:r>
               <w:rPr>
                 <w:b w:val="0"/>
@@ -10673,7 +10983,15 @@
                 <w:b w:val="0"/>
                 <w:lang w:val="en-US"/>
               </w:rPr>
-              <w:t>()</w:t>
+              <w:t>(</w:t>
+            </w:r>
+            <w:proofErr w:type="gramEnd"/>
+            <w:r>
+              <w:rPr>
+                <w:b w:val="0"/>
+                <w:lang w:val="en-US"/>
+              </w:rPr>
+              <w:t>)</w:t>
             </w:r>
           </w:p>
         </w:tc>
@@ -10692,7 +11010,21 @@
               <w:rPr>
                 <w:lang w:val="en-US"/>
               </w:rPr>
-              <w:t xml:space="preserve">Here you can cause side-effects. This method is perfect for http-requests. However you shouldn’t update state unless data coming from a server or similar. </w:t>
+              <w:t xml:space="preserve">Here you can cause side-effects. This method is perfect for http-requests. </w:t>
+            </w:r>
+            <w:proofErr w:type="gramStart"/>
+            <w:r>
+              <w:rPr>
+                <w:lang w:val="en-US"/>
+              </w:rPr>
+              <w:t>However</w:t>
+            </w:r>
+            <w:proofErr w:type="gramEnd"/>
+            <w:r>
+              <w:rPr>
+                <w:lang w:val="en-US"/>
+              </w:rPr>
+              <w:t xml:space="preserve"> you shouldn’t update state unless data coming from a server or similar. </w:t>
             </w:r>
           </w:p>
         </w:tc>
@@ -10894,12 +11226,21 @@
                 <w:lang w:val="en-US"/>
               </w:rPr>
             </w:pPr>
+            <w:proofErr w:type="gramStart"/>
             <w:r>
               <w:rPr>
                 <w:b w:val="0"/>
                 <w:lang w:val="en-US"/>
               </w:rPr>
-              <w:t>render()</w:t>
+              <w:t>render(</w:t>
+            </w:r>
+            <w:proofErr w:type="gramEnd"/>
+            <w:r>
+              <w:rPr>
+                <w:b w:val="0"/>
+                <w:lang w:val="en-US"/>
+              </w:rPr>
+              <w:t>)</w:t>
             </w:r>
           </w:p>
         </w:tc>
@@ -11020,7 +11361,21 @@
               <w:rPr>
                 <w:lang w:val="en-US"/>
               </w:rPr>
-              <w:t>Used for DOM interaction, like getting the scrolling position of the used. For example during a component update you can get the location of the scroll where a use was and then when the component is finished updating get the user scroll to where he was before.</w:t>
+              <w:t xml:space="preserve">Used for DOM interaction, like getting the scrolling position of the used. For </w:t>
+            </w:r>
+            <w:proofErr w:type="gramStart"/>
+            <w:r>
+              <w:rPr>
+                <w:lang w:val="en-US"/>
+              </w:rPr>
+              <w:t>example</w:t>
+            </w:r>
+            <w:proofErr w:type="gramEnd"/>
+            <w:r>
+              <w:rPr>
+                <w:lang w:val="en-US"/>
+              </w:rPr>
+              <w:t xml:space="preserve"> during a component update you can get the location of the scroll where a use was and then when the component is finished updating get the user scroll to where he was before.</w:t>
             </w:r>
           </w:p>
         </w:tc>
@@ -11039,6 +11394,7 @@
               </w:rPr>
             </w:pPr>
             <w:proofErr w:type="spellStart"/>
+            <w:proofErr w:type="gramStart"/>
             <w:r>
               <w:rPr>
                 <w:b w:val="0"/>
@@ -11052,7 +11408,15 @@
                 <w:b w:val="0"/>
                 <w:lang w:val="en-US"/>
               </w:rPr>
-              <w:t>()</w:t>
+              <w:t>(</w:t>
+            </w:r>
+            <w:proofErr w:type="gramEnd"/>
+            <w:r>
+              <w:rPr>
+                <w:b w:val="0"/>
+                <w:lang w:val="en-US"/>
+              </w:rPr>
+              <w:t>)</w:t>
             </w:r>
           </w:p>
         </w:tc>
@@ -11092,6 +11456,7 @@
               </w:rPr>
             </w:pPr>
             <w:proofErr w:type="spellStart"/>
+            <w:proofErr w:type="gramStart"/>
             <w:r>
               <w:rPr>
                 <w:b w:val="0"/>
@@ -11105,7 +11470,15 @@
                 <w:b w:val="0"/>
                 <w:lang w:val="en-US"/>
               </w:rPr>
-              <w:t>()</w:t>
+              <w:t>(</w:t>
+            </w:r>
+            <w:proofErr w:type="gramEnd"/>
+            <w:r>
+              <w:rPr>
+                <w:b w:val="0"/>
+                <w:lang w:val="en-US"/>
+              </w:rPr>
+              <w:t>)</w:t>
             </w:r>
           </w:p>
         </w:tc>
@@ -11279,12 +11652,21 @@
                 <w:lang w:val="en-US"/>
               </w:rPr>
             </w:pPr>
+            <w:proofErr w:type="gramStart"/>
             <w:r>
               <w:rPr>
                 <w:b w:val="0"/>
                 <w:lang w:val="en-US"/>
               </w:rPr>
-              <w:t>render()</w:t>
+              <w:t>render(</w:t>
+            </w:r>
+            <w:proofErr w:type="gramEnd"/>
+            <w:r>
+              <w:rPr>
+                <w:b w:val="0"/>
+                <w:lang w:val="en-US"/>
+              </w:rPr>
+              <w:t>)</w:t>
             </w:r>
           </w:p>
         </w:tc>
@@ -11329,6 +11711,7 @@
               </w:rPr>
             </w:pPr>
             <w:proofErr w:type="spellStart"/>
+            <w:proofErr w:type="gramStart"/>
             <w:r>
               <w:rPr>
                 <w:b w:val="0"/>
@@ -11342,7 +11725,15 @@
                 <w:b w:val="0"/>
                 <w:lang w:val="en-US"/>
               </w:rPr>
-              <w:t>()</w:t>
+              <w:t>(</w:t>
+            </w:r>
+            <w:proofErr w:type="gramEnd"/>
+            <w:r>
+              <w:rPr>
+                <w:b w:val="0"/>
+                <w:lang w:val="en-US"/>
+              </w:rPr>
+              <w:t>)</w:t>
             </w:r>
           </w:p>
         </w:tc>
@@ -11407,7 +11798,21 @@
         <w:rPr>
           <w:lang w:val="en-US"/>
         </w:rPr>
-        <w:t>Thanks to React Hooks functional components can have state now. Therefore they should have lifecycle methods to handle changes properly</w:t>
+        <w:t xml:space="preserve">Thanks to React Hooks functional components can have state now. </w:t>
+      </w:r>
+      <w:proofErr w:type="gramStart"/>
+      <w:r>
+        <w:rPr>
+          <w:lang w:val="en-US"/>
+        </w:rPr>
+        <w:t>Therefore</w:t>
+      </w:r>
+      <w:proofErr w:type="gramEnd"/>
+      <w:r>
+        <w:rPr>
+          <w:lang w:val="en-US"/>
+        </w:rPr>
+        <w:t xml:space="preserve"> they should have lifecycle methods to handle changes properly</w:t>
       </w:r>
     </w:p>
     <w:tbl>
@@ -11437,6 +11842,7 @@
               </w:rPr>
             </w:pPr>
             <w:proofErr w:type="spellStart"/>
+            <w:proofErr w:type="gramStart"/>
             <w:r>
               <w:rPr>
                 <w:b w:val="0"/>
@@ -11450,7 +11856,15 @@
                 <w:b w:val="0"/>
                 <w:lang w:val="en-US"/>
               </w:rPr>
-              <w:t>()</w:t>
+              <w:t>(</w:t>
+            </w:r>
+            <w:proofErr w:type="gramEnd"/>
+            <w:r>
+              <w:rPr>
+                <w:b w:val="0"/>
+                <w:lang w:val="en-US"/>
+              </w:rPr>
+              <w:t>)</w:t>
             </w:r>
           </w:p>
         </w:tc>
@@ -11493,6 +11907,7 @@
               </w:rPr>
             </w:pPr>
             <w:proofErr w:type="spellStart"/>
+            <w:proofErr w:type="gramStart"/>
             <w:r>
               <w:rPr>
                 <w:b w:val="0"/>
@@ -11506,7 +11921,15 @@
                 <w:b w:val="0"/>
                 <w:lang w:val="en-US"/>
               </w:rPr>
-              <w:t xml:space="preserve">() as </w:t>
+              <w:t>(</w:t>
+            </w:r>
+            <w:proofErr w:type="gramEnd"/>
+            <w:r>
+              <w:rPr>
+                <w:b w:val="0"/>
+                <w:lang w:val="en-US"/>
+              </w:rPr>
+              <w:t xml:space="preserve">) as </w:t>
             </w:r>
             <w:proofErr w:type="spellStart"/>
             <w:r>
@@ -11532,6 +11955,7 @@
               </w:rPr>
             </w:pPr>
             <w:proofErr w:type="spellStart"/>
+            <w:proofErr w:type="gramStart"/>
             <w:r>
               <w:rPr>
                 <w:i/>
@@ -11545,7 +11969,14 @@
               <w:rPr>
                 <w:lang w:val="en-US"/>
               </w:rPr>
-              <w:t>(() =&gt; {</w:t>
+              <w:t>(</w:t>
+            </w:r>
+            <w:proofErr w:type="gramEnd"/>
+            <w:r>
+              <w:rPr>
+                <w:lang w:val="en-US"/>
+              </w:rPr>
+              <w:t>() =&gt; {</w:t>
             </w:r>
             <w:r>
               <w:rPr>
@@ -11604,6 +12035,7 @@
               </w:rPr>
             </w:pPr>
             <w:proofErr w:type="spellStart"/>
+            <w:proofErr w:type="gramStart"/>
             <w:r>
               <w:rPr>
                 <w:b w:val="0"/>
@@ -11618,7 +12050,15 @@
                 <w:b w:val="0"/>
                 <w:lang w:val="en-US"/>
               </w:rPr>
-              <w:t>() to run when something changes</w:t>
+              <w:t>(</w:t>
+            </w:r>
+            <w:proofErr w:type="gramEnd"/>
+            <w:r>
+              <w:rPr>
+                <w:b w:val="0"/>
+                <w:lang w:val="en-US"/>
+              </w:rPr>
+              <w:t>) to run when something changes</w:t>
             </w:r>
           </w:p>
         </w:tc>
@@ -11636,6 +12076,7 @@
               </w:rPr>
             </w:pPr>
             <w:proofErr w:type="spellStart"/>
+            <w:proofErr w:type="gramStart"/>
             <w:r>
               <w:rPr>
                 <w:i/>
@@ -11649,7 +12090,14 @@
               <w:rPr>
                 <w:lang w:val="en-US"/>
               </w:rPr>
-              <w:t>(() =&gt; {</w:t>
+              <w:t>(</w:t>
+            </w:r>
+            <w:proofErr w:type="gramEnd"/>
+            <w:r>
+              <w:rPr>
+                <w:lang w:val="en-US"/>
+              </w:rPr>
+              <w:t>() =&gt; {</w:t>
             </w:r>
             <w:r>
               <w:rPr>
@@ -11797,6 +12245,7 @@
               </w:rPr>
             </w:pPr>
             <w:proofErr w:type="spellStart"/>
+            <w:proofErr w:type="gramStart"/>
             <w:r>
               <w:rPr>
                 <w:b w:val="0"/>
@@ -11810,7 +12259,15 @@
                 <w:b w:val="0"/>
                 <w:lang w:val="en-US"/>
               </w:rPr>
-              <w:t xml:space="preserve">() as </w:t>
+              <w:t>(</w:t>
+            </w:r>
+            <w:proofErr w:type="gramEnd"/>
+            <w:r>
+              <w:rPr>
+                <w:b w:val="0"/>
+                <w:lang w:val="en-US"/>
+              </w:rPr>
+              <w:t xml:space="preserve">) as </w:t>
             </w:r>
             <w:proofErr w:type="spellStart"/>
             <w:r>
@@ -11843,6 +12300,7 @@
               </w:rPr>
             </w:pPr>
             <w:proofErr w:type="spellStart"/>
+            <w:proofErr w:type="gramStart"/>
             <w:r>
               <w:rPr>
                 <w:i/>
@@ -11856,7 +12314,14 @@
               <w:rPr>
                 <w:lang w:val="en-US"/>
               </w:rPr>
-              <w:t>(() =&gt; {</w:t>
+              <w:t>(</w:t>
+            </w:r>
+            <w:proofErr w:type="gramEnd"/>
+            <w:r>
+              <w:rPr>
+                <w:lang w:val="en-US"/>
+              </w:rPr>
+              <w:t>() =&gt; {</w:t>
             </w:r>
             <w:r>
               <w:rPr>
@@ -11968,6 +12433,7 @@
               </w:rPr>
             </w:pPr>
             <w:proofErr w:type="spellStart"/>
+            <w:proofErr w:type="gramStart"/>
             <w:r>
               <w:rPr>
                 <w:b w:val="0"/>
@@ -11981,7 +12447,15 @@
                 <w:b w:val="0"/>
                 <w:lang w:val="en-US"/>
               </w:rPr>
-              <w:t xml:space="preserve">() as </w:t>
+              <w:t>(</w:t>
+            </w:r>
+            <w:proofErr w:type="gramEnd"/>
+            <w:r>
+              <w:rPr>
+                <w:b w:val="0"/>
+                <w:lang w:val="en-US"/>
+              </w:rPr>
+              <w:t xml:space="preserve">) as </w:t>
             </w:r>
             <w:proofErr w:type="spellStart"/>
             <w:r>
@@ -12014,6 +12488,7 @@
               </w:rPr>
             </w:pPr>
             <w:proofErr w:type="spellStart"/>
+            <w:proofErr w:type="gramStart"/>
             <w:r>
               <w:rPr>
                 <w:i/>
@@ -12027,7 +12502,14 @@
               <w:rPr>
                 <w:lang w:val="en-US"/>
               </w:rPr>
-              <w:t>(() =&gt; {</w:t>
+              <w:t>(</w:t>
+            </w:r>
+            <w:proofErr w:type="gramEnd"/>
+            <w:r>
+              <w:rPr>
+                <w:lang w:val="en-US"/>
+              </w:rPr>
+              <w:t>() =&gt; {</w:t>
             </w:r>
             <w:r>
               <w:rPr>
@@ -12333,6 +12815,7 @@
         <w:t xml:space="preserve">method before making sure whether you need to update or not, you can make the Component extend </w:t>
       </w:r>
       <w:proofErr w:type="spellStart"/>
+      <w:proofErr w:type="gramStart"/>
       <w:r>
         <w:rPr>
           <w:i/>
@@ -12345,7 +12828,14 @@
         <w:rPr>
           <w:lang w:val="en-US"/>
         </w:rPr>
-        <w:t xml:space="preserve">(of course this only works for class components). </w:t>
+        <w:t>(</w:t>
+      </w:r>
+      <w:proofErr w:type="gramEnd"/>
+      <w:r>
+        <w:rPr>
+          <w:lang w:val="en-US"/>
+        </w:rPr>
+        <w:t xml:space="preserve">of course this only works for class components). </w:t>
       </w:r>
       <w:proofErr w:type="spellStart"/>
       <w:r>
@@ -12657,6 +13147,7 @@
         <w:t xml:space="preserve">= props =&gt; </w:t>
       </w:r>
       <w:proofErr w:type="spellStart"/>
+      <w:proofErr w:type="gramStart"/>
       <w:r>
         <w:rPr>
           <w:rFonts w:eastAsia="Times New Roman"/>
@@ -12665,6 +13156,7 @@
         <w:t>props.children</w:t>
       </w:r>
       <w:proofErr w:type="spellEnd"/>
+      <w:proofErr w:type="gramEnd"/>
       <w:r>
         <w:rPr>
           <w:rFonts w:eastAsia="Times New Roman"/>
@@ -12802,11 +13294,19 @@
         </w:rPr>
         <w:t xml:space="preserve"> allow you to use </w:t>
       </w:r>
-      <w:r>
-        <w:rPr>
-          <w:lang w:val="en-US"/>
-        </w:rPr>
-        <w:t xml:space="preserve">data-types on the props so you can output some kind of warning/error in case the wrong prop-type is passed. This is especially useful for open source packages that are used by developers. To use </w:t>
+      <w:proofErr w:type="gramStart"/>
+      <w:r>
+        <w:rPr>
+          <w:lang w:val="en-US"/>
+        </w:rPr>
+        <w:t>data-types</w:t>
+      </w:r>
+      <w:proofErr w:type="gramEnd"/>
+      <w:r>
+        <w:rPr>
+          <w:lang w:val="en-US"/>
+        </w:rPr>
+        <w:t xml:space="preserve"> on the props so you can output some kind of warning/error in case the wrong prop-type is passed. This is especially useful for open source packages that are used by developers. To use </w:t>
       </w:r>
       <w:proofErr w:type="spellStart"/>
       <w:r>
@@ -13048,6 +13548,7 @@
         <w:t xml:space="preserve">lements (similar to </w:t>
       </w:r>
       <w:proofErr w:type="spellStart"/>
+      <w:proofErr w:type="gramStart"/>
       <w:r>
         <w:rPr>
           <w:rStyle w:val="SubtitleChar"/>
@@ -13056,6 +13557,7 @@
         <w:t>document.getElementById</w:t>
       </w:r>
       <w:proofErr w:type="spellEnd"/>
+      <w:proofErr w:type="gramEnd"/>
       <w:r>
         <w:rPr>
           <w:rStyle w:val="SubtitleChar"/>
@@ -13178,6 +13680,7 @@
         <w:t xml:space="preserve">    </w:t>
       </w:r>
       <w:proofErr w:type="spellStart"/>
+      <w:proofErr w:type="gramStart"/>
       <w:r>
         <w:rPr>
           <w:lang w:val="en-US"/>
@@ -13185,6 +13688,7 @@
         <w:t>this.inputEl</w:t>
       </w:r>
       <w:proofErr w:type="spellEnd"/>
+      <w:proofErr w:type="gramEnd"/>
       <w:r>
         <w:rPr>
           <w:lang w:val="en-US"/>
@@ -13262,9 +13766,17 @@
           <w:lang w:val="en-US"/>
         </w:rPr>
         <w:br/>
-        <w:t xml:space="preserve">    super(</w:t>
-      </w:r>
-      <w:proofErr w:type="spellStart"/>
+        <w:t xml:space="preserve">    </w:t>
+      </w:r>
+      <w:proofErr w:type="gramStart"/>
+      <w:r>
+        <w:rPr>
+          <w:lang w:val="en-US"/>
+        </w:rPr>
+        <w:t>super(</w:t>
+      </w:r>
+      <w:proofErr w:type="spellStart"/>
+      <w:proofErr w:type="gramEnd"/>
       <w:r>
         <w:rPr>
           <w:lang w:val="en-US"/>
@@ -13349,7 +13861,21 @@
         <w:rPr>
           <w:lang w:val="en-US"/>
         </w:rPr>
-        <w:t xml:space="preserve">passed, but a this specific property. </w:t>
+        <w:t xml:space="preserve">passed, but </w:t>
+      </w:r>
+      <w:proofErr w:type="gramStart"/>
+      <w:r>
+        <w:rPr>
+          <w:lang w:val="en-US"/>
+        </w:rPr>
+        <w:t>a this</w:t>
+      </w:r>
+      <w:proofErr w:type="gramEnd"/>
+      <w:r>
+        <w:rPr>
+          <w:lang w:val="en-US"/>
+        </w:rPr>
+        <w:t xml:space="preserve"> specific property. </w:t>
       </w:r>
     </w:p>
     <w:p>
@@ -13366,6 +13892,7 @@
         <w:t>&lt;div ref={</w:t>
       </w:r>
       <w:proofErr w:type="spellStart"/>
+      <w:proofErr w:type="gramStart"/>
       <w:r>
         <w:rPr>
           <w:lang w:val="en-US"/>
@@ -13373,6 +13900,7 @@
         <w:t>this.inputElRef</w:t>
       </w:r>
       <w:proofErr w:type="spellEnd"/>
+      <w:proofErr w:type="gramEnd"/>
       <w:r>
         <w:rPr>
           <w:lang w:val="en-US"/>
@@ -13390,7 +13918,21 @@
         <w:rPr>
           <w:lang w:val="en-US"/>
         </w:rPr>
-        <w:t xml:space="preserve">And again the </w:t>
+        <w:t xml:space="preserve">And </w:t>
+      </w:r>
+      <w:proofErr w:type="gramStart"/>
+      <w:r>
+        <w:rPr>
+          <w:lang w:val="en-US"/>
+        </w:rPr>
+        <w:t>again</w:t>
+      </w:r>
+      <w:proofErr w:type="gramEnd"/>
+      <w:r>
+        <w:rPr>
+          <w:lang w:val="en-US"/>
+        </w:rPr>
+        <w:t xml:space="preserve"> the </w:t>
       </w:r>
       <w:r>
         <w:rPr>
@@ -13429,6 +13971,7 @@
         <w:t xml:space="preserve">import the method </w:t>
       </w:r>
       <w:proofErr w:type="spellStart"/>
+      <w:proofErr w:type="gramStart"/>
       <w:r>
         <w:rPr>
           <w:i/>
@@ -13442,7 +13985,15 @@
           <w:i/>
           <w:lang w:val="en-US"/>
         </w:rPr>
-        <w:t xml:space="preserve">() </w:t>
+        <w:t>(</w:t>
+      </w:r>
+      <w:proofErr w:type="gramEnd"/>
+      <w:r>
+        <w:rPr>
+          <w:i/>
+          <w:lang w:val="en-US"/>
+        </w:rPr>
+        <w:t xml:space="preserve">) </w:t>
       </w:r>
       <w:r>
         <w:rPr>
@@ -13520,6 +14071,7 @@
         <w:t xml:space="preserve"> = </w:t>
       </w:r>
       <w:proofErr w:type="spellStart"/>
+      <w:proofErr w:type="gramStart"/>
       <w:r>
         <w:rPr>
           <w:lang w:val="en-US"/>
@@ -13531,7 +14083,14 @@
         <w:rPr>
           <w:lang w:val="en-US"/>
         </w:rPr>
-        <w:t>();</w:t>
+        <w:t>(</w:t>
+      </w:r>
+      <w:proofErr w:type="gramEnd"/>
+      <w:r>
+        <w:rPr>
+          <w:lang w:val="en-US"/>
+        </w:rPr>
+        <w:t>);</w:t>
       </w:r>
     </w:p>
     <w:p>
@@ -13629,20 +14188,30 @@
         <w:rPr>
           <w:lang w:val="en-US"/>
         </w:rPr>
-        <w:t>In case of long chains of passing props</w:t>
-      </w:r>
+        <w:t xml:space="preserve">In case of long chains of passing </w:t>
+      </w:r>
+      <w:proofErr w:type="gramStart"/>
+      <w:r>
+        <w:rPr>
+          <w:lang w:val="en-US"/>
+        </w:rPr>
+        <w:t>props</w:t>
+      </w:r>
+      <w:proofErr w:type="gramEnd"/>
       <w:r>
         <w:rPr>
           <w:lang w:val="en-US"/>
         </w:rPr>
         <w:t xml:space="preserve"> you can use React Context. Let’s say you have Components from A to D which are wrapped </w:t>
       </w:r>
+      <w:proofErr w:type="gramStart"/>
       <w:r>
         <w:rPr>
           <w:lang w:val="en-US"/>
         </w:rPr>
         <w:t>hierarchically</w:t>
       </w:r>
+      <w:proofErr w:type="gramEnd"/>
       <w:r>
         <w:rPr>
           <w:lang w:val="en-US"/>
@@ -13876,7 +14445,21 @@
         <w:rPr>
           <w:lang w:val="en-US"/>
         </w:rPr>
-        <w:t xml:space="preserve"> value={{ </w:t>
+        <w:t xml:space="preserve"> value</w:t>
+      </w:r>
+      <w:proofErr w:type="gramStart"/>
+      <w:r>
+        <w:rPr>
+          <w:lang w:val="en-US"/>
+        </w:rPr>
+        <w:t>={</w:t>
+      </w:r>
+      <w:proofErr w:type="gramEnd"/>
+      <w:r>
+        <w:rPr>
+          <w:lang w:val="en-US"/>
+        </w:rPr>
+        <w:t xml:space="preserve">{ </w:t>
       </w:r>
       <w:proofErr w:type="spellStart"/>
       <w:r>
@@ -14071,7 +14654,21 @@
           <w:lang w:val="en-US"/>
         </w:rPr>
         <w:br/>
-        <w:t xml:space="preserve">    {(context) =&gt; &lt;div </w:t>
+        <w:t xml:space="preserve"> </w:t>
+      </w:r>
+      <w:proofErr w:type="gramStart"/>
+      <w:r>
+        <w:rPr>
+          <w:lang w:val="en-US"/>
+        </w:rPr>
+        <w:t xml:space="preserve">   {</w:t>
+      </w:r>
+      <w:proofErr w:type="gramEnd"/>
+      <w:r>
+        <w:rPr>
+          <w:lang w:val="en-US"/>
+        </w:rPr>
+        <w:t xml:space="preserve">(context) =&gt; &lt;div </w:t>
       </w:r>
       <w:proofErr w:type="spellStart"/>
       <w:r>
@@ -14230,11 +14827,19 @@
         </w:rPr>
       </w:pPr>
       <w:proofErr w:type="spellStart"/>
-      <w:r>
-        <w:rPr>
-          <w:lang w:val="en-US"/>
-        </w:rPr>
-        <w:t>this.context.</w:t>
+      <w:proofErr w:type="gramStart"/>
+      <w:r>
+        <w:rPr>
+          <w:lang w:val="en-US"/>
+        </w:rPr>
+        <w:t>this.context</w:t>
+      </w:r>
+      <w:proofErr w:type="gramEnd"/>
+      <w:r>
+        <w:rPr>
+          <w:lang w:val="en-US"/>
+        </w:rPr>
+        <w:t>.</w:t>
       </w:r>
       <w:r>
         <w:rPr>
@@ -14284,6 +14889,7 @@
         <w:t xml:space="preserve">const context = </w:t>
       </w:r>
       <w:proofErr w:type="spellStart"/>
+      <w:proofErr w:type="gramStart"/>
       <w:r>
         <w:rPr>
           <w:lang w:val="en-US"/>
@@ -14298,6 +14904,7 @@
         <w:t>(</w:t>
       </w:r>
       <w:proofErr w:type="spellStart"/>
+      <w:proofErr w:type="gramEnd"/>
       <w:r>
         <w:rPr>
           <w:lang w:val="en-US"/>
@@ -14441,6 +15048,7 @@
           <w:lang w:val="en-US"/>
         </w:rPr>
       </w:pPr>
+      <w:proofErr w:type="gramStart"/>
       <w:r>
         <w:rPr>
           <w:lang w:val="en-US"/>
@@ -14452,20 +15060,43 @@
           <w:i/>
           <w:lang w:val="en-US"/>
         </w:rPr>
-        <w:t xml:space="preserve">.then </w:t>
-      </w:r>
-      <w:r>
-        <w:rPr>
-          <w:lang w:val="en-US"/>
-        </w:rPr>
-        <w:t xml:space="preserve">is the promise that’s returned by the method because this method is asynchronous and waits for the server response. Any logic that requires the response should be executed in the function that </w:t>
-      </w:r>
+        <w:t>.then</w:t>
+      </w:r>
+      <w:proofErr w:type="gramEnd"/>
       <w:r>
         <w:rPr>
           <w:i/>
           <w:lang w:val="en-US"/>
         </w:rPr>
-        <w:t xml:space="preserve">.then </w:t>
+        <w:t xml:space="preserve"> </w:t>
+      </w:r>
+      <w:r>
+        <w:rPr>
+          <w:lang w:val="en-US"/>
+        </w:rPr>
+        <w:t xml:space="preserve">is the promise that’s returned by the method because this method is asynchronous and waits for the server response. Any logic that requires the response should be executed in the function </w:t>
+      </w:r>
+      <w:proofErr w:type="gramStart"/>
+      <w:r>
+        <w:rPr>
+          <w:lang w:val="en-US"/>
+        </w:rPr>
+        <w:t xml:space="preserve">that </w:t>
+      </w:r>
+      <w:r>
+        <w:rPr>
+          <w:i/>
+          <w:lang w:val="en-US"/>
+        </w:rPr>
+        <w:t>.then</w:t>
+      </w:r>
+      <w:proofErr w:type="gramEnd"/>
+      <w:r>
+        <w:rPr>
+          <w:i/>
+          <w:lang w:val="en-US"/>
+        </w:rPr>
+        <w:t xml:space="preserve"> </w:t>
       </w:r>
       <w:r>
         <w:rPr>
@@ -14487,6 +15118,7 @@
         <w:t xml:space="preserve">On the place of the </w:t>
       </w:r>
       <w:proofErr w:type="spellStart"/>
+      <w:proofErr w:type="gramStart"/>
       <w:r>
         <w:rPr>
           <w:lang w:val="en-US"/>
@@ -14494,6 +15126,7 @@
         <w:t>console.logs</w:t>
       </w:r>
       <w:proofErr w:type="spellEnd"/>
+      <w:proofErr w:type="gramEnd"/>
       <w:r>
         <w:rPr>
           <w:lang w:val="en-US"/>
@@ -14597,6 +15230,7 @@
         </w:rPr>
       </w:pPr>
       <w:proofErr w:type="spellStart"/>
+      <w:proofErr w:type="gramStart"/>
       <w:r>
         <w:rPr>
           <w:lang w:val="en-US"/>
@@ -14608,7 +15242,14 @@
         <w:rPr>
           <w:lang w:val="en-US"/>
         </w:rPr>
-        <w:t>('/posts', post).then(response =&gt; {</w:t>
+        <w:t>(</w:t>
+      </w:r>
+      <w:proofErr w:type="gramEnd"/>
+      <w:r>
+        <w:rPr>
+          <w:lang w:val="en-US"/>
+        </w:rPr>
+        <w:t>'/posts', post).then(response =&gt; {</w:t>
       </w:r>
       <w:r>
         <w:rPr>
@@ -14647,6 +15288,7 @@
         </w:rPr>
       </w:pPr>
       <w:proofErr w:type="spellStart"/>
+      <w:proofErr w:type="gramStart"/>
       <w:r>
         <w:rPr>
           <w:lang w:val="en-US"/>
@@ -14654,6 +15296,7 @@
         <w:t>axios.delete</w:t>
       </w:r>
       <w:proofErr w:type="spellEnd"/>
+      <w:proofErr w:type="gramEnd"/>
       <w:r>
         <w:rPr>
           <w:lang w:val="en-US"/>
@@ -14714,7 +15357,21 @@
         <w:rPr>
           <w:lang w:val="en-US"/>
         </w:rPr>
-        <w:t>('/posts').then((response) =&gt; {</w:t>
+        <w:t>('/posts'</w:t>
+      </w:r>
+      <w:proofErr w:type="gramStart"/>
+      <w:r>
+        <w:rPr>
+          <w:lang w:val="en-US"/>
+        </w:rPr>
+        <w:t>).then</w:t>
+      </w:r>
+      <w:proofErr w:type="gramEnd"/>
+      <w:r>
+        <w:rPr>
+          <w:lang w:val="en-US"/>
+        </w:rPr>
+        <w:t>((response) =&gt; {</w:t>
       </w:r>
       <w:r>
         <w:rPr>
@@ -14891,6 +15548,7 @@
         <w:t xml:space="preserve">const instance = </w:t>
       </w:r>
       <w:proofErr w:type="spellStart"/>
+      <w:proofErr w:type="gramStart"/>
       <w:r>
         <w:rPr>
           <w:lang w:val="en-US"/>
@@ -14898,6 +15556,7 @@
         <w:t>axios.create</w:t>
       </w:r>
       <w:proofErr w:type="spellEnd"/>
+      <w:proofErr w:type="gramEnd"/>
       <w:r>
         <w:rPr>
           <w:lang w:val="en-US"/>
@@ -15061,11 +15720,19 @@
         </w:rPr>
       </w:pPr>
       <w:proofErr w:type="spellStart"/>
-      <w:r>
-        <w:rPr>
-          <w:lang w:val="en-US"/>
-        </w:rPr>
-        <w:t>axios.defaults.baseURL</w:t>
+      <w:proofErr w:type="gramStart"/>
+      <w:r>
+        <w:rPr>
+          <w:lang w:val="en-US"/>
+        </w:rPr>
+        <w:t>axios.defaults</w:t>
+      </w:r>
+      <w:proofErr w:type="gramEnd"/>
+      <w:r>
+        <w:rPr>
+          <w:lang w:val="en-US"/>
+        </w:rPr>
+        <w:t>.baseURL</w:t>
       </w:r>
       <w:proofErr w:type="spellEnd"/>
       <w:r>
@@ -15139,7 +15806,21 @@
         <w:rPr>
           <w:lang w:val="en-US"/>
         </w:rPr>
-        <w:t xml:space="preserve">Interceptors are used the intercept with the request and add or manipulate it in any way. For example, if you need to add headers on every request you’d use an interceptor. This is again done either in an instance of </w:t>
+        <w:t xml:space="preserve">Interceptors are used the intercept with the request and add or manipulate it in any way. For example, if you need to add headers on every </w:t>
+      </w:r>
+      <w:proofErr w:type="gramStart"/>
+      <w:r>
+        <w:rPr>
+          <w:lang w:val="en-US"/>
+        </w:rPr>
+        <w:t>request</w:t>
+      </w:r>
+      <w:proofErr w:type="gramEnd"/>
+      <w:r>
+        <w:rPr>
+          <w:lang w:val="en-US"/>
+        </w:rPr>
+        <w:t xml:space="preserve"> you’d use an interceptor. This is again done either in an instance of </w:t>
       </w:r>
       <w:proofErr w:type="spellStart"/>
       <w:r>
@@ -15177,6 +15858,7 @@
         </w:rPr>
       </w:pPr>
       <w:proofErr w:type="spellStart"/>
+      <w:proofErr w:type="gramStart"/>
       <w:r>
         <w:rPr>
           <w:lang w:val="en-US"/>
@@ -15188,7 +15870,14 @@
         <w:rPr>
           <w:lang w:val="en-US"/>
         </w:rPr>
-        <w:t>(request =&gt; {</w:t>
+        <w:t>(</w:t>
+      </w:r>
+      <w:proofErr w:type="gramEnd"/>
+      <w:r>
+        <w:rPr>
+          <w:lang w:val="en-US"/>
+        </w:rPr>
+        <w:t>request =&gt; {</w:t>
       </w:r>
       <w:r>
         <w:rPr>
@@ -15828,7 +16517,21 @@
         <w:rPr>
           <w:lang w:val="en-US"/>
         </w:rPr>
-        <w:t>import reducer from "./store/reducer";</w:t>
+        <w:t xml:space="preserve">import reducer from </w:t>
+      </w:r>
+      <w:proofErr w:type="gramStart"/>
+      <w:r>
+        <w:rPr>
+          <w:lang w:val="en-US"/>
+        </w:rPr>
+        <w:t>"./</w:t>
+      </w:r>
+      <w:proofErr w:type="gramEnd"/>
+      <w:r>
+        <w:rPr>
+          <w:lang w:val="en-US"/>
+        </w:rPr>
+        <w:t>store/reducer";</w:t>
       </w:r>
     </w:p>
     <w:p>
@@ -15947,6 +16650,7 @@
         <w:t xml:space="preserve">(&lt;Provider store={store}&gt;&lt;App/&gt;&lt;/Provider&gt;, </w:t>
       </w:r>
       <w:proofErr w:type="spellStart"/>
+      <w:proofErr w:type="gramStart"/>
       <w:r>
         <w:rPr>
           <w:lang w:val="en-US"/>
@@ -15954,6 +16658,7 @@
         <w:t>document.getElementById</w:t>
       </w:r>
       <w:proofErr w:type="spellEnd"/>
+      <w:proofErr w:type="gramEnd"/>
       <w:r>
         <w:rPr>
           <w:lang w:val="en-US"/>
@@ -16042,7 +16747,21 @@
         <w:rPr>
           <w:lang w:val="en-US"/>
         </w:rPr>
-        <w:t xml:space="preserve"> from React-Redux. The function will get the state from the redux-store passed as an argument. Then you can return an object (this object will be mapped to the props of the component) </w:t>
+        <w:t xml:space="preserve"> from React-Redux. The function will get the state from the </w:t>
+      </w:r>
+      <w:proofErr w:type="gramStart"/>
+      <w:r>
+        <w:rPr>
+          <w:lang w:val="en-US"/>
+        </w:rPr>
+        <w:t>redux-store</w:t>
+      </w:r>
+      <w:proofErr w:type="gramEnd"/>
+      <w:r>
+        <w:rPr>
+          <w:lang w:val="en-US"/>
+        </w:rPr>
+        <w:t xml:space="preserve"> passed as an argument. Then you can return an object (this object will be mapped to the props of the component) </w:t>
       </w:r>
       <w:r>
         <w:rPr>
@@ -16106,6 +16825,7 @@
         <w:t xml:space="preserve">        counter: </w:t>
       </w:r>
       <w:proofErr w:type="spellStart"/>
+      <w:proofErr w:type="gramStart"/>
       <w:r>
         <w:rPr>
           <w:lang w:val="en-US"/>
@@ -16113,6 +16833,7 @@
         <w:t>state.counter</w:t>
       </w:r>
       <w:proofErr w:type="spellEnd"/>
+      <w:proofErr w:type="gramEnd"/>
       <w:r>
         <w:rPr>
           <w:lang w:val="en-US"/>
@@ -16138,7 +16859,35 @@
         <w:rPr>
           <w:lang w:val="en-US"/>
         </w:rPr>
-        <w:t>However, this is to only get something from the state. If you want to update the state you need to create a second constant that maps the dispatch (which triggers actions) to your props. Again here you return an object (most likely with a function that is triggered with a certain action).</w:t>
+        <w:t xml:space="preserve">However, this is to only get something from the state. If you want to update the </w:t>
+      </w:r>
+      <w:proofErr w:type="gramStart"/>
+      <w:r>
+        <w:rPr>
+          <w:lang w:val="en-US"/>
+        </w:rPr>
+        <w:t>state</w:t>
+      </w:r>
+      <w:proofErr w:type="gramEnd"/>
+      <w:r>
+        <w:rPr>
+          <w:lang w:val="en-US"/>
+        </w:rPr>
+        <w:t xml:space="preserve"> you need to create a second constant that maps the dispatch (which triggers actions) to your props. </w:t>
+      </w:r>
+      <w:proofErr w:type="gramStart"/>
+      <w:r>
+        <w:rPr>
+          <w:lang w:val="en-US"/>
+        </w:rPr>
+        <w:t>Again</w:t>
+      </w:r>
+      <w:proofErr w:type="gramEnd"/>
+      <w:r>
+        <w:rPr>
+          <w:lang w:val="en-US"/>
+        </w:rPr>
+        <w:t xml:space="preserve"> here you return an object (most likely with a function that is triggered with a certain action).</w:t>
       </w:r>
     </w:p>
     <w:p>
@@ -16207,7 +16956,21 @@
         <w:rPr>
           <w:lang w:val="en-US"/>
         </w:rPr>
-        <w:t>: () =&gt; dispatch({</w:t>
+        <w:t xml:space="preserve">: () =&gt; </w:t>
+      </w:r>
+      <w:proofErr w:type="gramStart"/>
+      <w:r>
+        <w:rPr>
+          <w:lang w:val="en-US"/>
+        </w:rPr>
+        <w:t>dispatch(</w:t>
+      </w:r>
+      <w:proofErr w:type="gramEnd"/>
+      <w:r>
+        <w:rPr>
+          <w:lang w:val="en-US"/>
+        </w:rPr>
+        <w:t>{</w:t>
       </w:r>
       <w:r>
         <w:rPr>
@@ -16312,9 +17075,17 @@
           <w:lang w:val="en-US"/>
         </w:rPr>
         <w:lastRenderedPageBreak/>
-        <w:t>export default connect(</w:t>
-      </w:r>
-      <w:proofErr w:type="spellStart"/>
+        <w:t xml:space="preserve">export default </w:t>
+      </w:r>
+      <w:proofErr w:type="gramStart"/>
+      <w:r>
+        <w:rPr>
+          <w:lang w:val="en-US"/>
+        </w:rPr>
+        <w:t>connect(</w:t>
+      </w:r>
+      <w:proofErr w:type="spellStart"/>
+      <w:proofErr w:type="gramEnd"/>
       <w:r>
         <w:rPr>
           <w:lang w:val="en-US"/>
@@ -16369,7 +17140,21 @@
         <w:rPr>
           <w:lang w:val="en-US"/>
         </w:rPr>
-        <w:t xml:space="preserve">Reducers are like execution guidelines. They are basically functions full of </w:t>
+        <w:t xml:space="preserve">Reducers are like execution guidelines. They are basically </w:t>
+      </w:r>
+      <w:proofErr w:type="gramStart"/>
+      <w:r>
+        <w:rPr>
+          <w:lang w:val="en-US"/>
+        </w:rPr>
+        <w:t>functions</w:t>
+      </w:r>
+      <w:proofErr w:type="gramEnd"/>
+      <w:r>
+        <w:rPr>
+          <w:lang w:val="en-US"/>
+        </w:rPr>
+        <w:t xml:space="preserve"> full of </w:t>
       </w:r>
       <w:r>
         <w:rPr>
@@ -16723,7 +17508,35 @@
         <w:rPr>
           <w:lang w:val="en-US"/>
         </w:rPr>
-        <w:t xml:space="preserve"> the internal state, React does not know what's changed, and even worse; it's notion of the current state is incorrect. So the </w:t>
+        <w:t xml:space="preserve"> the internal state, </w:t>
+      </w:r>
+      <w:proofErr w:type="gramStart"/>
+      <w:r>
+        <w:rPr>
+          <w:lang w:val="en-US"/>
+        </w:rPr>
+        <w:t>React</w:t>
+      </w:r>
+      <w:proofErr w:type="gramEnd"/>
+      <w:r>
+        <w:rPr>
+          <w:lang w:val="en-US"/>
+        </w:rPr>
+        <w:t xml:space="preserve"> does not know what's changed, and even worse; it's notion of the current state is incorrect. </w:t>
+      </w:r>
+      <w:proofErr w:type="gramStart"/>
+      <w:r>
+        <w:rPr>
+          <w:lang w:val="en-US"/>
+        </w:rPr>
+        <w:t>So</w:t>
+      </w:r>
+      <w:proofErr w:type="gramEnd"/>
+      <w:r>
+        <w:rPr>
+          <w:lang w:val="en-US"/>
+        </w:rPr>
+        <w:t xml:space="preserve"> the </w:t>
       </w:r>
       <w:r>
         <w:rPr>
@@ -16968,7 +17781,21 @@
         <w:rPr>
           <w:lang w:val="en-US"/>
         </w:rPr>
-        <w:t xml:space="preserve">the reducers </w:t>
+        <w:t xml:space="preserve">the </w:t>
+      </w:r>
+      <w:proofErr w:type="gramStart"/>
+      <w:r>
+        <w:rPr>
+          <w:lang w:val="en-US"/>
+        </w:rPr>
+        <w:t>reducers</w:t>
+      </w:r>
+      <w:proofErr w:type="gramEnd"/>
+      <w:r>
+        <w:rPr>
+          <w:lang w:val="en-US"/>
+        </w:rPr>
+        <w:t xml:space="preserve"> </w:t>
       </w:r>
       <w:r>
         <w:rPr>
@@ -17050,7 +17877,21 @@
         <w:rPr>
           <w:lang w:val="en-US"/>
         </w:rPr>
-        <w:t xml:space="preserve"> from "./store/reducers/counter";</w:t>
+        <w:t xml:space="preserve"> from </w:t>
+      </w:r>
+      <w:proofErr w:type="gramStart"/>
+      <w:r>
+        <w:rPr>
+          <w:lang w:val="en-US"/>
+        </w:rPr>
+        <w:t>"./</w:t>
+      </w:r>
+      <w:proofErr w:type="gramEnd"/>
+      <w:r>
+        <w:rPr>
+          <w:lang w:val="en-US"/>
+        </w:rPr>
+        <w:t>store/reducers/counter";</w:t>
       </w:r>
       <w:r>
         <w:rPr>
@@ -17165,6 +18006,7 @@
         <w:t xml:space="preserve">const store = </w:t>
       </w:r>
       <w:proofErr w:type="spellStart"/>
+      <w:proofErr w:type="gramStart"/>
       <w:r>
         <w:rPr>
           <w:lang w:val="en-US"/>
@@ -17179,6 +18021,7 @@
         <w:t>(</w:t>
       </w:r>
       <w:proofErr w:type="spellStart"/>
+      <w:proofErr w:type="gramEnd"/>
       <w:r>
         <w:rPr>
           <w:lang w:val="en-US"/>
@@ -17373,6 +18216,7 @@
         <w:t xml:space="preserve">        ctr: </w:t>
       </w:r>
       <w:proofErr w:type="spellStart"/>
+      <w:proofErr w:type="gramStart"/>
       <w:r>
         <w:rPr>
           <w:lang w:val="en-US"/>
@@ -17380,6 +18224,7 @@
         <w:t>state.counterReducer.counter</w:t>
       </w:r>
       <w:proofErr w:type="spellEnd"/>
+      <w:proofErr w:type="gramEnd"/>
       <w:r>
         <w:rPr>
           <w:lang w:val="en-US"/>
@@ -17587,8 +18432,16 @@
           <w:lang w:val="en-US"/>
         </w:rPr>
         <w:br/>
-        <w:t xml:space="preserve">        }</w:t>
-      </w:r>
+        <w:t xml:space="preserve">      </w:t>
+      </w:r>
+      <w:proofErr w:type="gramStart"/>
+      <w:r>
+        <w:rPr>
+          <w:lang w:val="en-US"/>
+        </w:rPr>
+        <w:t xml:space="preserve">  }</w:t>
+      </w:r>
+      <w:proofErr w:type="gramEnd"/>
       <w:r>
         <w:rPr>
           <w:lang w:val="en-US"/>
@@ -17828,6 +18681,7 @@
         <w:t xml:space="preserve">const store = </w:t>
       </w:r>
       <w:proofErr w:type="spellStart"/>
+      <w:proofErr w:type="gramStart"/>
       <w:r>
         <w:rPr>
           <w:lang w:val="en-US"/>
@@ -17841,6 +18695,7 @@
         </w:rPr>
         <w:t>(</w:t>
       </w:r>
+      <w:proofErr w:type="gramEnd"/>
       <w:r>
         <w:rPr>
           <w:lang w:val="en-US"/>
@@ -18013,8 +18868,16 @@
           <w:lang w:val="en-US"/>
         </w:rPr>
         <w:br/>
-        <w:t xml:space="preserve">        }</w:t>
-      </w:r>
+        <w:t xml:space="preserve">      </w:t>
+      </w:r>
+      <w:proofErr w:type="gramStart"/>
+      <w:r>
+        <w:rPr>
+          <w:lang w:val="en-US"/>
+        </w:rPr>
+        <w:t xml:space="preserve">  }</w:t>
+      </w:r>
+      <w:proofErr w:type="gramEnd"/>
       <w:r>
         <w:rPr>
           <w:lang w:val="en-US"/>
@@ -18041,7 +18904,21 @@
           <w:lang w:val="en-US"/>
         </w:rPr>
         <w:lastRenderedPageBreak/>
-        <w:t>Afterwards instead of creating the object in the component you can import the action creator method and have it return the desired object:</w:t>
+        <w:t xml:space="preserve">Afterwards instead of creating the object in the component you can import the action creator </w:t>
+      </w:r>
+      <w:proofErr w:type="gramStart"/>
+      <w:r>
+        <w:rPr>
+          <w:lang w:val="en-US"/>
+        </w:rPr>
+        <w:t>method</w:t>
+      </w:r>
+      <w:proofErr w:type="gramEnd"/>
+      <w:r>
+        <w:rPr>
+          <w:lang w:val="en-US"/>
+        </w:rPr>
+        <w:t xml:space="preserve"> and have it return the desired object:</w:t>
       </w:r>
     </w:p>
     <w:p>
@@ -18475,8 +19352,16 @@
           <w:lang w:val="en-US"/>
         </w:rPr>
         <w:br/>
-        <w:t xml:space="preserve">        }</w:t>
-      </w:r>
+        <w:t xml:space="preserve">      </w:t>
+      </w:r>
+      <w:proofErr w:type="gramStart"/>
+      <w:r>
+        <w:rPr>
+          <w:lang w:val="en-US"/>
+        </w:rPr>
+        <w:t xml:space="preserve">  }</w:t>
+      </w:r>
+      <w:proofErr w:type="gramEnd"/>
       <w:r>
         <w:rPr>
           <w:lang w:val="en-US"/>
@@ -18695,7 +19580,21 @@
         <w:rPr>
           <w:lang w:val="en-US"/>
         </w:rPr>
-        <w:t>Usually you export the action-creators into separate files just like with reducers. You can leave the constants with the action types in one file or also split them. Both however, is best-practice in big projects. To keep things simple for the coders you can export everything from the single files through a further file (which kind of wraps the separate file functions).</w:t>
+        <w:t xml:space="preserve">Usually you export the action-creators into separate files just like with reducers. You can leave the constants with the action types in one file or also split them. Both however, is </w:t>
+      </w:r>
+      <w:proofErr w:type="gramStart"/>
+      <w:r>
+        <w:rPr>
+          <w:lang w:val="en-US"/>
+        </w:rPr>
+        <w:t>best-practice</w:t>
+      </w:r>
+      <w:proofErr w:type="gramEnd"/>
+      <w:r>
+        <w:rPr>
+          <w:lang w:val="en-US"/>
+        </w:rPr>
+        <w:t xml:space="preserve"> in big projects. To keep things simple for the coders you can export everything from the single files through a further file (which kind of wraps the separate file functions).</w:t>
       </w:r>
     </w:p>
     <w:p>
@@ -18760,33 +19659,51 @@
           <w:shd w:val="clear" w:color="auto" w:fill="auto"/>
           <w:lang w:val="en-US"/>
         </w:rPr>
-        <w:t>} from './result';</w:t>
-      </w:r>
+        <w:t xml:space="preserve">} from </w:t>
+      </w:r>
+      <w:proofErr w:type="gramStart"/>
       <w:r>
         <w:rPr>
           <w:rStyle w:val="SubtitleChar"/>
           <w:shd w:val="clear" w:color="auto" w:fill="auto"/>
           <w:lang w:val="en-US"/>
         </w:rPr>
-        <w:br/>
-        <w:t>export {</w:t>
-      </w:r>
-      <w:proofErr w:type="spellStart"/>
+        <w:t>'./</w:t>
+      </w:r>
+      <w:proofErr w:type="gramEnd"/>
       <w:r>
         <w:rPr>
           <w:rStyle w:val="SubtitleChar"/>
           <w:shd w:val="clear" w:color="auto" w:fill="auto"/>
           <w:lang w:val="en-US"/>
         </w:rPr>
-        <w:t>addNumber,subtractNumber,increment,decrement</w:t>
-      </w:r>
-      <w:proofErr w:type="spellEnd"/>
+        <w:t>result';</w:t>
+      </w:r>
       <w:r>
         <w:rPr>
           <w:rStyle w:val="SubtitleChar"/>
           <w:shd w:val="clear" w:color="auto" w:fill="auto"/>
           <w:lang w:val="en-US"/>
         </w:rPr>
+        <w:br/>
+        <w:t>export {</w:t>
+      </w:r>
+      <w:proofErr w:type="spellStart"/>
+      <w:r>
+        <w:rPr>
+          <w:rStyle w:val="SubtitleChar"/>
+          <w:shd w:val="clear" w:color="auto" w:fill="auto"/>
+          <w:lang w:val="en-US"/>
+        </w:rPr>
+        <w:t>addNumber,subtractNumber,increment,decrement</w:t>
+      </w:r>
+      <w:proofErr w:type="spellEnd"/>
+      <w:r>
+        <w:rPr>
+          <w:rStyle w:val="SubtitleChar"/>
+          <w:shd w:val="clear" w:color="auto" w:fill="auto"/>
+          <w:lang w:val="en-US"/>
+        </w:rPr>
         <w:t>} from './counter'</w:t>
       </w:r>
       <w:r>
@@ -19137,7 +20054,21 @@
         <w:rPr>
           <w:lang w:val="en-US"/>
         </w:rPr>
-        <w:t xml:space="preserve"> have a leaner code when updating state in reducers you can create an utility method in a separate </w:t>
+        <w:t xml:space="preserve"> have a leaner code when updating state in reducers you can create </w:t>
+      </w:r>
+      <w:proofErr w:type="gramStart"/>
+      <w:r>
+        <w:rPr>
+          <w:lang w:val="en-US"/>
+        </w:rPr>
+        <w:t>an</w:t>
+      </w:r>
+      <w:proofErr w:type="gramEnd"/>
+      <w:r>
+        <w:rPr>
+          <w:lang w:val="en-US"/>
+        </w:rPr>
+        <w:t xml:space="preserve"> utility method in a separate </w:t>
       </w:r>
       <w:r>
         <w:rPr>
@@ -19334,6 +20265,7 @@
         <w:t>switch (</w:t>
       </w:r>
       <w:proofErr w:type="spellStart"/>
+      <w:proofErr w:type="gramStart"/>
       <w:r>
         <w:rPr>
           <w:lang w:val="en-US"/>
@@ -19341,6 +20273,7 @@
         <w:t>action.type</w:t>
       </w:r>
       <w:proofErr w:type="spellEnd"/>
+      <w:proofErr w:type="gramEnd"/>
       <w:r>
         <w:rPr>
           <w:lang w:val="en-US"/>
@@ -19414,7 +20347,21 @@
         <w:rPr>
           <w:lang w:val="en-US"/>
         </w:rPr>
-        <w:t xml:space="preserve">For further logic outsourcing (for example some data that you transform)you can create method in the corresponding file and put the logic </w:t>
+        <w:t xml:space="preserve">For further logic outsourcing (for example some data that you </w:t>
+      </w:r>
+      <w:proofErr w:type="gramStart"/>
+      <w:r>
+        <w:rPr>
+          <w:lang w:val="en-US"/>
+        </w:rPr>
+        <w:t>transform)you</w:t>
+      </w:r>
+      <w:proofErr w:type="gramEnd"/>
+      <w:r>
+        <w:rPr>
+          <w:lang w:val="en-US"/>
+        </w:rPr>
+        <w:t xml:space="preserve"> can create method in the corresponding file and put the logic </w:t>
       </w:r>
       <w:r>
         <w:rPr>
@@ -19627,7 +20574,21 @@
         <w:rPr>
           <w:lang w:val="en-US"/>
         </w:rPr>
-        <w:t>import { configure, shallow } from ‘enzyme’;</w:t>
+        <w:t xml:space="preserve">import </w:t>
+      </w:r>
+      <w:proofErr w:type="gramStart"/>
+      <w:r>
+        <w:rPr>
+          <w:lang w:val="en-US"/>
+        </w:rPr>
+        <w:t>{ configure</w:t>
+      </w:r>
+      <w:proofErr w:type="gramEnd"/>
+      <w:r>
+        <w:rPr>
+          <w:lang w:val="en-US"/>
+        </w:rPr>
+        <w:t>, shallow } from ‘enzyme’;</w:t>
       </w:r>
     </w:p>
     <w:p>
@@ -19637,11 +20598,19 @@
           <w:lang w:val="en-US"/>
         </w:rPr>
       </w:pPr>
-      <w:r>
-        <w:rPr>
-          <w:lang w:val="en-US"/>
-        </w:rPr>
-        <w:t>import  Adapter from ‘enzyme-adapter-react-16’;</w:t>
+      <w:proofErr w:type="gramStart"/>
+      <w:r>
+        <w:rPr>
+          <w:lang w:val="en-US"/>
+        </w:rPr>
+        <w:t>import  Adapter</w:t>
+      </w:r>
+      <w:proofErr w:type="gramEnd"/>
+      <w:r>
+        <w:rPr>
+          <w:lang w:val="en-US"/>
+        </w:rPr>
+        <w:t xml:space="preserve"> from ‘enzyme-adapter-react-16’;</w:t>
       </w:r>
     </w:p>
     <w:p>
@@ -19651,11 +20620,19 @@
           <w:lang w:val="en-US"/>
         </w:rPr>
       </w:pPr>
-      <w:r>
-        <w:rPr>
-          <w:lang w:val="en-US"/>
-        </w:rPr>
-        <w:t xml:space="preserve">configure({adapter: new Adapter()}); </w:t>
+      <w:proofErr w:type="gramStart"/>
+      <w:r>
+        <w:rPr>
+          <w:lang w:val="en-US"/>
+        </w:rPr>
+        <w:t>configure(</w:t>
+      </w:r>
+      <w:proofErr w:type="gramEnd"/>
+      <w:r>
+        <w:rPr>
+          <w:lang w:val="en-US"/>
+        </w:rPr>
+        <w:t xml:space="preserve">{adapter: new Adapter()}); </w:t>
       </w:r>
     </w:p>
     <w:p>
@@ -19713,7 +20690,21 @@
         <w:rPr>
           <w:lang w:val="en-US"/>
         </w:rPr>
-        <w:t xml:space="preserve"> if the component has one p-element. Of course the test would contain logic that changes the rendered elements but for example purposes this was not implemented.</w:t>
+        <w:t xml:space="preserve"> if the component has one p-element. </w:t>
+      </w:r>
+      <w:proofErr w:type="gramStart"/>
+      <w:r>
+        <w:rPr>
+          <w:lang w:val="en-US"/>
+        </w:rPr>
+        <w:t>Of course</w:t>
+      </w:r>
+      <w:proofErr w:type="gramEnd"/>
+      <w:r>
+        <w:rPr>
+          <w:lang w:val="en-US"/>
+        </w:rPr>
+        <w:t xml:space="preserve"> the test would contain logic that changes the rendered elements but for example purposes this was not implemented.</w:t>
       </w:r>
     </w:p>
     <w:p>
@@ -20655,6 +21646,19 @@
     </w:p>
     <w:p>
       <w:pPr>
+        <w:rPr>
+          <w:lang w:val="en-US"/>
+        </w:rPr>
+      </w:pPr>
+      <w:r>
+        <w:rPr>
+          <w:lang w:val="en-US"/>
+        </w:rPr>
+        <w:t>OH BOY WASN’T THIS A HELL ON EARTH.</w:t>
+      </w:r>
+    </w:p>
+    <w:p>
+      <w:pPr>
         <w:pStyle w:val="Heading2"/>
         <w:rPr>
           <w:lang w:val="en-US"/>
@@ -20759,7 +21763,21 @@
         <w:rPr>
           <w:lang w:val="en-US"/>
         </w:rPr>
-        <w:t xml:space="preserve">It always needs at least one entry-point, however you can have multiple ones. </w:t>
+        <w:t>It always needs at least one entry-</w:t>
+      </w:r>
+      <w:proofErr w:type="gramStart"/>
+      <w:r>
+        <w:rPr>
+          <w:lang w:val="en-US"/>
+        </w:rPr>
+        <w:t>point,</w:t>
+      </w:r>
+      <w:proofErr w:type="gramEnd"/>
+      <w:r>
+        <w:rPr>
+          <w:lang w:val="en-US"/>
+        </w:rPr>
+        <w:t xml:space="preserve"> however you can have multiple ones. </w:t>
       </w:r>
       <w:r>
         <w:rPr>
@@ -20819,57 +21837,2303 @@
         <w:rPr>
           <w:lang w:val="en-US"/>
         </w:rPr>
-        <w:t xml:space="preserve">We can also have loaders. Loaders are applied on a per file level. In this way, we can say that JS files should </w:t>
-      </w:r>
+        <w:t>We can also have loaders. Loaders are applied on a per file level. In this way, we can say that JS files should be handled by loader-x (</w:t>
+      </w:r>
+      <w:proofErr w:type="spellStart"/>
+      <w:r>
+        <w:rPr>
+          <w:lang w:val="en-US"/>
+        </w:rPr>
+        <w:t>bable</w:t>
+      </w:r>
+      <w:proofErr w:type="spellEnd"/>
+      <w:r>
+        <w:rPr>
+          <w:lang w:val="en-US"/>
+        </w:rPr>
+        <w:t>-loader is a real example) for example.</w:t>
+      </w:r>
+    </w:p>
+    <w:p>
+      <w:pPr>
+        <w:rPr>
+          <w:lang w:val="en-US"/>
+        </w:rPr>
+      </w:pPr>
+      <w:r>
+        <w:rPr>
+          <w:lang w:val="en-US"/>
+        </w:rPr>
+        <w:t>Plugins are applied to the bundle before it’s written to the output. They alter the whole bundle in a way depending on what plugins are imported.</w:t>
+      </w:r>
+    </w:p>
+    <w:p>
+      <w:pPr>
+        <w:pStyle w:val="Heading2"/>
+        <w:rPr>
+          <w:lang w:val="en-US"/>
+        </w:rPr>
+      </w:pPr>
+      <w:r>
+        <w:rPr>
+          <w:lang w:val="en-US"/>
+        </w:rPr>
+        <w:t>Webpack Project Initialization</w:t>
+      </w:r>
+      <w:r>
+        <w:rPr>
+          <w:lang w:val="en-US"/>
+        </w:rPr>
+        <w:t xml:space="preserve"> and configuration</w:t>
+      </w:r>
+    </w:p>
+    <w:p>
+      <w:pPr>
+        <w:rPr>
+          <w:lang w:val="en-US"/>
+        </w:rPr>
+      </w:pPr>
+      <w:r>
+        <w:rPr>
+          <w:lang w:val="en-US"/>
+        </w:rPr>
+        <w:t xml:space="preserve">To start you will need an empty folder with your project name. Afterwards you can initialize it to be </w:t>
+      </w:r>
+      <w:proofErr w:type="gramStart"/>
+      <w:r>
+        <w:rPr>
+          <w:lang w:val="en-US"/>
+        </w:rPr>
+        <w:t>an</w:t>
+      </w:r>
+      <w:proofErr w:type="gramEnd"/>
+      <w:r>
+        <w:rPr>
+          <w:lang w:val="en-US"/>
+        </w:rPr>
+        <w:t xml:space="preserve"> </w:t>
+      </w:r>
+      <w:proofErr w:type="spellStart"/>
+      <w:r>
+        <w:rPr>
+          <w:lang w:val="en-US"/>
+        </w:rPr>
+        <w:t>npm</w:t>
+      </w:r>
+      <w:proofErr w:type="spellEnd"/>
+      <w:r>
+        <w:rPr>
+          <w:lang w:val="en-US"/>
+        </w:rPr>
+        <w:t xml:space="preserve"> project with the following line in the terminal:</w:t>
+      </w:r>
+    </w:p>
+    <w:p>
+      <w:pPr>
+        <w:pStyle w:val="Subtitle"/>
+        <w:rPr>
+          <w:lang w:val="en-US"/>
+        </w:rPr>
+      </w:pPr>
+      <w:proofErr w:type="spellStart"/>
+      <w:r>
+        <w:rPr>
+          <w:lang w:val="en-US"/>
+        </w:rPr>
+        <w:t>npm</w:t>
+      </w:r>
+      <w:proofErr w:type="spellEnd"/>
+      <w:r>
+        <w:rPr>
+          <w:lang w:val="en-US"/>
+        </w:rPr>
+        <w:t xml:space="preserve"> </w:t>
+      </w:r>
+      <w:proofErr w:type="spellStart"/>
+      <w:r>
+        <w:rPr>
+          <w:lang w:val="en-US"/>
+        </w:rPr>
+        <w:t>init</w:t>
+      </w:r>
+      <w:proofErr w:type="spellEnd"/>
+    </w:p>
+    <w:p>
+      <w:pPr>
+        <w:rPr>
+          <w:lang w:val="en-US"/>
+        </w:rPr>
+      </w:pPr>
+      <w:r>
+        <w:rPr>
+          <w:lang w:val="en-US"/>
+        </w:rPr>
+        <w:t>Then you will need to install the required Webpack dependencies:</w:t>
+      </w:r>
+    </w:p>
+    <w:p>
+      <w:pPr>
+        <w:pStyle w:val="Subtitle"/>
+        <w:rPr>
+          <w:lang w:val="en-US"/>
+        </w:rPr>
+      </w:pPr>
+      <w:proofErr w:type="spellStart"/>
+      <w:r>
+        <w:rPr>
+          <w:lang w:val="en-US"/>
+        </w:rPr>
+        <w:t>npm</w:t>
+      </w:r>
+      <w:proofErr w:type="spellEnd"/>
+      <w:r>
+        <w:rPr>
+          <w:lang w:val="en-US"/>
+        </w:rPr>
+        <w:t xml:space="preserve"> install --save-dev webpack webpack-dev-server</w:t>
+      </w:r>
+    </w:p>
+    <w:p>
+      <w:pPr>
+        <w:rPr>
+          <w:lang w:val="en-US"/>
+        </w:rPr>
+      </w:pPr>
+      <w:r>
+        <w:rPr>
+          <w:lang w:val="en-US"/>
+        </w:rPr>
+        <w:t xml:space="preserve">From this point on you recreate the React project-structure (folders, files etc.). After you are done creating the project you can configure the webpack server. This is done by managing your </w:t>
+      </w:r>
+      <w:proofErr w:type="spellStart"/>
+      <w:r>
+        <w:rPr>
+          <w:i/>
+          <w:iCs/>
+          <w:lang w:val="en-US"/>
+        </w:rPr>
+        <w:t>package.json</w:t>
+      </w:r>
+      <w:proofErr w:type="spellEnd"/>
+      <w:r>
+        <w:rPr>
+          <w:lang w:val="en-US"/>
+        </w:rPr>
+        <w:t xml:space="preserve"> file and adding the </w:t>
+      </w:r>
+      <w:r>
+        <w:rPr>
+          <w:i/>
+          <w:iCs/>
+          <w:lang w:val="en-US"/>
+        </w:rPr>
+        <w:t>start</w:t>
+      </w:r>
+      <w:r>
+        <w:rPr>
+          <w:lang w:val="en-US"/>
+        </w:rPr>
+        <w:t xml:space="preserve">-command in the file under scripts. Your </w:t>
+      </w:r>
+      <w:r>
+        <w:rPr>
+          <w:i/>
+          <w:iCs/>
+          <w:lang w:val="en-US"/>
+        </w:rPr>
+        <w:t>scripts</w:t>
+      </w:r>
+      <w:r>
+        <w:rPr>
+          <w:i/>
+          <w:iCs/>
+          <w:lang w:val="en-US"/>
+        </w:rPr>
+        <w:t xml:space="preserve"> </w:t>
+      </w:r>
+      <w:r>
+        <w:rPr>
+          <w:lang w:val="en-US"/>
+        </w:rPr>
+        <w:t>object should look like this:</w:t>
+      </w:r>
+    </w:p>
+    <w:p>
+      <w:pPr>
+        <w:pStyle w:val="Subtitle"/>
+      </w:pPr>
+      <w:r>
+        <w:t>"</w:t>
+      </w:r>
+      <w:proofErr w:type="spellStart"/>
+      <w:r>
+        <w:t>scripts</w:t>
+      </w:r>
+      <w:proofErr w:type="spellEnd"/>
+      <w:r>
+        <w:t>": {</w:t>
+      </w:r>
+      <w:r>
+        <w:br/>
+        <w:t xml:space="preserve">  "</w:t>
+      </w:r>
+      <w:proofErr w:type="spellStart"/>
+      <w:r>
+        <w:t>test</w:t>
+      </w:r>
+      <w:proofErr w:type="spellEnd"/>
+      <w:r>
+        <w:t xml:space="preserve">": "echo \"Error: </w:t>
+      </w:r>
+      <w:proofErr w:type="spellStart"/>
+      <w:r>
+        <w:t>no</w:t>
+      </w:r>
+      <w:proofErr w:type="spellEnd"/>
+      <w:r>
+        <w:t xml:space="preserve"> </w:t>
+      </w:r>
+      <w:proofErr w:type="spellStart"/>
+      <w:r>
+        <w:t>test</w:t>
+      </w:r>
+      <w:proofErr w:type="spellEnd"/>
+      <w:r>
+        <w:t xml:space="preserve"> </w:t>
+      </w:r>
+      <w:proofErr w:type="spellStart"/>
+      <w:r>
+        <w:t>specified</w:t>
+      </w:r>
+      <w:proofErr w:type="spellEnd"/>
+      <w:r>
+        <w:t xml:space="preserve">\" &amp;&amp; </w:t>
+      </w:r>
+      <w:proofErr w:type="spellStart"/>
+      <w:r>
+        <w:t>exit</w:t>
+      </w:r>
+      <w:proofErr w:type="spellEnd"/>
+      <w:r>
+        <w:t xml:space="preserve"> 1",</w:t>
+      </w:r>
+      <w:r>
+        <w:br/>
+        <w:t xml:space="preserve">  "</w:t>
+      </w:r>
+      <w:proofErr w:type="spellStart"/>
+      <w:r>
+        <w:t>start</w:t>
+      </w:r>
+      <w:proofErr w:type="spellEnd"/>
+      <w:proofErr w:type="gramStart"/>
+      <w:r>
+        <w:t>" :</w:t>
+      </w:r>
+      <w:proofErr w:type="gramEnd"/>
+      <w:r>
+        <w:t xml:space="preserve"> "webpack-</w:t>
+      </w:r>
+      <w:proofErr w:type="spellStart"/>
+      <w:r>
+        <w:t>dev</w:t>
+      </w:r>
+      <w:proofErr w:type="spellEnd"/>
+      <w:r>
+        <w:t>-server"</w:t>
+      </w:r>
+      <w:r>
+        <w:br/>
+        <w:t>},</w:t>
+      </w:r>
+    </w:p>
+    <w:p>
+      <w:pPr>
+        <w:rPr>
+          <w:lang w:val="en-US"/>
+        </w:rPr>
+      </w:pPr>
+      <w:r>
+        <w:rPr>
+          <w:lang w:val="en-US"/>
+        </w:rPr>
+        <w:t xml:space="preserve">Afterwards install the </w:t>
+      </w:r>
+      <w:r>
+        <w:rPr>
+          <w:i/>
+          <w:iCs/>
+          <w:lang w:val="en-US"/>
+        </w:rPr>
+        <w:t>webpack-cli</w:t>
+      </w:r>
+      <w:r>
+        <w:rPr>
+          <w:i/>
+          <w:iCs/>
+          <w:lang w:val="en-US"/>
+        </w:rPr>
+        <w:t xml:space="preserve"> </w:t>
+      </w:r>
+      <w:r>
+        <w:rPr>
+          <w:lang w:val="en-US"/>
+        </w:rPr>
+        <w:t>package:</w:t>
+      </w:r>
+    </w:p>
+    <w:p>
+      <w:pPr>
+        <w:pStyle w:val="Subtitle"/>
+        <w:rPr>
+          <w:lang w:val="en-US"/>
+        </w:rPr>
+      </w:pPr>
+      <w:proofErr w:type="spellStart"/>
+      <w:r>
+        <w:rPr>
+          <w:lang w:val="en-US"/>
+        </w:rPr>
+        <w:t>npm</w:t>
+      </w:r>
+      <w:proofErr w:type="spellEnd"/>
+      <w:r>
+        <w:rPr>
+          <w:lang w:val="en-US"/>
+        </w:rPr>
+        <w:t xml:space="preserve"> install --save-dev webpack-cli</w:t>
+      </w:r>
+    </w:p>
+    <w:p>
+      <w:pPr>
+        <w:rPr>
+          <w:lang w:val="en-US"/>
+        </w:rPr>
+      </w:pPr>
+      <w:r>
+        <w:rPr>
+          <w:lang w:val="en-US"/>
+        </w:rPr>
+        <w:t>This tool is needed to build the project properly.</w:t>
+      </w:r>
+    </w:p>
+    <w:p>
+      <w:pPr>
+        <w:rPr>
+          <w:lang w:val="en-US"/>
+        </w:rPr>
+      </w:pPr>
+      <w:r>
+        <w:rPr>
+          <w:lang w:val="en-US"/>
+        </w:rPr>
+        <w:lastRenderedPageBreak/>
+        <w:t xml:space="preserve">Next we need to create a file that holds the whole Webpack-configuration. This file is stored on the same level as the </w:t>
+      </w:r>
+      <w:proofErr w:type="spellStart"/>
+      <w:r>
+        <w:rPr>
+          <w:i/>
+          <w:iCs/>
+          <w:lang w:val="en-US"/>
+        </w:rPr>
+        <w:t>package.json</w:t>
+      </w:r>
+      <w:proofErr w:type="spellEnd"/>
+      <w:r>
+        <w:rPr>
+          <w:lang w:val="en-US"/>
+        </w:rPr>
+        <w:t xml:space="preserve"> file and is called </w:t>
+      </w:r>
+      <w:r>
+        <w:rPr>
+          <w:i/>
+          <w:iCs/>
+          <w:lang w:val="en-US"/>
+        </w:rPr>
+        <w:t>webpack.config.js</w:t>
+      </w:r>
+      <w:r>
+        <w:rPr>
+          <w:i/>
+          <w:iCs/>
+          <w:lang w:val="en-US"/>
+        </w:rPr>
+        <w:t>.</w:t>
+      </w:r>
+      <w:r>
+        <w:rPr>
+          <w:lang w:val="en-US"/>
+        </w:rPr>
+        <w:t xml:space="preserve"> The following configuration </w:t>
+      </w:r>
+      <w:r>
+        <w:rPr>
+          <w:lang w:val="en-US"/>
+        </w:rPr>
+        <w:t xml:space="preserve">is required for the proper functioning of Webpack with the React project. For further explanation of the config check this </w:t>
+      </w:r>
+      <w:hyperlink r:id="rId16" w:history="1">
+        <w:r>
+          <w:rPr>
+            <w:rStyle w:val="Hyperlink"/>
+            <w:lang w:val="en-US"/>
+          </w:rPr>
+          <w:t>link</w:t>
+        </w:r>
+      </w:hyperlink>
+      <w:r>
+        <w:rPr>
+          <w:lang w:val="en-US"/>
+        </w:rPr>
+        <w:t>.</w:t>
+      </w:r>
+    </w:p>
+    <w:p>
+      <w:pPr>
+        <w:pStyle w:val="Subtitle"/>
+        <w:rPr>
+          <w:lang w:val="en-US"/>
+        </w:rPr>
+      </w:pPr>
+      <w:r>
+        <w:rPr>
+          <w:lang w:val="en-US"/>
+        </w:rPr>
+        <w:t>const path = require('path');</w:t>
+      </w:r>
+      <w:r>
+        <w:rPr>
+          <w:lang w:val="en-US"/>
+        </w:rPr>
+        <w:br/>
+      </w:r>
+      <w:r>
+        <w:rPr>
+          <w:lang w:val="en-US"/>
+        </w:rPr>
+        <w:br/>
+      </w:r>
+      <w:proofErr w:type="spellStart"/>
+      <w:r>
+        <w:rPr>
+          <w:lang w:val="en-US"/>
+        </w:rPr>
+        <w:t>module.export</w:t>
+      </w:r>
+      <w:proofErr w:type="spellEnd"/>
+      <w:r>
+        <w:rPr>
+          <w:lang w:val="en-US"/>
+        </w:rPr>
+        <w:t xml:space="preserve"> = {</w:t>
+      </w:r>
+      <w:r>
+        <w:rPr>
+          <w:lang w:val="en-US"/>
+        </w:rPr>
+        <w:br/>
+        <w:t xml:space="preserve">    </w:t>
+      </w:r>
+      <w:proofErr w:type="spellStart"/>
+      <w:r>
+        <w:rPr>
+          <w:lang w:val="en-US"/>
+        </w:rPr>
+        <w:t>mde</w:t>
+      </w:r>
+      <w:proofErr w:type="spellEnd"/>
+      <w:r>
+        <w:rPr>
+          <w:lang w:val="en-US"/>
+        </w:rPr>
+        <w:t>: 'development',</w:t>
+      </w:r>
+      <w:r>
+        <w:rPr>
+          <w:lang w:val="en-US"/>
+        </w:rPr>
+        <w:br/>
+        <w:t xml:space="preserve">    entry: './</w:t>
+      </w:r>
+      <w:proofErr w:type="spellStart"/>
+      <w:r>
+        <w:rPr>
+          <w:lang w:val="en-US"/>
+        </w:rPr>
+        <w:t>src</w:t>
+      </w:r>
+      <w:proofErr w:type="spellEnd"/>
+      <w:r>
+        <w:rPr>
+          <w:lang w:val="en-US"/>
+        </w:rPr>
+        <w:t>/index.js',</w:t>
+      </w:r>
+      <w:r>
+        <w:rPr>
+          <w:lang w:val="en-US"/>
+        </w:rPr>
+        <w:br/>
+        <w:t xml:space="preserve">    output: {</w:t>
+      </w:r>
+      <w:r>
+        <w:rPr>
+          <w:lang w:val="en-US"/>
+        </w:rPr>
+        <w:br/>
+        <w:t xml:space="preserve">        path: </w:t>
+      </w:r>
+      <w:proofErr w:type="spellStart"/>
+      <w:r>
+        <w:rPr>
+          <w:lang w:val="en-US"/>
+        </w:rPr>
+        <w:t>path.resolve</w:t>
+      </w:r>
+      <w:proofErr w:type="spellEnd"/>
+      <w:r>
+        <w:rPr>
+          <w:lang w:val="en-US"/>
+        </w:rPr>
+        <w:t>(__</w:t>
+      </w:r>
+      <w:proofErr w:type="spellStart"/>
+      <w:r>
+        <w:rPr>
+          <w:lang w:val="en-US"/>
+        </w:rPr>
+        <w:t>dirname</w:t>
+      </w:r>
+      <w:proofErr w:type="spellEnd"/>
+      <w:r>
+        <w:rPr>
+          <w:lang w:val="en-US"/>
+        </w:rPr>
+        <w:t>, '</w:t>
+      </w:r>
+      <w:proofErr w:type="spellStart"/>
+      <w:r>
+        <w:rPr>
+          <w:lang w:val="en-US"/>
+        </w:rPr>
+        <w:t>dist</w:t>
+      </w:r>
+      <w:proofErr w:type="spellEnd"/>
+      <w:r>
+        <w:rPr>
+          <w:lang w:val="en-US"/>
+        </w:rPr>
+        <w:t>'),</w:t>
+      </w:r>
+      <w:r>
+        <w:rPr>
+          <w:lang w:val="en-US"/>
+        </w:rPr>
+        <w:br/>
+        <w:t xml:space="preserve">        filename: 'bundle.js',</w:t>
+      </w:r>
+      <w:r>
+        <w:rPr>
+          <w:lang w:val="en-US"/>
+        </w:rPr>
+        <w:br/>
+        <w:t xml:space="preserve">        </w:t>
+      </w:r>
+      <w:proofErr w:type="spellStart"/>
+      <w:r>
+        <w:rPr>
+          <w:lang w:val="en-US"/>
+        </w:rPr>
+        <w:t>publicPath</w:t>
+      </w:r>
+      <w:proofErr w:type="spellEnd"/>
+      <w:r>
+        <w:rPr>
+          <w:lang w:val="en-US"/>
+        </w:rPr>
+        <w:t>: ''</w:t>
+      </w:r>
+      <w:r>
+        <w:rPr>
+          <w:lang w:val="en-US"/>
+        </w:rPr>
+        <w:br/>
+        <w:t xml:space="preserve">    },</w:t>
+      </w:r>
+      <w:r>
+        <w:rPr>
+          <w:lang w:val="en-US"/>
+        </w:rPr>
+        <w:br/>
+        <w:t xml:space="preserve">    </w:t>
+      </w:r>
+      <w:proofErr w:type="spellStart"/>
+      <w:r>
+        <w:rPr>
+          <w:lang w:val="en-US"/>
+        </w:rPr>
+        <w:t>devtool</w:t>
+      </w:r>
+      <w:proofErr w:type="spellEnd"/>
+      <w:r>
+        <w:rPr>
+          <w:lang w:val="en-US"/>
+        </w:rPr>
+        <w:t>: 'cheap-module-eval-source-map'</w:t>
+      </w:r>
+      <w:r>
+        <w:rPr>
+          <w:lang w:val="en-US"/>
+        </w:rPr>
+        <w:br/>
+        <w:t>};</w:t>
+      </w:r>
+    </w:p>
+    <w:p>
+      <w:pPr>
+        <w:pStyle w:val="Heading4"/>
+      </w:pPr>
+      <w:r>
+        <w:rPr>
+          <w:lang w:val="en-US"/>
+        </w:rPr>
+        <w:t>Support JS</w:t>
+      </w:r>
+    </w:p>
+    <w:p>
+      <w:pPr>
+        <w:rPr>
+          <w:lang w:val="en-US"/>
+        </w:rPr>
+      </w:pPr>
+      <w:r>
+        <w:rPr>
+          <w:lang w:val="en-US"/>
+        </w:rPr>
+        <w:t>Now this alone won’t be enough for Webpack to understand new-</w:t>
+      </w:r>
+      <w:proofErr w:type="spellStart"/>
+      <w:r>
+        <w:rPr>
+          <w:lang w:val="en-US"/>
+        </w:rPr>
+        <w:t>genearation</w:t>
+      </w:r>
+      <w:proofErr w:type="spellEnd"/>
+      <w:r>
+        <w:rPr>
+          <w:lang w:val="en-US"/>
+        </w:rPr>
+        <w:t xml:space="preserve"> JS, that’s why we need to install these babel-packages:</w:t>
+      </w:r>
+    </w:p>
+    <w:p>
+      <w:pPr>
+        <w:pStyle w:val="Subtitle"/>
+        <w:rPr>
+          <w:lang w:val="en-US"/>
+        </w:rPr>
+      </w:pPr>
+      <w:proofErr w:type="spellStart"/>
+      <w:r>
+        <w:rPr>
+          <w:lang w:val="en-US"/>
+        </w:rPr>
+        <w:t>npm</w:t>
+      </w:r>
+      <w:proofErr w:type="spellEnd"/>
+      <w:r>
+        <w:rPr>
+          <w:lang w:val="en-US"/>
+        </w:rPr>
+        <w:t xml:space="preserve"> install --save-dev @babel/core @babel/preset-env @babel/preset-react @babel/preset-stage-2 babel-loader @babel/plugin-proposal-class-properties</w:t>
+      </w:r>
+    </w:p>
+    <w:p>
+      <w:pPr>
+        <w:rPr>
+          <w:lang w:val="en-US"/>
+        </w:rPr>
+      </w:pPr>
+      <w:r>
+        <w:rPr>
+          <w:lang w:val="en-US"/>
+        </w:rPr>
+        <w:t>Babel is a 3</w:t>
+      </w:r>
+      <w:r>
+        <w:rPr>
+          <w:vertAlign w:val="superscript"/>
+          <w:lang w:val="en-US"/>
+        </w:rPr>
+        <w:t>rd</w:t>
+      </w:r>
+      <w:r>
+        <w:rPr>
+          <w:lang w:val="en-US"/>
+        </w:rPr>
+        <w:t xml:space="preserve"> party package that transforms new generation JavaScript into an older generation in case of an older browser. It also transforms JSX code into regular JavaScript.</w:t>
+      </w:r>
+    </w:p>
+    <w:p>
+      <w:pPr>
+        <w:rPr>
+          <w:lang w:val="en-US"/>
+        </w:rPr>
+      </w:pPr>
+      <w:r>
+        <w:rPr>
+          <w:lang w:val="en-US"/>
+        </w:rPr>
+        <w:t xml:space="preserve">Now we have to configure Babel. The Babel configuration is located in a separate file again on the same level as the </w:t>
+      </w:r>
+      <w:proofErr w:type="spellStart"/>
+      <w:r>
+        <w:rPr>
+          <w:i/>
+          <w:iCs/>
+          <w:lang w:val="en-US"/>
+        </w:rPr>
+        <w:t>package.json</w:t>
+      </w:r>
+      <w:proofErr w:type="spellEnd"/>
+      <w:r>
+        <w:rPr>
+          <w:i/>
+          <w:iCs/>
+          <w:lang w:val="en-US"/>
+        </w:rPr>
+        <w:t xml:space="preserve"> </w:t>
+      </w:r>
+      <w:r>
+        <w:rPr>
+          <w:lang w:val="en-US"/>
+        </w:rPr>
+        <w:t xml:space="preserve">file. It is </w:t>
+      </w:r>
+      <w:proofErr w:type="gramStart"/>
+      <w:r>
+        <w:rPr>
+          <w:lang w:val="en-US"/>
+        </w:rPr>
+        <w:t xml:space="preserve">called </w:t>
+      </w:r>
+      <w:r>
+        <w:rPr>
+          <w:i/>
+          <w:iCs/>
+          <w:lang w:val="en-US"/>
+        </w:rPr>
+        <w:t>.</w:t>
+      </w:r>
+      <w:proofErr w:type="spellStart"/>
+      <w:r>
+        <w:rPr>
+          <w:i/>
+          <w:iCs/>
+          <w:lang w:val="en-US"/>
+        </w:rPr>
+        <w:t>babelrc</w:t>
+      </w:r>
+      <w:proofErr w:type="spellEnd"/>
+      <w:proofErr w:type="gramEnd"/>
+      <w:r>
+        <w:rPr>
+          <w:lang w:val="en-US"/>
+        </w:rPr>
+        <w:t xml:space="preserve">. </w:t>
+      </w:r>
+    </w:p>
+    <w:p>
+      <w:pPr>
+        <w:rPr>
+          <w:lang w:val="en-US"/>
+        </w:rPr>
+      </w:pPr>
+      <w:r>
+        <w:rPr>
+          <w:lang w:val="en-US"/>
+        </w:rPr>
+        <w:t xml:space="preserve">The code snippet below represents the basic configuration of </w:t>
+      </w:r>
+      <w:proofErr w:type="gramStart"/>
+      <w:r>
+        <w:rPr>
+          <w:lang w:val="en-US"/>
+        </w:rPr>
+        <w:t>babel,</w:t>
+      </w:r>
+      <w:proofErr w:type="gramEnd"/>
+      <w:r>
+        <w:rPr>
+          <w:lang w:val="en-US"/>
+        </w:rPr>
+        <w:t xml:space="preserve"> however this documentation won’t go in further detail on what these configs do/mean. For reference use this </w:t>
+      </w:r>
+      <w:hyperlink r:id="rId17" w:history="1">
+        <w:r>
+          <w:rPr>
+            <w:rStyle w:val="Hyperlink"/>
+            <w:lang w:val="en-US"/>
+          </w:rPr>
+          <w:t>link</w:t>
+        </w:r>
+      </w:hyperlink>
+      <w:r>
+        <w:rPr>
+          <w:lang w:val="en-US"/>
+        </w:rPr>
+        <w:t>.</w:t>
+      </w:r>
+    </w:p>
+    <w:p>
+      <w:pPr>
+        <w:pStyle w:val="Subtitle"/>
+        <w:rPr>
+          <w:lang w:val="en-US"/>
+        </w:rPr>
+      </w:pPr>
+      <w:r>
+        <w:rPr>
+          <w:lang w:val="en-US"/>
+        </w:rPr>
+        <w:t>{</w:t>
+      </w:r>
+      <w:r>
+        <w:rPr>
+          <w:lang w:val="en-US"/>
+        </w:rPr>
+        <w:br/>
+        <w:t xml:space="preserve">  "presets": [</w:t>
+      </w:r>
+      <w:r>
+        <w:rPr>
+          <w:lang w:val="en-US"/>
+        </w:rPr>
+        <w:br/>
+        <w:t xml:space="preserve">    ["@babel/preset-env", {</w:t>
+      </w:r>
+      <w:r>
+        <w:rPr>
+          <w:lang w:val="en-US"/>
+        </w:rPr>
+        <w:br/>
+        <w:t xml:space="preserve">      "targets": {</w:t>
+      </w:r>
+      <w:r>
+        <w:rPr>
+          <w:lang w:val="en-US"/>
+        </w:rPr>
+        <w:br/>
+        <w:t xml:space="preserve">        "browsers": ["&gt;1%", "last 2 versions"]</w:t>
+      </w:r>
+      <w:r>
+        <w:rPr>
+          <w:lang w:val="en-US"/>
+        </w:rPr>
+        <w:br/>
+        <w:t xml:space="preserve">      }</w:t>
+      </w:r>
+      <w:r>
+        <w:rPr>
+          <w:lang w:val="en-US"/>
+        </w:rPr>
+        <w:br/>
+        <w:t xml:space="preserve">    }],</w:t>
+      </w:r>
+      <w:r>
+        <w:rPr>
+          <w:lang w:val="en-US"/>
+        </w:rPr>
+        <w:br/>
+        <w:t xml:space="preserve">    "@babel/preset-react"</w:t>
+      </w:r>
+      <w:r>
+        <w:rPr>
+          <w:lang w:val="en-US"/>
+        </w:rPr>
+        <w:br/>
+        <w:t xml:space="preserve">  ],</w:t>
+      </w:r>
+      <w:r>
+        <w:rPr>
+          <w:lang w:val="en-US"/>
+        </w:rPr>
+        <w:br/>
+        <w:t xml:space="preserve">  "plugins": [</w:t>
+      </w:r>
+      <w:r>
+        <w:rPr>
+          <w:lang w:val="en-US"/>
+        </w:rPr>
+        <w:br/>
+        <w:t xml:space="preserve">    "@babel/plugin-proposal-class-properties"</w:t>
+      </w:r>
+      <w:r>
+        <w:rPr>
+          <w:lang w:val="en-US"/>
+        </w:rPr>
+        <w:br/>
+      </w:r>
+      <w:r>
+        <w:rPr>
+          <w:lang w:val="en-US"/>
+        </w:rPr>
+        <w:lastRenderedPageBreak/>
+        <w:t xml:space="preserve">  ]</w:t>
+      </w:r>
+      <w:r>
+        <w:rPr>
+          <w:lang w:val="en-US"/>
+        </w:rPr>
+        <w:br/>
+        <w:t>}</w:t>
+      </w:r>
+    </w:p>
+    <w:p>
+      <w:pPr>
+        <w:rPr>
+          <w:lang w:val="en-US"/>
+        </w:rPr>
+      </w:pPr>
+      <w:r>
+        <w:rPr>
+          <w:lang w:val="en-US"/>
+        </w:rPr>
+        <w:t xml:space="preserve">For Webpack to </w:t>
+      </w:r>
+      <w:r>
+        <w:rPr>
+          <w:lang w:val="en-US"/>
+        </w:rPr>
+        <w:t xml:space="preserve">recognize Babel add the following code to the </w:t>
+      </w:r>
+      <w:r>
+        <w:rPr>
+          <w:i/>
+          <w:iCs/>
+          <w:lang w:val="en-US"/>
+        </w:rPr>
+        <w:t xml:space="preserve">webpack.config.js </w:t>
+      </w:r>
+      <w:r>
+        <w:rPr>
+          <w:lang w:val="en-US"/>
+        </w:rPr>
+        <w:t xml:space="preserve">file after the </w:t>
+      </w:r>
+      <w:proofErr w:type="spellStart"/>
+      <w:r>
+        <w:rPr>
+          <w:i/>
+          <w:iCs/>
+          <w:lang w:val="en-US"/>
+        </w:rPr>
+        <w:t>devtool</w:t>
+      </w:r>
+      <w:proofErr w:type="spellEnd"/>
+      <w:r>
+        <w:rPr>
+          <w:lang w:val="en-US"/>
+        </w:rPr>
+        <w:t xml:space="preserve"> key:</w:t>
+      </w:r>
+    </w:p>
+    <w:p>
+      <w:pPr>
+        <w:pStyle w:val="Subtitle"/>
+        <w:rPr>
+          <w:lang w:val="en-US"/>
+        </w:rPr>
+      </w:pPr>
+      <w:r>
+        <w:rPr>
+          <w:lang w:val="en-US"/>
+        </w:rPr>
+        <w:t>module: {</w:t>
+      </w:r>
+      <w:r>
+        <w:rPr>
+          <w:lang w:val="en-US"/>
+        </w:rPr>
+        <w:br/>
+        <w:t xml:space="preserve">    </w:t>
+      </w:r>
+      <w:proofErr w:type="gramStart"/>
+      <w:r>
+        <w:rPr>
+          <w:lang w:val="en-US"/>
+        </w:rPr>
+        <w:t>rules:[</w:t>
+      </w:r>
+      <w:proofErr w:type="gramEnd"/>
+      <w:r>
+        <w:rPr>
+          <w:lang w:val="en-US"/>
+        </w:rPr>
+        <w:br/>
+        <w:t xml:space="preserve">        {</w:t>
+      </w:r>
+      <w:r>
+        <w:rPr>
+          <w:lang w:val="en-US"/>
+        </w:rPr>
+        <w:br/>
+        <w:t xml:space="preserve">            test: /\.</w:t>
+      </w:r>
+      <w:proofErr w:type="spellStart"/>
+      <w:r>
+        <w:rPr>
+          <w:lang w:val="en-US"/>
+        </w:rPr>
+        <w:t>js</w:t>
+      </w:r>
+      <w:proofErr w:type="spellEnd"/>
+      <w:r>
+        <w:rPr>
+          <w:lang w:val="en-US"/>
+        </w:rPr>
+        <w:t>$/,</w:t>
+      </w:r>
+      <w:r>
+        <w:rPr>
+          <w:lang w:val="en-US"/>
+        </w:rPr>
+        <w:br/>
+        <w:t xml:space="preserve">            loader: 'babel-loader',</w:t>
+      </w:r>
+      <w:r>
+        <w:rPr>
+          <w:lang w:val="en-US"/>
+        </w:rPr>
+        <w:br/>
+        <w:t xml:space="preserve">            exclude: /</w:t>
+      </w:r>
+      <w:proofErr w:type="spellStart"/>
+      <w:r>
+        <w:rPr>
+          <w:lang w:val="en-US"/>
+        </w:rPr>
+        <w:t>node_modules</w:t>
+      </w:r>
+      <w:proofErr w:type="spellEnd"/>
+      <w:r>
+        <w:rPr>
+          <w:lang w:val="en-US"/>
+        </w:rPr>
+        <w:t>/</w:t>
+      </w:r>
+      <w:r>
+        <w:rPr>
+          <w:lang w:val="en-US"/>
+        </w:rPr>
+        <w:br/>
+        <w:t xml:space="preserve">        }</w:t>
+      </w:r>
+      <w:r>
+        <w:rPr>
+          <w:lang w:val="en-US"/>
+        </w:rPr>
+        <w:br/>
+        <w:t xml:space="preserve">    ]</w:t>
+      </w:r>
+      <w:r>
+        <w:rPr>
+          <w:lang w:val="en-US"/>
+        </w:rPr>
+        <w:br/>
+        <w:t>}</w:t>
+      </w:r>
+    </w:p>
+    <w:p>
+      <w:pPr>
+        <w:pStyle w:val="Heading4"/>
+        <w:rPr>
+          <w:lang w:val="en-US"/>
+        </w:rPr>
+      </w:pPr>
+      <w:r>
+        <w:rPr>
+          <w:lang w:val="en-US"/>
+        </w:rPr>
+        <w:t>Support CSS</w:t>
+      </w:r>
+    </w:p>
+    <w:p>
+      <w:pPr>
+        <w:rPr>
+          <w:lang w:val="en-US"/>
+        </w:rPr>
+      </w:pPr>
+      <w:r>
+        <w:rPr>
+          <w:lang w:val="en-US"/>
+        </w:rPr>
+        <w:t xml:space="preserve">To support CSS </w:t>
+      </w:r>
+      <w:proofErr w:type="gramStart"/>
+      <w:r>
+        <w:rPr>
+          <w:lang w:val="en-US"/>
+        </w:rPr>
+        <w:t>files</w:t>
+      </w:r>
+      <w:proofErr w:type="gramEnd"/>
+      <w:r>
+        <w:rPr>
+          <w:lang w:val="en-US"/>
+        </w:rPr>
+        <w:t xml:space="preserve"> you need to install a new loader: </w:t>
+      </w:r>
+    </w:p>
+    <w:p>
+      <w:pPr>
+        <w:pStyle w:val="Subtitle"/>
+        <w:rPr>
+          <w:lang w:val="en-US"/>
+        </w:rPr>
+      </w:pPr>
+      <w:proofErr w:type="spellStart"/>
+      <w:r>
+        <w:rPr>
+          <w:lang w:val="en-US"/>
+        </w:rPr>
+        <w:t>npm</w:t>
+      </w:r>
+      <w:proofErr w:type="spellEnd"/>
+      <w:r>
+        <w:rPr>
+          <w:lang w:val="en-US"/>
+        </w:rPr>
+        <w:t xml:space="preserve"> install --save-dev style-loader </w:t>
+      </w:r>
+      <w:proofErr w:type="spellStart"/>
+      <w:r>
+        <w:rPr>
+          <w:lang w:val="en-US"/>
+        </w:rPr>
+        <w:t>css</w:t>
+      </w:r>
+      <w:proofErr w:type="spellEnd"/>
+      <w:r>
+        <w:rPr>
+          <w:lang w:val="en-US"/>
+        </w:rPr>
+        <w:t>-loader</w:t>
+      </w:r>
+    </w:p>
+    <w:p>
+      <w:pPr>
+        <w:rPr>
+          <w:lang w:val="en-US"/>
+        </w:rPr>
+      </w:pPr>
+      <w:r>
+        <w:rPr>
+          <w:lang w:val="en-US"/>
+        </w:rPr>
+        <w:t>CSS loader analyzes the CSS imports and while the style-loader gets all the CSS code and injects it in the HTML page.</w:t>
+      </w:r>
+    </w:p>
+    <w:p>
+      <w:pPr>
+        <w:rPr>
+          <w:lang w:val="en-US"/>
+        </w:rPr>
+      </w:pPr>
+      <w:r>
+        <w:rPr>
+          <w:lang w:val="en-US"/>
+        </w:rPr>
+        <w:t xml:space="preserve">Afterwards add a second rule in the </w:t>
+      </w:r>
+      <w:r>
+        <w:rPr>
+          <w:i/>
+          <w:iCs/>
+          <w:lang w:val="en-US"/>
+        </w:rPr>
+        <w:t>webpack.config.js</w:t>
+      </w:r>
+      <w:r>
+        <w:rPr>
+          <w:i/>
+          <w:iCs/>
+          <w:lang w:val="en-US"/>
+        </w:rPr>
+        <w:t xml:space="preserve"> </w:t>
+      </w:r>
+      <w:r>
+        <w:rPr>
+          <w:lang w:val="en-US"/>
+        </w:rPr>
+        <w:t>file.</w:t>
+      </w:r>
+    </w:p>
+    <w:p>
+      <w:pPr>
+        <w:pStyle w:val="Subtitle"/>
+      </w:pPr>
+      <w:r>
+        <w:t>{</w:t>
+      </w:r>
+      <w:r>
+        <w:br/>
+        <w:t xml:space="preserve">    </w:t>
+      </w:r>
+      <w:proofErr w:type="spellStart"/>
+      <w:r>
+        <w:t>test</w:t>
+      </w:r>
+      <w:proofErr w:type="spellEnd"/>
+      <w:r>
+        <w:t>: /\.</w:t>
+      </w:r>
+      <w:proofErr w:type="spellStart"/>
+      <w:r>
+        <w:t>css</w:t>
+      </w:r>
+      <w:proofErr w:type="spellEnd"/>
+      <w:r>
+        <w:t>$/,</w:t>
+      </w:r>
+      <w:r>
+        <w:br/>
+        <w:t xml:space="preserve">    </w:t>
+      </w:r>
+      <w:proofErr w:type="spellStart"/>
+      <w:r>
+        <w:t>exclude</w:t>
+      </w:r>
+      <w:proofErr w:type="spellEnd"/>
+      <w:r>
+        <w:t>: /</w:t>
+      </w:r>
+      <w:proofErr w:type="spellStart"/>
+      <w:r>
+        <w:t>node_modules</w:t>
+      </w:r>
+      <w:proofErr w:type="spellEnd"/>
+      <w:r>
+        <w:t>/,</w:t>
+      </w:r>
+      <w:r>
+        <w:br/>
+        <w:t xml:space="preserve">    </w:t>
+      </w:r>
+      <w:proofErr w:type="spellStart"/>
+      <w:r>
+        <w:t>use</w:t>
+      </w:r>
+      <w:proofErr w:type="spellEnd"/>
+      <w:r>
+        <w:t>: [</w:t>
+      </w:r>
+      <w:r>
+        <w:br/>
+        <w:t xml:space="preserve">     </w:t>
+      </w:r>
+      <w:proofErr w:type="gramStart"/>
+      <w:r>
+        <w:t xml:space="preserve">   {</w:t>
+      </w:r>
+      <w:proofErr w:type="spellStart"/>
+      <w:proofErr w:type="gramEnd"/>
+      <w:r>
+        <w:t>loader</w:t>
+      </w:r>
+      <w:proofErr w:type="spellEnd"/>
+      <w:r>
+        <w:t>: 'style-</w:t>
+      </w:r>
+      <w:proofErr w:type="spellStart"/>
+      <w:r>
+        <w:t>loader</w:t>
+      </w:r>
+      <w:proofErr w:type="spellEnd"/>
+      <w:r>
+        <w:t>'},</w:t>
+      </w:r>
+      <w:r>
+        <w:br/>
+        <w:t xml:space="preserve">        {</w:t>
+      </w:r>
+      <w:r>
+        <w:br/>
+        <w:t xml:space="preserve">            </w:t>
+      </w:r>
+      <w:proofErr w:type="spellStart"/>
+      <w:r>
+        <w:t>loader</w:t>
+      </w:r>
+      <w:proofErr w:type="spellEnd"/>
+      <w:r>
+        <w:t>: '</w:t>
+      </w:r>
+      <w:proofErr w:type="spellStart"/>
+      <w:r>
+        <w:t>css-loader</w:t>
+      </w:r>
+      <w:proofErr w:type="spellEnd"/>
+      <w:r>
+        <w:t xml:space="preserve">', </w:t>
+      </w:r>
+      <w:proofErr w:type="spellStart"/>
+      <w:r>
+        <w:t>options</w:t>
+      </w:r>
+      <w:proofErr w:type="spellEnd"/>
+      <w:r>
+        <w:t>: {</w:t>
+      </w:r>
+      <w:r>
+        <w:br/>
+        <w:t xml:space="preserve">                </w:t>
+      </w:r>
+      <w:proofErr w:type="spellStart"/>
+      <w:r>
+        <w:t>importLoaders</w:t>
+      </w:r>
+      <w:proofErr w:type="spellEnd"/>
+      <w:r>
+        <w:t>: 1,</w:t>
+      </w:r>
+      <w:r>
+        <w:br/>
+        <w:t xml:space="preserve">                </w:t>
+      </w:r>
+      <w:proofErr w:type="spellStart"/>
+      <w:r>
+        <w:t>modules</w:t>
+      </w:r>
+      <w:proofErr w:type="spellEnd"/>
+      <w:r>
+        <w:t>: {</w:t>
+      </w:r>
+      <w:r>
+        <w:br/>
+        <w:t xml:space="preserve">                    </w:t>
+      </w:r>
+      <w:proofErr w:type="spellStart"/>
+      <w:r>
+        <w:t>localIdentName</w:t>
+      </w:r>
+      <w:proofErr w:type="spellEnd"/>
+      <w:r>
+        <w:t>: '[</w:t>
+      </w:r>
+      <w:proofErr w:type="spellStart"/>
+      <w:r>
+        <w:t>name</w:t>
+      </w:r>
+      <w:proofErr w:type="spellEnd"/>
+      <w:r>
+        <w:t>]__[</w:t>
+      </w:r>
+      <w:proofErr w:type="spellStart"/>
+      <w:r>
+        <w:t>local</w:t>
+      </w:r>
+      <w:proofErr w:type="spellEnd"/>
+      <w:r>
+        <w:t>]__[hash:base64:5]'</w:t>
+      </w:r>
+      <w:r>
+        <w:br/>
+        <w:t xml:space="preserve">                }</w:t>
+      </w:r>
+      <w:r>
+        <w:br/>
+        <w:t xml:space="preserve">            }</w:t>
+      </w:r>
+      <w:r>
+        <w:br/>
+        <w:t xml:space="preserve">        }</w:t>
+      </w:r>
+      <w:r>
+        <w:br/>
+        <w:t xml:space="preserve">    ]</w:t>
+      </w:r>
+      <w:r>
+        <w:br/>
+        <w:t>}</w:t>
+      </w:r>
+    </w:p>
+    <w:p>
+      <w:pPr>
+        <w:rPr>
+          <w:lang w:val="en-US"/>
+        </w:rPr>
+      </w:pPr>
+      <w:r>
+        <w:rPr>
+          <w:lang w:val="en-US"/>
+        </w:rPr>
+        <w:t xml:space="preserve">Finally, for the CSS install </w:t>
+      </w:r>
+      <w:proofErr w:type="gramStart"/>
+      <w:r>
+        <w:rPr>
+          <w:lang w:val="en-US"/>
+        </w:rPr>
+        <w:t>th</w:t>
+      </w:r>
+      <w:r>
+        <w:rPr>
+          <w:lang w:val="en-US"/>
+        </w:rPr>
+        <w:t>ese two package</w:t>
+      </w:r>
+      <w:proofErr w:type="gramEnd"/>
+      <w:r>
+        <w:rPr>
+          <w:lang w:val="en-US"/>
+        </w:rPr>
+        <w:t xml:space="preserve"> and add them to the config file:</w:t>
+      </w:r>
+    </w:p>
+    <w:p>
+      <w:pPr>
+        <w:pStyle w:val="Subtitle"/>
+        <w:rPr>
+          <w:lang w:val="en-US"/>
+        </w:rPr>
+      </w:pPr>
+      <w:proofErr w:type="spellStart"/>
+      <w:r>
+        <w:rPr>
+          <w:lang w:val="en-US"/>
+        </w:rPr>
+        <w:t>npm</w:t>
+      </w:r>
+      <w:proofErr w:type="spellEnd"/>
+      <w:r>
+        <w:rPr>
+          <w:lang w:val="en-US"/>
+        </w:rPr>
+        <w:t xml:space="preserve"> install --save-dev </w:t>
+      </w:r>
+      <w:proofErr w:type="spellStart"/>
+      <w:r>
+        <w:rPr>
+          <w:lang w:val="en-US"/>
+        </w:rPr>
+        <w:t>postcss</w:t>
+      </w:r>
+      <w:proofErr w:type="spellEnd"/>
+      <w:r>
+        <w:rPr>
+          <w:lang w:val="en-US"/>
+        </w:rPr>
+        <w:t>-loader</w:t>
+      </w:r>
+    </w:p>
+    <w:p>
+      <w:pPr>
+        <w:pStyle w:val="Subtitle"/>
+        <w:rPr>
+          <w:lang w:val="en-US"/>
+        </w:rPr>
+      </w:pPr>
+      <w:proofErr w:type="spellStart"/>
+      <w:r>
+        <w:rPr>
+          <w:lang w:val="en-US"/>
+        </w:rPr>
+        <w:t>npm</w:t>
+      </w:r>
+      <w:proofErr w:type="spellEnd"/>
+      <w:r>
+        <w:rPr>
+          <w:lang w:val="en-US"/>
+        </w:rPr>
+        <w:t xml:space="preserve"> install --save-dev </w:t>
+      </w:r>
+      <w:proofErr w:type="spellStart"/>
+      <w:r>
+        <w:rPr>
+          <w:lang w:val="en-US"/>
+        </w:rPr>
+        <w:t>autoprefixer</w:t>
+      </w:r>
+      <w:proofErr w:type="spellEnd"/>
+    </w:p>
+    <w:p>
+      <w:pPr>
+        <w:rPr>
+          <w:lang w:val="en-US"/>
+        </w:rPr>
+      </w:pPr>
+      <w:r>
+        <w:rPr>
+          <w:lang w:val="en-US"/>
+        </w:rPr>
+        <w:t xml:space="preserve">Then in the Webpack file create a constant with the </w:t>
+      </w:r>
+      <w:proofErr w:type="spellStart"/>
+      <w:r>
+        <w:rPr>
+          <w:i/>
+          <w:iCs/>
+          <w:lang w:val="en-US"/>
+        </w:rPr>
+        <w:t>autoprefixer</w:t>
+      </w:r>
+      <w:proofErr w:type="spellEnd"/>
+      <w:r>
+        <w:rPr>
+          <w:lang w:val="en-US"/>
+        </w:rPr>
+        <w:t>.</w:t>
+      </w:r>
+    </w:p>
+    <w:p>
+      <w:pPr>
+        <w:pStyle w:val="Subtitle"/>
+        <w:rPr>
+          <w:lang w:val="en-US"/>
+        </w:rPr>
+      </w:pPr>
+      <w:r>
+        <w:rPr>
+          <w:lang w:val="en-US"/>
+        </w:rPr>
+        <w:t xml:space="preserve">const </w:t>
+      </w:r>
+      <w:proofErr w:type="spellStart"/>
+      <w:r>
+        <w:rPr>
+          <w:lang w:val="en-US"/>
+        </w:rPr>
+        <w:t>autoprefixer</w:t>
+      </w:r>
+      <w:proofErr w:type="spellEnd"/>
+      <w:r>
+        <w:rPr>
+          <w:lang w:val="en-US"/>
+        </w:rPr>
+        <w:t xml:space="preserve"> = require('</w:t>
+      </w:r>
+      <w:proofErr w:type="spellStart"/>
+      <w:r>
+        <w:rPr>
+          <w:lang w:val="en-US"/>
+        </w:rPr>
+        <w:t>autoprefixer</w:t>
+      </w:r>
+      <w:proofErr w:type="spellEnd"/>
+      <w:r>
+        <w:rPr>
+          <w:lang w:val="en-US"/>
+        </w:rPr>
+        <w:t>');</w:t>
+      </w:r>
+    </w:p>
+    <w:p>
+      <w:pPr>
+        <w:rPr>
+          <w:lang w:val="en-US"/>
+        </w:rPr>
+      </w:pPr>
+      <w:r>
+        <w:rPr>
+          <w:lang w:val="en-US"/>
+        </w:rPr>
+        <w:t xml:space="preserve">Then add the </w:t>
+      </w:r>
+      <w:r>
+        <w:rPr>
+          <w:lang w:val="en-US"/>
+        </w:rPr>
+        <w:t>loader to the CSS rule</w:t>
+      </w:r>
+      <w:r>
+        <w:rPr>
+          <w:lang w:val="en-US"/>
+        </w:rPr>
+        <w:t>:</w:t>
+      </w:r>
+    </w:p>
+    <w:p>
+      <w:pPr>
+        <w:pStyle w:val="Subtitle"/>
+      </w:pPr>
+      <w:r>
+        <w:lastRenderedPageBreak/>
+        <w:t>{</w:t>
+      </w:r>
+      <w:r>
+        <w:br/>
+        <w:t xml:space="preserve">    </w:t>
+      </w:r>
+      <w:proofErr w:type="spellStart"/>
+      <w:r>
+        <w:t>loader</w:t>
+      </w:r>
+      <w:proofErr w:type="spellEnd"/>
+      <w:r>
+        <w:t>: '</w:t>
+      </w:r>
+      <w:proofErr w:type="spellStart"/>
+      <w:r>
+        <w:t>postcss-loader</w:t>
+      </w:r>
+      <w:proofErr w:type="spellEnd"/>
+      <w:r>
+        <w:t>',</w:t>
+      </w:r>
+      <w:r>
+        <w:br/>
+        <w:t xml:space="preserve">    </w:t>
+      </w:r>
+      <w:proofErr w:type="spellStart"/>
+      <w:r>
+        <w:t>options</w:t>
+      </w:r>
+      <w:proofErr w:type="spellEnd"/>
+      <w:r>
+        <w:t>: {</w:t>
+      </w:r>
+      <w:r>
+        <w:br/>
+        <w:t xml:space="preserve">        ident: '</w:t>
+      </w:r>
+      <w:proofErr w:type="spellStart"/>
+      <w:r>
+        <w:t>postcss</w:t>
+      </w:r>
+      <w:proofErr w:type="spellEnd"/>
+      <w:r>
+        <w:t>',</w:t>
+      </w:r>
+      <w:r>
+        <w:br/>
+        <w:t xml:space="preserve">        </w:t>
+      </w:r>
+      <w:proofErr w:type="spellStart"/>
+      <w:r>
+        <w:t>plugins</w:t>
+      </w:r>
+      <w:proofErr w:type="spellEnd"/>
+      <w:r>
+        <w:t>: () =&gt; [</w:t>
+      </w:r>
+      <w:proofErr w:type="spellStart"/>
+      <w:proofErr w:type="gramStart"/>
+      <w:r>
+        <w:t>autoprefixer</w:t>
+      </w:r>
+      <w:proofErr w:type="spellEnd"/>
+      <w:r>
+        <w:t>(</w:t>
+      </w:r>
+      <w:proofErr w:type="gramEnd"/>
+      <w:r>
+        <w:t>)]</w:t>
+      </w:r>
+      <w:r>
+        <w:br/>
+        <w:t xml:space="preserve">    }</w:t>
+      </w:r>
+      <w:r>
+        <w:br/>
+        <w:t>}</w:t>
+      </w:r>
+    </w:p>
+    <w:p>
+      <w:pPr>
+        <w:rPr>
+          <w:lang w:val="en-US"/>
+        </w:rPr>
+      </w:pPr>
+      <w:r>
+        <w:rPr>
+          <w:lang w:val="en-US"/>
+        </w:rPr>
+        <w:t xml:space="preserve">At last add the following line to you </w:t>
+      </w:r>
+      <w:proofErr w:type="spellStart"/>
+      <w:proofErr w:type="gramStart"/>
+      <w:r>
+        <w:rPr>
+          <w:i/>
+          <w:iCs/>
+          <w:lang w:val="en-US"/>
+        </w:rPr>
+        <w:t>package.json</w:t>
+      </w:r>
+      <w:proofErr w:type="spellEnd"/>
+      <w:proofErr w:type="gramEnd"/>
+      <w:r>
+        <w:rPr>
+          <w:lang w:val="en-US"/>
+        </w:rPr>
+        <w:t xml:space="preserve"> right after the </w:t>
+      </w:r>
+      <w:r>
+        <w:rPr>
+          <w:i/>
+          <w:iCs/>
+          <w:lang w:val="en-US"/>
+        </w:rPr>
+        <w:t xml:space="preserve">license </w:t>
+      </w:r>
+      <w:r>
+        <w:rPr>
+          <w:lang w:val="en-US"/>
+        </w:rPr>
+        <w:t>key:</w:t>
+      </w:r>
+    </w:p>
+    <w:p>
+      <w:pPr>
+        <w:pStyle w:val="Subtitle"/>
+      </w:pPr>
+      <w:r>
+        <w:t>"</w:t>
+      </w:r>
+      <w:proofErr w:type="spellStart"/>
+      <w:r>
+        <w:t>browserslist</w:t>
+      </w:r>
+      <w:proofErr w:type="spellEnd"/>
+      <w:r>
+        <w:t xml:space="preserve">": "&gt; 1%, last 2 </w:t>
+      </w:r>
+      <w:proofErr w:type="spellStart"/>
+      <w:r>
+        <w:t>versions</w:t>
+      </w:r>
+      <w:proofErr w:type="spellEnd"/>
+      <w:r>
+        <w:t>",</w:t>
+      </w:r>
+    </w:p>
+    <w:p>
+      <w:pPr>
+        <w:pStyle w:val="Heading4"/>
+        <w:rPr>
+          <w:lang w:val="en-US"/>
+        </w:rPr>
+      </w:pPr>
+      <w:r>
+        <w:rPr>
+          <w:lang w:val="en-US"/>
+        </w:rPr>
+        <w:t>Support Images</w:t>
+      </w:r>
+    </w:p>
+    <w:p>
+      <w:pPr>
+        <w:rPr>
+          <w:lang w:val="en-US"/>
+        </w:rPr>
+      </w:pPr>
+      <w:r>
+        <w:rPr>
+          <w:lang w:val="en-US"/>
+        </w:rPr>
+        <w:t>We need to install yet another package to enable image support:</w:t>
+      </w:r>
+    </w:p>
+    <w:p>
+      <w:pPr>
+        <w:pStyle w:val="Subtitle"/>
+        <w:rPr>
+          <w:lang w:val="en-US"/>
+        </w:rPr>
+      </w:pPr>
+      <w:proofErr w:type="spellStart"/>
+      <w:r>
+        <w:rPr>
+          <w:lang w:val="en-US"/>
+        </w:rPr>
+        <w:t>npm</w:t>
+      </w:r>
+      <w:proofErr w:type="spellEnd"/>
+      <w:r>
+        <w:rPr>
+          <w:lang w:val="en-US"/>
+        </w:rPr>
+        <w:t xml:space="preserve"> install --save-dev </w:t>
+      </w:r>
+      <w:proofErr w:type="spellStart"/>
+      <w:r>
+        <w:rPr>
+          <w:lang w:val="en-US"/>
+        </w:rPr>
+        <w:t>url</w:t>
+      </w:r>
+      <w:proofErr w:type="spellEnd"/>
+      <w:r>
+        <w:rPr>
+          <w:lang w:val="en-US"/>
+        </w:rPr>
+        <w:t>-loader</w:t>
+      </w:r>
+    </w:p>
+    <w:p>
+      <w:pPr>
+        <w:rPr>
+          <w:lang w:val="en-US"/>
+        </w:rPr>
+      </w:pPr>
+      <w:proofErr w:type="gramStart"/>
+      <w:r>
+        <w:rPr>
+          <w:lang w:val="en-US"/>
+        </w:rPr>
+        <w:t>Again</w:t>
+      </w:r>
+      <w:proofErr w:type="gramEnd"/>
+      <w:r>
+        <w:rPr>
+          <w:lang w:val="en-US"/>
+        </w:rPr>
+        <w:t xml:space="preserve"> add the loader in the Webpack configuration:</w:t>
+      </w:r>
+    </w:p>
+    <w:p>
+      <w:pPr>
+        <w:pStyle w:val="Subtitle"/>
+      </w:pPr>
+      <w:r>
+        <w:t>{</w:t>
+      </w:r>
+      <w:r>
+        <w:br/>
+        <w:t xml:space="preserve">    </w:t>
+      </w:r>
+      <w:proofErr w:type="spellStart"/>
+      <w:r>
+        <w:t>test</w:t>
+      </w:r>
+      <w:proofErr w:type="spellEnd"/>
+      <w:r>
+        <w:t>: /</w:t>
+      </w:r>
+      <w:proofErr w:type="gramStart"/>
+      <w:r>
+        <w:t>\.(</w:t>
+      </w:r>
+      <w:proofErr w:type="spellStart"/>
+      <w:proofErr w:type="gramEnd"/>
+      <w:r>
+        <w:t>png|jpe?g|gif</w:t>
+      </w:r>
+      <w:proofErr w:type="spellEnd"/>
+      <w:r>
+        <w:t>)$/,</w:t>
+      </w:r>
+      <w:r>
+        <w:br/>
+        <w:t xml:space="preserve">    </w:t>
+      </w:r>
+      <w:proofErr w:type="spellStart"/>
+      <w:r>
+        <w:t>loader</w:t>
+      </w:r>
+      <w:proofErr w:type="spellEnd"/>
+      <w:r>
+        <w:t>: '</w:t>
+      </w:r>
+      <w:proofErr w:type="spellStart"/>
+      <w:r>
+        <w:t>url-loader?limit</w:t>
+      </w:r>
+      <w:proofErr w:type="spellEnd"/>
+      <w:r>
+        <w:t>=8000&amp;name=</w:t>
+      </w:r>
+      <w:proofErr w:type="spellStart"/>
+      <w:r>
+        <w:t>images</w:t>
+      </w:r>
+      <w:proofErr w:type="spellEnd"/>
+      <w:r>
+        <w:t>/[</w:t>
+      </w:r>
+      <w:proofErr w:type="spellStart"/>
+      <w:r>
+        <w:t>name</w:t>
+      </w:r>
+      <w:proofErr w:type="spellEnd"/>
+      <w:r>
+        <w:t>].[ext]'</w:t>
+      </w:r>
+      <w:r>
+        <w:br/>
+        <w:t>}</w:t>
+      </w:r>
+    </w:p>
+    <w:p>
+      <w:pPr>
+        <w:rPr>
+          <w:lang w:val="en-US"/>
+        </w:rPr>
+      </w:pPr>
+      <w:r>
+        <w:rPr>
+          <w:lang w:val="en-US"/>
+        </w:rPr>
+        <w:t xml:space="preserve">Now to basically connect </w:t>
+      </w:r>
+      <w:r>
+        <w:rPr>
+          <w:lang w:val="en-US"/>
+        </w:rPr>
+        <w:t>this configuration</w:t>
+      </w:r>
+      <w:r>
+        <w:rPr>
+          <w:lang w:val="en-US"/>
+        </w:rPr>
+        <w:t xml:space="preserve"> to the indedx.html guess </w:t>
+      </w:r>
+      <w:r>
+        <w:rPr>
+          <w:lang w:val="en-US"/>
+        </w:rPr>
+        <w:t>what?</w:t>
+      </w:r>
+      <w:r>
+        <w:rPr>
+          <w:lang w:val="en-US"/>
+        </w:rPr>
+        <w:t xml:space="preserve"> WE NEED </w:t>
+      </w:r>
+      <w:r>
+        <w:rPr>
+          <w:lang w:val="en-US"/>
+        </w:rPr>
+        <w:t xml:space="preserve">MORE </w:t>
+      </w:r>
+      <w:r>
+        <w:rPr>
+          <w:lang w:val="en-US"/>
+        </w:rPr>
+        <w:t>PACKAGE</w:t>
+      </w:r>
+      <w:r>
+        <w:rPr>
+          <w:lang w:val="en-US"/>
+        </w:rPr>
+        <w:t>S</w:t>
+      </w:r>
+      <w:r>
+        <w:rPr>
+          <w:lang w:val="en-US"/>
+        </w:rPr>
+        <w:t xml:space="preserve"> </w:t>
+      </w:r>
+      <w:r>
+        <w:rPr>
+          <w:lang w:val="en-US"/>
+        </w:rPr>
+        <w:sym w:font="Wingdings" w:char="F04A"/>
+      </w:r>
+      <w:r>
+        <w:rPr>
+          <w:lang w:val="en-US"/>
+        </w:rPr>
+        <w:t xml:space="preserve"> </w:t>
+      </w:r>
+      <w:r>
+        <w:rPr>
+          <w:lang w:val="en-US"/>
+        </w:rPr>
+        <w:sym w:font="Wingdings" w:char="F04A"/>
+      </w:r>
+      <w:r>
+        <w:rPr>
+          <w:lang w:val="en-US"/>
+        </w:rPr>
+        <w:t xml:space="preserve"> </w:t>
+      </w:r>
+      <w:r>
+        <w:rPr>
+          <w:lang w:val="en-US"/>
+        </w:rPr>
+        <w:sym w:font="Wingdings" w:char="F04A"/>
+      </w:r>
+      <w:r>
+        <w:rPr>
+          <w:lang w:val="en-US"/>
+        </w:rPr>
+        <w:t xml:space="preserve"> :</w:t>
+      </w:r>
+    </w:p>
+    <w:p>
+      <w:pPr>
+        <w:pStyle w:val="Subtitle"/>
+        <w:rPr>
+          <w:lang w:val="en-US"/>
+        </w:rPr>
+      </w:pPr>
+      <w:proofErr w:type="spellStart"/>
+      <w:r>
+        <w:rPr>
+          <w:lang w:val="en-US"/>
+        </w:rPr>
+        <w:t>npm</w:t>
+      </w:r>
+      <w:proofErr w:type="spellEnd"/>
+      <w:r>
+        <w:rPr>
+          <w:lang w:val="en-US"/>
+        </w:rPr>
+        <w:t xml:space="preserve"> install --save-dev html-webpack-plugin</w:t>
+      </w:r>
+    </w:p>
+    <w:p>
+      <w:pPr>
+        <w:pStyle w:val="Subtitle"/>
+        <w:rPr>
+          <w:lang w:val="en-US"/>
+        </w:rPr>
+      </w:pPr>
       <w:bookmarkStart w:id="64" w:name="_GoBack"/>
-      <w:bookmarkEnd w:id="64"/>
-      <w:r>
-        <w:rPr>
-          <w:lang w:val="en-US"/>
-        </w:rPr>
-        <w:t>be handled by loader-x (</w:t>
-      </w:r>
-      <w:proofErr w:type="spellStart"/>
-      <w:r>
-        <w:rPr>
-          <w:lang w:val="en-US"/>
-        </w:rPr>
-        <w:t>bable</w:t>
-      </w:r>
-      <w:proofErr w:type="spellEnd"/>
-      <w:r>
-        <w:rPr>
-          <w:lang w:val="en-US"/>
-        </w:rPr>
-        <w:t>-loader is a real example) for example.</w:t>
-      </w:r>
-    </w:p>
-    <w:p>
-      <w:pPr>
-        <w:rPr>
-          <w:lang w:val="en-US"/>
-        </w:rPr>
-      </w:pPr>
-      <w:r>
-        <w:rPr>
-          <w:lang w:val="en-US"/>
-        </w:rPr>
-        <w:t>Plugins are applied to the bundle before it’s written to the output. They alter the whole bundle in a way depending on what plugins are imported.</w:t>
-      </w:r>
-    </w:p>
-    <w:p>
-      <w:pPr>
-        <w:rPr>
-          <w:lang w:val="en-US"/>
-        </w:rPr>
-      </w:pPr>
-    </w:p>
-    <w:p>
-      <w:pPr>
-        <w:rPr>
-          <w:lang w:val="en-US"/>
-        </w:rPr>
-      </w:pPr>
+      <w:proofErr w:type="spellStart"/>
+      <w:r>
+        <w:rPr>
+          <w:lang w:val="en-US"/>
+        </w:rPr>
+        <w:t>npm</w:t>
+      </w:r>
+      <w:proofErr w:type="spellEnd"/>
+      <w:r>
+        <w:rPr>
+          <w:lang w:val="en-US"/>
+        </w:rPr>
+        <w:t xml:space="preserve"> install --save-dev file-loader</w:t>
+      </w:r>
+    </w:p>
+    <w:bookmarkEnd w:id="64"/>
+    <w:p>
+      <w:pPr>
+        <w:rPr>
+          <w:lang w:val="en-US"/>
+        </w:rPr>
+      </w:pPr>
+      <w:r>
+        <w:rPr>
+          <w:lang w:val="en-US"/>
+        </w:rPr>
+        <w:t xml:space="preserve">To use this </w:t>
+      </w:r>
+      <w:proofErr w:type="gramStart"/>
+      <w:r>
+        <w:rPr>
+          <w:lang w:val="en-US"/>
+        </w:rPr>
+        <w:t>plugin</w:t>
+      </w:r>
+      <w:proofErr w:type="gramEnd"/>
+      <w:r>
+        <w:rPr>
+          <w:lang w:val="en-US"/>
+        </w:rPr>
+        <w:t xml:space="preserve"> we need to create a constant in the Webpack configurations:</w:t>
+      </w:r>
+    </w:p>
+    <w:p>
+      <w:pPr>
+        <w:pStyle w:val="Subtitle"/>
+      </w:pPr>
+      <w:proofErr w:type="spellStart"/>
+      <w:r>
+        <w:t>const</w:t>
+      </w:r>
+      <w:proofErr w:type="spellEnd"/>
+      <w:r>
+        <w:t xml:space="preserve"> </w:t>
+      </w:r>
+      <w:proofErr w:type="spellStart"/>
+      <w:r>
+        <w:t>HtmlWebpackPlugin</w:t>
+      </w:r>
+      <w:proofErr w:type="spellEnd"/>
+      <w:r>
+        <w:t xml:space="preserve"> = </w:t>
+      </w:r>
+      <w:proofErr w:type="spellStart"/>
+      <w:r>
+        <w:t>require</w:t>
+      </w:r>
+      <w:proofErr w:type="spellEnd"/>
+      <w:r>
+        <w:t>(‘</w:t>
+      </w:r>
+      <w:proofErr w:type="spellStart"/>
+      <w:r>
+        <w:t>html</w:t>
+      </w:r>
+      <w:proofErr w:type="spellEnd"/>
+      <w:r>
+        <w:t>-webpack-</w:t>
+      </w:r>
+      <w:proofErr w:type="spellStart"/>
+      <w:r>
+        <w:t>plugin</w:t>
+      </w:r>
+      <w:proofErr w:type="spellEnd"/>
+      <w:r>
+        <w:t>’);</w:t>
+      </w:r>
+    </w:p>
+    <w:p>
+      <w:pPr>
+        <w:rPr>
+          <w:lang w:val="en-US"/>
+        </w:rPr>
+      </w:pPr>
+      <w:r>
+        <w:rPr>
+          <w:lang w:val="en-US"/>
+        </w:rPr>
+        <w:t xml:space="preserve">After that you can add the </w:t>
+      </w:r>
+      <w:r>
+        <w:rPr>
+          <w:lang w:val="en-US"/>
+        </w:rPr>
+        <w:t xml:space="preserve">code snippet in the Webpack configuration below the </w:t>
+      </w:r>
+      <w:r>
+        <w:rPr>
+          <w:i/>
+          <w:iCs/>
+          <w:lang w:val="en-US"/>
+        </w:rPr>
+        <w:t>module</w:t>
+      </w:r>
+      <w:r>
+        <w:rPr>
+          <w:lang w:val="en-US"/>
+        </w:rPr>
+        <w:t xml:space="preserve"> object:</w:t>
+      </w:r>
+    </w:p>
+    <w:p>
+      <w:pPr>
+        <w:pStyle w:val="Subtitle"/>
+      </w:pPr>
+      <w:proofErr w:type="spellStart"/>
+      <w:r>
+        <w:t>plugins</w:t>
+      </w:r>
+      <w:proofErr w:type="spellEnd"/>
+      <w:r>
+        <w:t>: [</w:t>
+      </w:r>
+      <w:r>
+        <w:br/>
+        <w:t xml:space="preserve">    </w:t>
+      </w:r>
+      <w:proofErr w:type="spellStart"/>
+      <w:r>
+        <w:t>new</w:t>
+      </w:r>
+      <w:proofErr w:type="spellEnd"/>
+      <w:r>
+        <w:t xml:space="preserve"> </w:t>
+      </w:r>
+      <w:proofErr w:type="spellStart"/>
+      <w:proofErr w:type="gramStart"/>
+      <w:r>
+        <w:t>HtmlWebpackPlugin</w:t>
+      </w:r>
+      <w:proofErr w:type="spellEnd"/>
+      <w:r>
+        <w:t>(</w:t>
+      </w:r>
+      <w:proofErr w:type="gramEnd"/>
+      <w:r>
+        <w:t>{</w:t>
+      </w:r>
+      <w:r>
+        <w:br/>
+        <w:t xml:space="preserve">        </w:t>
+      </w:r>
+      <w:proofErr w:type="spellStart"/>
+      <w:r>
+        <w:t>template</w:t>
+      </w:r>
+      <w:proofErr w:type="spellEnd"/>
+      <w:r>
+        <w:t>: __</w:t>
+      </w:r>
+      <w:proofErr w:type="spellStart"/>
+      <w:r>
+        <w:t>dirname</w:t>
+      </w:r>
+      <w:proofErr w:type="spellEnd"/>
+      <w:r>
+        <w:t xml:space="preserve"> + '/</w:t>
+      </w:r>
+      <w:proofErr w:type="spellStart"/>
+      <w:r>
+        <w:t>src</w:t>
+      </w:r>
+      <w:proofErr w:type="spellEnd"/>
+      <w:r>
+        <w:t>/index.html',</w:t>
+      </w:r>
+      <w:r>
+        <w:br/>
+        <w:t xml:space="preserve">        </w:t>
+      </w:r>
+      <w:proofErr w:type="spellStart"/>
+      <w:r>
+        <w:t>filename</w:t>
+      </w:r>
+      <w:proofErr w:type="spellEnd"/>
+      <w:r>
+        <w:t>: 'index.html',</w:t>
+      </w:r>
+      <w:r>
+        <w:br/>
+        <w:t xml:space="preserve">        </w:t>
+      </w:r>
+      <w:proofErr w:type="spellStart"/>
+      <w:r>
+        <w:t>inject</w:t>
+      </w:r>
+      <w:proofErr w:type="spellEnd"/>
+      <w:r>
+        <w:t>: '</w:t>
+      </w:r>
+      <w:proofErr w:type="spellStart"/>
+      <w:r>
+        <w:t>body</w:t>
+      </w:r>
+      <w:proofErr w:type="spellEnd"/>
+      <w:r>
+        <w:t>'</w:t>
+      </w:r>
+      <w:r>
+        <w:br/>
+        <w:t xml:space="preserve">    })</w:t>
+      </w:r>
+      <w:r>
+        <w:br/>
+        <w:t>]</w:t>
+      </w:r>
+    </w:p>
+    <w:p>
+      <w:pPr>
+        <w:rPr>
+          <w:lang w:val="en-US"/>
+        </w:rPr>
+      </w:pPr>
+      <w:r>
+        <w:rPr>
+          <w:lang w:val="en-US"/>
+        </w:rPr>
+        <w:t xml:space="preserve"> </w:t>
+      </w:r>
     </w:p>
     <w:sectPr>
       <w:pgSz w:w="11906" w:h="16838"/>
@@ -22691,6 +25955,7 @@
     <w:lsdException w:name="HTML Sample" w:semiHidden="1" w:unhideWhenUsed="1"/>
     <w:lsdException w:name="HTML Typewriter" w:semiHidden="1" w:unhideWhenUsed="1"/>
     <w:lsdException w:name="HTML Variable" w:semiHidden="1" w:unhideWhenUsed="1"/>
+    <w:lsdException w:name="Normal Table" w:semiHidden="1" w:unhideWhenUsed="1"/>
     <w:lsdException w:name="annotation subject" w:semiHidden="1" w:unhideWhenUsed="1"/>
     <w:lsdException w:name="No List" w:semiHidden="1" w:unhideWhenUsed="1"/>
     <w:lsdException w:name="Outline List 1" w:semiHidden="1" w:unhideWhenUsed="1"/>
@@ -22737,8 +26002,10 @@
     <w:lsdException w:name="Table Subtle 2" w:semiHidden="1" w:unhideWhenUsed="1"/>
     <w:lsdException w:name="Table Web 1" w:semiHidden="1" w:unhideWhenUsed="1"/>
     <w:lsdException w:name="Table Web 2" w:semiHidden="1" w:unhideWhenUsed="1"/>
+    <w:lsdException w:name="Table Web 3" w:semiHidden="1" w:unhideWhenUsed="1"/>
     <w:lsdException w:name="Balloon Text" w:semiHidden="1" w:unhideWhenUsed="1"/>
     <w:lsdException w:name="Table Grid" w:uiPriority="39"/>
+    <w:lsdException w:name="Table Theme" w:semiHidden="1" w:unhideWhenUsed="1"/>
     <w:lsdException w:name="Placeholder Text" w:semiHidden="1"/>
     <w:lsdException w:name="No Spacing" w:uiPriority="1" w:qFormat="1"/>
     <w:lsdException w:name="Light Shading" w:uiPriority="60"/>
@@ -23061,7 +26328,6 @@
   <w:style w:type="character" w:default="1" w:styleId="DefaultParagraphFont">
     <w:name w:val="Default Paragraph Font"/>
     <w:uiPriority w:val="1"/>
-    <w:semiHidden/>
     <w:unhideWhenUsed/>
   </w:style>
   <w:style w:type="table" w:default="1" w:styleId="TableNormal">
@@ -24021,7 +27287,7 @@
 </file>
 
 <file path=customXml/itemProps1.xml><?xml version="1.0" encoding="utf-8"?>
-<ds:datastoreItem xmlns:ds="http://schemas.openxmlformats.org/officeDocument/2006/customXml" ds:itemID="{273C4F17-A871-2442-8C66-BC367F9243ED}">
+<ds:datastoreItem xmlns:ds="http://schemas.openxmlformats.org/officeDocument/2006/customXml" ds:itemID="{F5ED1249-AF4D-4A4E-93C7-3FF3C5405833}">
   <ds:schemaRefs>
     <ds:schemaRef ds:uri="http://schemas.openxmlformats.org/officeDocument/2006/bibliography"/>
   </ds:schemaRefs>

</xml_diff>

<commit_message>
Next.js section done React Hooks section started
</commit_message>
<xml_diff>
--- a/Documentations/React Course Notes.docx
+++ b/Documentations/React Course Notes.docx
@@ -22061,88 +22061,48 @@
     <w:p>
       <w:pPr>
         <w:pStyle w:val="Subtitle"/>
-      </w:pPr>
-      <w:r>
-        <w:t>"</w:t>
-      </w:r>
-      <w:proofErr w:type="spellStart"/>
-      <w:r>
-        <w:t>scripts</w:t>
-      </w:r>
-      <w:proofErr w:type="spellEnd"/>
-      <w:r>
-        <w:t>": {</w:t>
-      </w:r>
-      <w:r>
-        <w:br/>
-        <w:t xml:space="preserve">  "</w:t>
-      </w:r>
-      <w:proofErr w:type="spellStart"/>
-      <w:r>
-        <w:t>test</w:t>
-      </w:r>
-      <w:proofErr w:type="spellEnd"/>
-      <w:r>
-        <w:t xml:space="preserve">": "echo \"Error: </w:t>
-      </w:r>
-      <w:proofErr w:type="spellStart"/>
-      <w:r>
-        <w:t>no</w:t>
-      </w:r>
-      <w:proofErr w:type="spellEnd"/>
-      <w:r>
-        <w:t xml:space="preserve"> </w:t>
-      </w:r>
-      <w:proofErr w:type="spellStart"/>
-      <w:r>
-        <w:t>test</w:t>
-      </w:r>
-      <w:proofErr w:type="spellEnd"/>
-      <w:r>
-        <w:t xml:space="preserve"> </w:t>
-      </w:r>
-      <w:proofErr w:type="spellStart"/>
-      <w:r>
-        <w:t>specified</w:t>
-      </w:r>
-      <w:proofErr w:type="spellEnd"/>
-      <w:r>
-        <w:t xml:space="preserve">\" &amp;&amp; </w:t>
-      </w:r>
-      <w:proofErr w:type="spellStart"/>
-      <w:r>
-        <w:t>exit</w:t>
-      </w:r>
-      <w:proofErr w:type="spellEnd"/>
-      <w:r>
-        <w:t xml:space="preserve"> 1",</w:t>
-      </w:r>
-      <w:r>
-        <w:br/>
-        <w:t xml:space="preserve">  "</w:t>
-      </w:r>
-      <w:proofErr w:type="spellStart"/>
-      <w:r>
-        <w:t>start</w:t>
-      </w:r>
-      <w:proofErr w:type="spellEnd"/>
+        <w:rPr>
+          <w:lang w:val="en-US"/>
+        </w:rPr>
+      </w:pPr>
+      <w:r>
+        <w:rPr>
+          <w:lang w:val="en-US"/>
+        </w:rPr>
+        <w:t>"scripts": {</w:t>
+      </w:r>
+      <w:r>
+        <w:rPr>
+          <w:lang w:val="en-US"/>
+        </w:rPr>
+        <w:br/>
+        <w:t xml:space="preserve">  "test": "echo \"Error: no test specified\" &amp;&amp; exit 1",</w:t>
+      </w:r>
+      <w:r>
+        <w:rPr>
+          <w:lang w:val="en-US"/>
+        </w:rPr>
+        <w:br/>
+        <w:t xml:space="preserve">  "start</w:t>
+      </w:r>
       <w:proofErr w:type="gramStart"/>
       <w:r>
+        <w:rPr>
+          <w:lang w:val="en-US"/>
+        </w:rPr>
         <w:t>" :</w:t>
       </w:r>
       <w:proofErr w:type="gramEnd"/>
       <w:r>
-        <w:t xml:space="preserve"> "webpack-</w:t>
-      </w:r>
-      <w:proofErr w:type="spellStart"/>
-      <w:r>
-        <w:t>dev</w:t>
-      </w:r>
-      <w:proofErr w:type="spellEnd"/>
-      <w:r>
-        <w:t>-server"</w:t>
-      </w:r>
-      <w:r>
+        <w:rPr>
+          <w:lang w:val="en-US"/>
+        </w:rPr>
+        <w:t xml:space="preserve"> "webpack-dev-server"</w:t>
+      </w:r>
+      <w:r>
+        <w:rPr>
+          <w:lang w:val="en-US"/>
+        </w:rPr>
         <w:br/>
         <w:t>},</w:t>
       </w:r>
@@ -22494,6 +22454,9 @@
     <w:p>
       <w:pPr>
         <w:pStyle w:val="Heading4"/>
+        <w:rPr>
+          <w:lang w:val="en-US"/>
+        </w:rPr>
       </w:pPr>
       <w:r>
         <w:rPr>
@@ -23055,208 +23018,495 @@
           <w:iCs/>
           <w:lang w:val="en-US"/>
         </w:rPr>
-        <w:t>webpack.config.js</w:t>
-      </w:r>
+        <w:t xml:space="preserve">webpack.config.js </w:t>
+      </w:r>
+      <w:r>
+        <w:rPr>
+          <w:lang w:val="en-US"/>
+        </w:rPr>
+        <w:t>file.</w:t>
+      </w:r>
+    </w:p>
+    <w:p>
+      <w:pPr>
+        <w:pStyle w:val="Subtitle"/>
+        <w:rPr>
+          <w:lang w:val="en-US"/>
+        </w:rPr>
+      </w:pPr>
+      <w:r>
+        <w:rPr>
+          <w:lang w:val="en-US"/>
+        </w:rPr>
+        <w:t>{</w:t>
+      </w:r>
+      <w:r>
+        <w:rPr>
+          <w:lang w:val="en-US"/>
+        </w:rPr>
+        <w:br/>
+        <w:t xml:space="preserve">    test: /\.</w:t>
+      </w:r>
+      <w:proofErr w:type="spellStart"/>
+      <w:r>
+        <w:rPr>
+          <w:lang w:val="en-US"/>
+        </w:rPr>
+        <w:t>css</w:t>
+      </w:r>
+      <w:proofErr w:type="spellEnd"/>
+      <w:r>
+        <w:rPr>
+          <w:lang w:val="en-US"/>
+        </w:rPr>
+        <w:t>$/,</w:t>
+      </w:r>
+      <w:r>
+        <w:rPr>
+          <w:lang w:val="en-US"/>
+        </w:rPr>
+        <w:br/>
+        <w:t xml:space="preserve">    exclude: /</w:t>
+      </w:r>
+      <w:proofErr w:type="spellStart"/>
+      <w:r>
+        <w:rPr>
+          <w:lang w:val="en-US"/>
+        </w:rPr>
+        <w:t>node_modules</w:t>
+      </w:r>
+      <w:proofErr w:type="spellEnd"/>
+      <w:r>
+        <w:rPr>
+          <w:lang w:val="en-US"/>
+        </w:rPr>
+        <w:t>/,</w:t>
+      </w:r>
+      <w:r>
+        <w:rPr>
+          <w:lang w:val="en-US"/>
+        </w:rPr>
+        <w:br/>
+        <w:t xml:space="preserve">    use: [</w:t>
+      </w:r>
+      <w:r>
+        <w:rPr>
+          <w:lang w:val="en-US"/>
+        </w:rPr>
+        <w:br/>
+        <w:t xml:space="preserve">        {loader: 'style-loader'},</w:t>
+      </w:r>
+      <w:r>
+        <w:rPr>
+          <w:lang w:val="en-US"/>
+        </w:rPr>
+        <w:br/>
+        <w:t xml:space="preserve">        {</w:t>
+      </w:r>
+      <w:r>
+        <w:rPr>
+          <w:lang w:val="en-US"/>
+        </w:rPr>
+        <w:br/>
+        <w:t xml:space="preserve">            loader: '</w:t>
+      </w:r>
+      <w:proofErr w:type="spellStart"/>
+      <w:r>
+        <w:rPr>
+          <w:lang w:val="en-US"/>
+        </w:rPr>
+        <w:t>css</w:t>
+      </w:r>
+      <w:proofErr w:type="spellEnd"/>
+      <w:r>
+        <w:rPr>
+          <w:lang w:val="en-US"/>
+        </w:rPr>
+        <w:t>-loader', options: {</w:t>
+      </w:r>
+      <w:r>
+        <w:rPr>
+          <w:lang w:val="en-US"/>
+        </w:rPr>
+        <w:br/>
+        <w:t xml:space="preserve">                </w:t>
+      </w:r>
+      <w:proofErr w:type="spellStart"/>
+      <w:r>
+        <w:rPr>
+          <w:lang w:val="en-US"/>
+        </w:rPr>
+        <w:t>importLoaders</w:t>
+      </w:r>
+      <w:proofErr w:type="spellEnd"/>
+      <w:r>
+        <w:rPr>
+          <w:lang w:val="en-US"/>
+        </w:rPr>
+        <w:t>: 1,</w:t>
+      </w:r>
+      <w:r>
+        <w:rPr>
+          <w:lang w:val="en-US"/>
+        </w:rPr>
+        <w:br/>
+        <w:t xml:space="preserve">                modules: {</w:t>
+      </w:r>
+      <w:r>
+        <w:rPr>
+          <w:lang w:val="en-US"/>
+        </w:rPr>
+        <w:br/>
+        <w:t xml:space="preserve">                    </w:t>
+      </w:r>
+      <w:proofErr w:type="spellStart"/>
+      <w:r>
+        <w:rPr>
+          <w:lang w:val="en-US"/>
+        </w:rPr>
+        <w:t>localIdentName</w:t>
+      </w:r>
+      <w:proofErr w:type="spellEnd"/>
+      <w:r>
+        <w:rPr>
+          <w:lang w:val="en-US"/>
+        </w:rPr>
+        <w:t>: '[name]__[local]__[hash:base64:5]'</w:t>
+      </w:r>
+      <w:r>
+        <w:rPr>
+          <w:lang w:val="en-US"/>
+        </w:rPr>
+        <w:br/>
+        <w:t xml:space="preserve">                }</w:t>
+      </w:r>
+      <w:r>
+        <w:rPr>
+          <w:lang w:val="en-US"/>
+        </w:rPr>
+        <w:br/>
+        <w:t xml:space="preserve">            }</w:t>
+      </w:r>
+      <w:r>
+        <w:rPr>
+          <w:lang w:val="en-US"/>
+        </w:rPr>
+        <w:br/>
+        <w:t xml:space="preserve">        }</w:t>
+      </w:r>
+      <w:r>
+        <w:rPr>
+          <w:lang w:val="en-US"/>
+        </w:rPr>
+        <w:br/>
+        <w:t xml:space="preserve">    ]</w:t>
+      </w:r>
+      <w:r>
+        <w:rPr>
+          <w:lang w:val="en-US"/>
+        </w:rPr>
+        <w:br/>
+        <w:t>}</w:t>
+      </w:r>
+    </w:p>
+    <w:p>
+      <w:pPr>
+        <w:rPr>
+          <w:lang w:val="en-US"/>
+        </w:rPr>
+      </w:pPr>
+      <w:r>
+        <w:rPr>
+          <w:lang w:val="en-US"/>
+        </w:rPr>
+        <w:t xml:space="preserve">Finally, for the CSS install </w:t>
+      </w:r>
+      <w:proofErr w:type="gramStart"/>
+      <w:r>
+        <w:rPr>
+          <w:lang w:val="en-US"/>
+        </w:rPr>
+        <w:t>th</w:t>
+      </w:r>
+      <w:r>
+        <w:rPr>
+          <w:lang w:val="en-US"/>
+        </w:rPr>
+        <w:t>ese two package</w:t>
+      </w:r>
+      <w:proofErr w:type="gramEnd"/>
+      <w:r>
+        <w:rPr>
+          <w:lang w:val="en-US"/>
+        </w:rPr>
+        <w:t xml:space="preserve"> and add them to the config file:</w:t>
+      </w:r>
+    </w:p>
+    <w:p>
+      <w:pPr>
+        <w:pStyle w:val="Subtitle"/>
+        <w:rPr>
+          <w:lang w:val="en-US"/>
+        </w:rPr>
+      </w:pPr>
+      <w:proofErr w:type="spellStart"/>
+      <w:r>
+        <w:rPr>
+          <w:lang w:val="en-US"/>
+        </w:rPr>
+        <w:t>npm</w:t>
+      </w:r>
+      <w:proofErr w:type="spellEnd"/>
+      <w:r>
+        <w:rPr>
+          <w:lang w:val="en-US"/>
+        </w:rPr>
+        <w:t xml:space="preserve"> install --save-dev </w:t>
+      </w:r>
+      <w:proofErr w:type="spellStart"/>
+      <w:r>
+        <w:rPr>
+          <w:lang w:val="en-US"/>
+        </w:rPr>
+        <w:t>postcss</w:t>
+      </w:r>
+      <w:proofErr w:type="spellEnd"/>
+      <w:r>
+        <w:rPr>
+          <w:lang w:val="en-US"/>
+        </w:rPr>
+        <w:t>-loader</w:t>
+      </w:r>
+    </w:p>
+    <w:p>
+      <w:pPr>
+        <w:pStyle w:val="Subtitle"/>
+        <w:rPr>
+          <w:lang w:val="en-US"/>
+        </w:rPr>
+      </w:pPr>
+      <w:proofErr w:type="spellStart"/>
+      <w:r>
+        <w:rPr>
+          <w:lang w:val="en-US"/>
+        </w:rPr>
+        <w:t>npm</w:t>
+      </w:r>
+      <w:proofErr w:type="spellEnd"/>
+      <w:r>
+        <w:rPr>
+          <w:lang w:val="en-US"/>
+        </w:rPr>
+        <w:t xml:space="preserve"> install --save-dev </w:t>
+      </w:r>
+      <w:proofErr w:type="spellStart"/>
+      <w:r>
+        <w:rPr>
+          <w:lang w:val="en-US"/>
+        </w:rPr>
+        <w:t>autoprefixer</w:t>
+      </w:r>
+      <w:proofErr w:type="spellEnd"/>
+    </w:p>
+    <w:p>
+      <w:pPr>
+        <w:rPr>
+          <w:lang w:val="en-US"/>
+        </w:rPr>
+      </w:pPr>
+      <w:r>
+        <w:rPr>
+          <w:lang w:val="en-US"/>
+        </w:rPr>
+        <w:t xml:space="preserve">Then in the Webpack file create a constant with the </w:t>
+      </w:r>
+      <w:proofErr w:type="spellStart"/>
       <w:r>
         <w:rPr>
           <w:i/>
           <w:iCs/>
           <w:lang w:val="en-US"/>
         </w:rPr>
-        <w:t xml:space="preserve"> </w:t>
-      </w:r>
-      <w:r>
-        <w:rPr>
-          <w:lang w:val="en-US"/>
-        </w:rPr>
-        <w:t>file.</w:t>
+        <w:t>autoprefixer</w:t>
+      </w:r>
+      <w:proofErr w:type="spellEnd"/>
+      <w:r>
+        <w:rPr>
+          <w:lang w:val="en-US"/>
+        </w:rPr>
+        <w:t>.</w:t>
       </w:r>
     </w:p>
     <w:p>
       <w:pPr>
         <w:pStyle w:val="Subtitle"/>
-      </w:pPr>
-      <w:r>
+        <w:rPr>
+          <w:lang w:val="en-US"/>
+        </w:rPr>
+      </w:pPr>
+      <w:r>
+        <w:rPr>
+          <w:lang w:val="en-US"/>
+        </w:rPr>
+        <w:t xml:space="preserve">const </w:t>
+      </w:r>
+      <w:proofErr w:type="spellStart"/>
+      <w:r>
+        <w:rPr>
+          <w:lang w:val="en-US"/>
+        </w:rPr>
+        <w:t>autoprefixer</w:t>
+      </w:r>
+      <w:proofErr w:type="spellEnd"/>
+      <w:r>
+        <w:rPr>
+          <w:lang w:val="en-US"/>
+        </w:rPr>
+        <w:t xml:space="preserve"> = require('</w:t>
+      </w:r>
+      <w:proofErr w:type="spellStart"/>
+      <w:r>
+        <w:rPr>
+          <w:lang w:val="en-US"/>
+        </w:rPr>
+        <w:t>autoprefixer</w:t>
+      </w:r>
+      <w:proofErr w:type="spellEnd"/>
+      <w:r>
+        <w:rPr>
+          <w:lang w:val="en-US"/>
+        </w:rPr>
+        <w:t>');</w:t>
+      </w:r>
+    </w:p>
+    <w:p>
+      <w:pPr>
+        <w:rPr>
+          <w:lang w:val="en-US"/>
+        </w:rPr>
+      </w:pPr>
+      <w:r>
+        <w:rPr>
+          <w:lang w:val="en-US"/>
+        </w:rPr>
+        <w:t xml:space="preserve">Then add the </w:t>
+      </w:r>
+      <w:r>
+        <w:rPr>
+          <w:lang w:val="en-US"/>
+        </w:rPr>
+        <w:t>loader to the CSS rule</w:t>
+      </w:r>
+      <w:r>
+        <w:rPr>
+          <w:lang w:val="en-US"/>
+        </w:rPr>
+        <w:t>:</w:t>
+      </w:r>
+    </w:p>
+    <w:p>
+      <w:pPr>
+        <w:pStyle w:val="Subtitle"/>
+        <w:rPr>
+          <w:lang w:val="en-US"/>
+        </w:rPr>
+      </w:pPr>
+      <w:r>
+        <w:rPr>
+          <w:lang w:val="en-US"/>
+        </w:rPr>
+        <w:lastRenderedPageBreak/>
         <w:t>{</w:t>
       </w:r>
       <w:r>
-        <w:br/>
-        <w:t xml:space="preserve">    </w:t>
-      </w:r>
-      <w:proofErr w:type="spellStart"/>
-      <w:r>
-        <w:t>test</w:t>
-      </w:r>
-      <w:proofErr w:type="spellEnd"/>
-      <w:r>
-        <w:t>: /\.</w:t>
-      </w:r>
-      <w:proofErr w:type="spellStart"/>
-      <w:r>
-        <w:t>css</w:t>
-      </w:r>
-      <w:proofErr w:type="spellEnd"/>
-      <w:r>
-        <w:t>$/,</w:t>
-      </w:r>
-      <w:r>
-        <w:br/>
-        <w:t xml:space="preserve">    </w:t>
-      </w:r>
-      <w:proofErr w:type="spellStart"/>
-      <w:r>
-        <w:t>exclude</w:t>
-      </w:r>
-      <w:proofErr w:type="spellEnd"/>
-      <w:r>
-        <w:t>: /</w:t>
-      </w:r>
-      <w:proofErr w:type="spellStart"/>
-      <w:r>
-        <w:t>node_modules</w:t>
-      </w:r>
-      <w:proofErr w:type="spellEnd"/>
-      <w:r>
-        <w:t>/,</w:t>
-      </w:r>
-      <w:r>
-        <w:br/>
-        <w:t xml:space="preserve">    </w:t>
-      </w:r>
-      <w:proofErr w:type="spellStart"/>
-      <w:r>
-        <w:t>use</w:t>
-      </w:r>
-      <w:proofErr w:type="spellEnd"/>
-      <w:r>
-        <w:t>: [</w:t>
-      </w:r>
-      <w:r>
-        <w:br/>
-        <w:t xml:space="preserve">     </w:t>
-      </w:r>
+        <w:rPr>
+          <w:lang w:val="en-US"/>
+        </w:rPr>
+        <w:br/>
+        <w:t xml:space="preserve">    loader: '</w:t>
+      </w:r>
+      <w:proofErr w:type="spellStart"/>
+      <w:r>
+        <w:rPr>
+          <w:lang w:val="en-US"/>
+        </w:rPr>
+        <w:t>postcss</w:t>
+      </w:r>
+      <w:proofErr w:type="spellEnd"/>
+      <w:r>
+        <w:rPr>
+          <w:lang w:val="en-US"/>
+        </w:rPr>
+        <w:t>-loader',</w:t>
+      </w:r>
+      <w:r>
+        <w:rPr>
+          <w:lang w:val="en-US"/>
+        </w:rPr>
+        <w:br/>
+        <w:t xml:space="preserve">    options: {</w:t>
+      </w:r>
+      <w:r>
+        <w:rPr>
+          <w:lang w:val="en-US"/>
+        </w:rPr>
+        <w:br/>
+        <w:t xml:space="preserve">        ident: '</w:t>
+      </w:r>
+      <w:proofErr w:type="spellStart"/>
+      <w:r>
+        <w:rPr>
+          <w:lang w:val="en-US"/>
+        </w:rPr>
+        <w:t>postcss</w:t>
+      </w:r>
+      <w:proofErr w:type="spellEnd"/>
+      <w:r>
+        <w:rPr>
+          <w:lang w:val="en-US"/>
+        </w:rPr>
+        <w:t>',</w:t>
+      </w:r>
+      <w:r>
+        <w:rPr>
+          <w:lang w:val="en-US"/>
+        </w:rPr>
+        <w:br/>
+        <w:t xml:space="preserve">        plugins: () =&gt; [</w:t>
+      </w:r>
+      <w:proofErr w:type="spellStart"/>
       <w:proofErr w:type="gramStart"/>
       <w:r>
-        <w:t xml:space="preserve">   {</w:t>
-      </w:r>
-      <w:proofErr w:type="spellStart"/>
+        <w:rPr>
+          <w:lang w:val="en-US"/>
+        </w:rPr>
+        <w:t>autoprefixer</w:t>
+      </w:r>
+      <w:proofErr w:type="spellEnd"/>
+      <w:r>
+        <w:rPr>
+          <w:lang w:val="en-US"/>
+        </w:rPr>
+        <w:t>(</w:t>
+      </w:r>
       <w:proofErr w:type="gramEnd"/>
       <w:r>
-        <w:t>loader</w:t>
-      </w:r>
-      <w:proofErr w:type="spellEnd"/>
-      <w:r>
-        <w:t>: 'style-</w:t>
-      </w:r>
-      <w:proofErr w:type="spellStart"/>
-      <w:r>
-        <w:t>loader</w:t>
-      </w:r>
-      <w:proofErr w:type="spellEnd"/>
-      <w:r>
-        <w:t>'},</w:t>
-      </w:r>
-      <w:r>
-        <w:br/>
-        <w:t xml:space="preserve">        {</w:t>
-      </w:r>
-      <w:r>
-        <w:br/>
-        <w:t xml:space="preserve">            </w:t>
-      </w:r>
-      <w:proofErr w:type="spellStart"/>
-      <w:r>
-        <w:t>loader</w:t>
-      </w:r>
-      <w:proofErr w:type="spellEnd"/>
-      <w:r>
-        <w:t>: '</w:t>
-      </w:r>
-      <w:proofErr w:type="spellStart"/>
-      <w:r>
-        <w:t>css-loader</w:t>
-      </w:r>
-      <w:proofErr w:type="spellEnd"/>
-      <w:r>
-        <w:t xml:space="preserve">', </w:t>
-      </w:r>
-      <w:proofErr w:type="spellStart"/>
-      <w:r>
-        <w:t>options</w:t>
-      </w:r>
-      <w:proofErr w:type="spellEnd"/>
-      <w:r>
-        <w:t>: {</w:t>
-      </w:r>
-      <w:r>
-        <w:br/>
-        <w:t xml:space="preserve">                </w:t>
-      </w:r>
-      <w:proofErr w:type="spellStart"/>
-      <w:r>
-        <w:t>importLoaders</w:t>
-      </w:r>
-      <w:proofErr w:type="spellEnd"/>
-      <w:r>
-        <w:t>: 1,</w:t>
-      </w:r>
-      <w:r>
-        <w:br/>
-        <w:t xml:space="preserve">                </w:t>
-      </w:r>
-      <w:proofErr w:type="spellStart"/>
-      <w:r>
-        <w:t>modules</w:t>
-      </w:r>
-      <w:proofErr w:type="spellEnd"/>
-      <w:r>
-        <w:t>: {</w:t>
-      </w:r>
-      <w:r>
-        <w:br/>
-        <w:t xml:space="preserve">                    </w:t>
-      </w:r>
-      <w:proofErr w:type="spellStart"/>
-      <w:r>
-        <w:t>localIdentName</w:t>
-      </w:r>
-      <w:proofErr w:type="spellEnd"/>
-      <w:r>
-        <w:t>: '[</w:t>
-      </w:r>
-      <w:proofErr w:type="spellStart"/>
-      <w:r>
-        <w:t>name</w:t>
-      </w:r>
-      <w:proofErr w:type="spellEnd"/>
-      <w:r>
-        <w:t>]__[</w:t>
-      </w:r>
-      <w:proofErr w:type="spellStart"/>
-      <w:r>
-        <w:t>local</w:t>
-      </w:r>
-      <w:proofErr w:type="spellEnd"/>
-      <w:r>
-        <w:t>]__[hash:base64:5]'</w:t>
-      </w:r>
-      <w:r>
-        <w:br/>
-        <w:t xml:space="preserve">                }</w:t>
-      </w:r>
-      <w:r>
-        <w:br/>
-        <w:t xml:space="preserve">            }</w:t>
-      </w:r>
-      <w:r>
-        <w:br/>
-        <w:t xml:space="preserve">        }</w:t>
-      </w:r>
-      <w:r>
-        <w:br/>
-        <w:t xml:space="preserve">    ]</w:t>
-      </w:r>
-      <w:r>
+        <w:rPr>
+          <w:lang w:val="en-US"/>
+        </w:rPr>
+        <w:t>)]</w:t>
+      </w:r>
+      <w:r>
+        <w:rPr>
+          <w:lang w:val="en-US"/>
+        </w:rPr>
+        <w:br/>
+        <w:t xml:space="preserve">    }</w:t>
+      </w:r>
+      <w:r>
+        <w:rPr>
+          <w:lang w:val="en-US"/>
+        </w:rPr>
         <w:br/>
         <w:t>}</w:t>
       </w:r>
@@ -23271,306 +23521,451 @@
         <w:rPr>
           <w:lang w:val="en-US"/>
         </w:rPr>
-        <w:t xml:space="preserve">Finally, for the CSS install </w:t>
-      </w:r>
+        <w:t xml:space="preserve">At last add the following line to you </w:t>
+      </w:r>
+      <w:proofErr w:type="spellStart"/>
       <w:proofErr w:type="gramStart"/>
-      <w:r>
-        <w:rPr>
-          <w:lang w:val="en-US"/>
-        </w:rPr>
-        <w:t>th</w:t>
-      </w:r>
-      <w:r>
-        <w:rPr>
-          <w:lang w:val="en-US"/>
-        </w:rPr>
-        <w:t>ese two package</w:t>
-      </w:r>
-      <w:proofErr w:type="gramEnd"/>
-      <w:r>
-        <w:rPr>
-          <w:lang w:val="en-US"/>
-        </w:rPr>
-        <w:t xml:space="preserve"> and add them to the config file:</w:t>
-      </w:r>
-    </w:p>
-    <w:p>
-      <w:pPr>
-        <w:pStyle w:val="Subtitle"/>
-        <w:rPr>
-          <w:lang w:val="en-US"/>
-        </w:rPr>
-      </w:pPr>
-      <w:proofErr w:type="spellStart"/>
-      <w:r>
-        <w:rPr>
-          <w:lang w:val="en-US"/>
-        </w:rPr>
-        <w:t>npm</w:t>
-      </w:r>
-      <w:proofErr w:type="spellEnd"/>
-      <w:r>
-        <w:rPr>
-          <w:lang w:val="en-US"/>
-        </w:rPr>
-        <w:t xml:space="preserve"> install --save-dev </w:t>
-      </w:r>
-      <w:proofErr w:type="spellStart"/>
-      <w:r>
-        <w:rPr>
-          <w:lang w:val="en-US"/>
-        </w:rPr>
-        <w:t>postcss</w:t>
-      </w:r>
-      <w:proofErr w:type="spellEnd"/>
-      <w:r>
-        <w:rPr>
-          <w:lang w:val="en-US"/>
-        </w:rPr>
-        <w:t>-loader</w:t>
-      </w:r>
-    </w:p>
-    <w:p>
-      <w:pPr>
-        <w:pStyle w:val="Subtitle"/>
-        <w:rPr>
-          <w:lang w:val="en-US"/>
-        </w:rPr>
-      </w:pPr>
-      <w:proofErr w:type="spellStart"/>
-      <w:r>
-        <w:rPr>
-          <w:lang w:val="en-US"/>
-        </w:rPr>
-        <w:t>npm</w:t>
-      </w:r>
-      <w:proofErr w:type="spellEnd"/>
-      <w:r>
-        <w:rPr>
-          <w:lang w:val="en-US"/>
-        </w:rPr>
-        <w:t xml:space="preserve"> install --save-dev </w:t>
-      </w:r>
-      <w:proofErr w:type="spellStart"/>
-      <w:r>
-        <w:rPr>
-          <w:lang w:val="en-US"/>
-        </w:rPr>
-        <w:t>autoprefixer</w:t>
-      </w:r>
-      <w:proofErr w:type="spellEnd"/>
-    </w:p>
-    <w:p>
-      <w:pPr>
-        <w:rPr>
-          <w:lang w:val="en-US"/>
-        </w:rPr>
-      </w:pPr>
-      <w:r>
-        <w:rPr>
-          <w:lang w:val="en-US"/>
-        </w:rPr>
-        <w:t xml:space="preserve">Then in the Webpack file create a constant with the </w:t>
-      </w:r>
-      <w:proofErr w:type="spellStart"/>
       <w:r>
         <w:rPr>
           <w:i/>
           <w:iCs/>
           <w:lang w:val="en-US"/>
         </w:rPr>
-        <w:t>autoprefixer</w:t>
-      </w:r>
-      <w:proofErr w:type="spellEnd"/>
-      <w:r>
-        <w:rPr>
-          <w:lang w:val="en-US"/>
-        </w:rPr>
-        <w:t>.</w:t>
-      </w:r>
-    </w:p>
-    <w:p>
-      <w:pPr>
-        <w:pStyle w:val="Subtitle"/>
-        <w:rPr>
-          <w:lang w:val="en-US"/>
-        </w:rPr>
-      </w:pPr>
-      <w:r>
-        <w:rPr>
-          <w:lang w:val="en-US"/>
-        </w:rPr>
-        <w:t xml:space="preserve">const </w:t>
-      </w:r>
-      <w:proofErr w:type="spellStart"/>
-      <w:r>
-        <w:rPr>
-          <w:lang w:val="en-US"/>
-        </w:rPr>
-        <w:t>autoprefixer</w:t>
-      </w:r>
-      <w:proofErr w:type="spellEnd"/>
-      <w:r>
-        <w:rPr>
-          <w:lang w:val="en-US"/>
-        </w:rPr>
-        <w:t xml:space="preserve"> = require('</w:t>
-      </w:r>
-      <w:proofErr w:type="spellStart"/>
-      <w:r>
-        <w:rPr>
-          <w:lang w:val="en-US"/>
-        </w:rPr>
-        <w:t>autoprefixer</w:t>
-      </w:r>
-      <w:proofErr w:type="spellEnd"/>
-      <w:r>
-        <w:rPr>
-          <w:lang w:val="en-US"/>
-        </w:rPr>
-        <w:t>');</w:t>
-      </w:r>
-    </w:p>
-    <w:p>
-      <w:pPr>
-        <w:rPr>
-          <w:lang w:val="en-US"/>
-        </w:rPr>
-      </w:pPr>
-      <w:r>
-        <w:rPr>
-          <w:lang w:val="en-US"/>
-        </w:rPr>
-        <w:t xml:space="preserve">Then add the </w:t>
-      </w:r>
-      <w:r>
-        <w:rPr>
-          <w:lang w:val="en-US"/>
-        </w:rPr>
-        <w:t>loader to the CSS rule</w:t>
-      </w:r>
-      <w:r>
-        <w:rPr>
-          <w:lang w:val="en-US"/>
-        </w:rPr>
-        <w:t>:</w:t>
-      </w:r>
-    </w:p>
-    <w:p>
-      <w:pPr>
-        <w:pStyle w:val="Subtitle"/>
-      </w:pPr>
-      <w:r>
-        <w:lastRenderedPageBreak/>
-        <w:t>{</w:t>
-      </w:r>
-      <w:r>
-        <w:br/>
-        <w:t xml:space="preserve">    </w:t>
-      </w:r>
-      <w:proofErr w:type="spellStart"/>
-      <w:r>
-        <w:t>loader</w:t>
-      </w:r>
-      <w:proofErr w:type="spellEnd"/>
-      <w:r>
-        <w:t>: '</w:t>
-      </w:r>
-      <w:proofErr w:type="spellStart"/>
-      <w:r>
-        <w:t>postcss-loader</w:t>
-      </w:r>
-      <w:proofErr w:type="spellEnd"/>
-      <w:r>
-        <w:t>',</w:t>
-      </w:r>
-      <w:r>
-        <w:br/>
-        <w:t xml:space="preserve">    </w:t>
-      </w:r>
-      <w:proofErr w:type="spellStart"/>
-      <w:r>
-        <w:t>options</w:t>
-      </w:r>
-      <w:proofErr w:type="spellEnd"/>
-      <w:r>
-        <w:t>: {</w:t>
-      </w:r>
-      <w:r>
-        <w:br/>
-        <w:t xml:space="preserve">        ident: '</w:t>
-      </w:r>
-      <w:proofErr w:type="spellStart"/>
-      <w:r>
-        <w:t>postcss</w:t>
-      </w:r>
-      <w:proofErr w:type="spellEnd"/>
-      <w:r>
-        <w:t>',</w:t>
-      </w:r>
-      <w:r>
-        <w:br/>
-        <w:t xml:space="preserve">        </w:t>
-      </w:r>
-      <w:proofErr w:type="spellStart"/>
-      <w:r>
-        <w:t>plugins</w:t>
-      </w:r>
-      <w:proofErr w:type="spellEnd"/>
-      <w:r>
-        <w:t>: () =&gt; [</w:t>
-      </w:r>
-      <w:proofErr w:type="spellStart"/>
-      <w:proofErr w:type="gramStart"/>
-      <w:r>
-        <w:t>autoprefixer</w:t>
-      </w:r>
-      <w:proofErr w:type="spellEnd"/>
-      <w:r>
-        <w:t>(</w:t>
-      </w:r>
+        <w:t>package.json</w:t>
+      </w:r>
+      <w:proofErr w:type="spellEnd"/>
       <w:proofErr w:type="gramEnd"/>
       <w:r>
-        <w:t>)]</w:t>
-      </w:r>
-      <w:r>
-        <w:br/>
-        <w:t xml:space="preserve">    }</w:t>
-      </w:r>
-      <w:r>
-        <w:br/>
-        <w:t>}</w:t>
-      </w:r>
-    </w:p>
-    <w:p>
-      <w:pPr>
-        <w:rPr>
-          <w:lang w:val="en-US"/>
-        </w:rPr>
-      </w:pPr>
-      <w:r>
-        <w:rPr>
-          <w:lang w:val="en-US"/>
-        </w:rPr>
-        <w:t xml:space="preserve">At last add the following line to you </w:t>
-      </w:r>
-      <w:proofErr w:type="spellStart"/>
-      <w:proofErr w:type="gramStart"/>
+        <w:rPr>
+          <w:lang w:val="en-US"/>
+        </w:rPr>
+        <w:t xml:space="preserve"> right after the </w:t>
+      </w:r>
       <w:r>
         <w:rPr>
           <w:i/>
           <w:iCs/>
           <w:lang w:val="en-US"/>
         </w:rPr>
-        <w:t>package.json</w:t>
-      </w:r>
-      <w:proofErr w:type="spellEnd"/>
+        <w:t xml:space="preserve">license </w:t>
+      </w:r>
+      <w:r>
+        <w:rPr>
+          <w:lang w:val="en-US"/>
+        </w:rPr>
+        <w:t>key:</w:t>
+      </w:r>
+    </w:p>
+    <w:p>
+      <w:pPr>
+        <w:pStyle w:val="Subtitle"/>
+        <w:rPr>
+          <w:lang w:val="en-US"/>
+        </w:rPr>
+      </w:pPr>
+      <w:r>
+        <w:rPr>
+          <w:lang w:val="en-US"/>
+        </w:rPr>
+        <w:t>"</w:t>
+      </w:r>
+      <w:proofErr w:type="spellStart"/>
+      <w:r>
+        <w:rPr>
+          <w:lang w:val="en-US"/>
+        </w:rPr>
+        <w:t>browserslist</w:t>
+      </w:r>
+      <w:proofErr w:type="spellEnd"/>
+      <w:r>
+        <w:rPr>
+          <w:lang w:val="en-US"/>
+        </w:rPr>
+        <w:t>": "&gt; 1%, last 2 versions",</w:t>
+      </w:r>
+    </w:p>
+    <w:p>
+      <w:pPr>
+        <w:pStyle w:val="Heading4"/>
+        <w:rPr>
+          <w:lang w:val="en-US"/>
+        </w:rPr>
+      </w:pPr>
+      <w:r>
+        <w:rPr>
+          <w:lang w:val="en-US"/>
+        </w:rPr>
+        <w:t>Support Images</w:t>
+      </w:r>
+    </w:p>
+    <w:p>
+      <w:pPr>
+        <w:rPr>
+          <w:lang w:val="en-US"/>
+        </w:rPr>
+      </w:pPr>
+      <w:r>
+        <w:rPr>
+          <w:lang w:val="en-US"/>
+        </w:rPr>
+        <w:t>We need to install yet another package to enable image support:</w:t>
+      </w:r>
+    </w:p>
+    <w:p>
+      <w:pPr>
+        <w:pStyle w:val="Subtitle"/>
+        <w:rPr>
+          <w:lang w:val="en-US"/>
+        </w:rPr>
+      </w:pPr>
+      <w:proofErr w:type="spellStart"/>
+      <w:r>
+        <w:rPr>
+          <w:lang w:val="en-US"/>
+        </w:rPr>
+        <w:t>npm</w:t>
+      </w:r>
+      <w:proofErr w:type="spellEnd"/>
+      <w:r>
+        <w:rPr>
+          <w:lang w:val="en-US"/>
+        </w:rPr>
+        <w:t xml:space="preserve"> install --save-dev </w:t>
+      </w:r>
+      <w:proofErr w:type="spellStart"/>
+      <w:r>
+        <w:rPr>
+          <w:lang w:val="en-US"/>
+        </w:rPr>
+        <w:t>url</w:t>
+      </w:r>
+      <w:proofErr w:type="spellEnd"/>
+      <w:r>
+        <w:rPr>
+          <w:lang w:val="en-US"/>
+        </w:rPr>
+        <w:t>-loader</w:t>
+      </w:r>
+    </w:p>
+    <w:p>
+      <w:pPr>
+        <w:rPr>
+          <w:lang w:val="en-US"/>
+        </w:rPr>
+      </w:pPr>
+      <w:proofErr w:type="gramStart"/>
+      <w:r>
+        <w:rPr>
+          <w:lang w:val="en-US"/>
+        </w:rPr>
+        <w:t>Again</w:t>
+      </w:r>
       <w:proofErr w:type="gramEnd"/>
       <w:r>
         <w:rPr>
           <w:lang w:val="en-US"/>
         </w:rPr>
-        <w:t xml:space="preserve"> right after the </w:t>
+        <w:t xml:space="preserve"> add the loader in the Webpack configuration:</w:t>
+      </w:r>
+    </w:p>
+    <w:p>
+      <w:pPr>
+        <w:pStyle w:val="Subtitle"/>
+        <w:rPr>
+          <w:lang w:val="en-US"/>
+        </w:rPr>
+      </w:pPr>
+      <w:r>
+        <w:rPr>
+          <w:lang w:val="en-US"/>
+        </w:rPr>
+        <w:t>{</w:t>
+      </w:r>
+      <w:r>
+        <w:rPr>
+          <w:lang w:val="en-US"/>
+        </w:rPr>
+        <w:br/>
+        <w:t xml:space="preserve">    test: /</w:t>
+      </w:r>
+      <w:proofErr w:type="gramStart"/>
+      <w:r>
+        <w:rPr>
+          <w:lang w:val="en-US"/>
+        </w:rPr>
+        <w:t>\.(</w:t>
+      </w:r>
+      <w:proofErr w:type="spellStart"/>
+      <w:proofErr w:type="gramEnd"/>
+      <w:r>
+        <w:rPr>
+          <w:lang w:val="en-US"/>
+        </w:rPr>
+        <w:t>png|jpe?g|gif</w:t>
+      </w:r>
+      <w:proofErr w:type="spellEnd"/>
+      <w:r>
+        <w:rPr>
+          <w:lang w:val="en-US"/>
+        </w:rPr>
+        <w:t>)$/,</w:t>
+      </w:r>
+      <w:r>
+        <w:rPr>
+          <w:lang w:val="en-US"/>
+        </w:rPr>
+        <w:br/>
+        <w:t xml:space="preserve">    loader: '</w:t>
+      </w:r>
+      <w:proofErr w:type="spellStart"/>
+      <w:r>
+        <w:rPr>
+          <w:lang w:val="en-US"/>
+        </w:rPr>
+        <w:t>url-loader?limit</w:t>
+      </w:r>
+      <w:proofErr w:type="spellEnd"/>
+      <w:r>
+        <w:rPr>
+          <w:lang w:val="en-US"/>
+        </w:rPr>
+        <w:t>=8000&amp;name=images/[name].[</w:t>
+      </w:r>
+      <w:proofErr w:type="spellStart"/>
+      <w:r>
+        <w:rPr>
+          <w:lang w:val="en-US"/>
+        </w:rPr>
+        <w:t>ext</w:t>
+      </w:r>
+      <w:proofErr w:type="spellEnd"/>
+      <w:r>
+        <w:rPr>
+          <w:lang w:val="en-US"/>
+        </w:rPr>
+        <w:t>]'</w:t>
+      </w:r>
+      <w:r>
+        <w:rPr>
+          <w:lang w:val="en-US"/>
+        </w:rPr>
+        <w:br/>
+        <w:t>}</w:t>
+      </w:r>
+    </w:p>
+    <w:p>
+      <w:pPr>
+        <w:rPr>
+          <w:lang w:val="en-US"/>
+        </w:rPr>
+      </w:pPr>
+      <w:r>
+        <w:rPr>
+          <w:lang w:val="en-US"/>
+        </w:rPr>
+        <w:t xml:space="preserve">Now to basically connect </w:t>
+      </w:r>
+      <w:r>
+        <w:rPr>
+          <w:lang w:val="en-US"/>
+        </w:rPr>
+        <w:t>this configuration</w:t>
+      </w:r>
+      <w:r>
+        <w:rPr>
+          <w:lang w:val="en-US"/>
+        </w:rPr>
+        <w:t xml:space="preserve"> to the indedx.html guess </w:t>
+      </w:r>
+      <w:r>
+        <w:rPr>
+          <w:lang w:val="en-US"/>
+        </w:rPr>
+        <w:t>what?</w:t>
+      </w:r>
+      <w:r>
+        <w:rPr>
+          <w:lang w:val="en-US"/>
+        </w:rPr>
+        <w:t xml:space="preserve"> WE NEED </w:t>
+      </w:r>
+      <w:r>
+        <w:rPr>
+          <w:lang w:val="en-US"/>
+        </w:rPr>
+        <w:t xml:space="preserve">MORE </w:t>
+      </w:r>
+      <w:r>
+        <w:rPr>
+          <w:lang w:val="en-US"/>
+        </w:rPr>
+        <w:t>PACKAGE</w:t>
+      </w:r>
+      <w:r>
+        <w:rPr>
+          <w:lang w:val="en-US"/>
+        </w:rPr>
+        <w:t>S</w:t>
+      </w:r>
+      <w:r>
+        <w:rPr>
+          <w:lang w:val="en-US"/>
+        </w:rPr>
+        <w:t xml:space="preserve"> </w:t>
+      </w:r>
+      <w:r>
+        <w:rPr>
+          <w:lang w:val="en-US"/>
+        </w:rPr>
+        <w:sym w:font="Wingdings" w:char="F04A"/>
+      </w:r>
+      <w:r>
+        <w:rPr>
+          <w:lang w:val="en-US"/>
+        </w:rPr>
+        <w:t xml:space="preserve"> </w:t>
+      </w:r>
+      <w:r>
+        <w:rPr>
+          <w:lang w:val="en-US"/>
+        </w:rPr>
+        <w:sym w:font="Wingdings" w:char="F04A"/>
+      </w:r>
+      <w:r>
+        <w:rPr>
+          <w:lang w:val="en-US"/>
+        </w:rPr>
+        <w:t xml:space="preserve"> </w:t>
+      </w:r>
+      <w:r>
+        <w:rPr>
+          <w:lang w:val="en-US"/>
+        </w:rPr>
+        <w:sym w:font="Wingdings" w:char="F04A"/>
+      </w:r>
+      <w:r>
+        <w:rPr>
+          <w:lang w:val="en-US"/>
+        </w:rPr>
+        <w:t xml:space="preserve"> :</w:t>
+      </w:r>
+    </w:p>
+    <w:p>
+      <w:pPr>
+        <w:pStyle w:val="Subtitle"/>
+        <w:rPr>
+          <w:lang w:val="en-US"/>
+        </w:rPr>
+      </w:pPr>
+      <w:proofErr w:type="spellStart"/>
+      <w:r>
+        <w:rPr>
+          <w:lang w:val="en-US"/>
+        </w:rPr>
+        <w:t>npm</w:t>
+      </w:r>
+      <w:proofErr w:type="spellEnd"/>
+      <w:r>
+        <w:rPr>
+          <w:lang w:val="en-US"/>
+        </w:rPr>
+        <w:t xml:space="preserve"> install --save-dev html-webpack-plugin</w:t>
+      </w:r>
+    </w:p>
+    <w:p>
+      <w:pPr>
+        <w:pStyle w:val="Subtitle"/>
+        <w:rPr>
+          <w:lang w:val="en-US"/>
+        </w:rPr>
+      </w:pPr>
+      <w:proofErr w:type="spellStart"/>
+      <w:r>
+        <w:rPr>
+          <w:lang w:val="en-US"/>
+        </w:rPr>
+        <w:t>npm</w:t>
+      </w:r>
+      <w:proofErr w:type="spellEnd"/>
+      <w:r>
+        <w:rPr>
+          <w:lang w:val="en-US"/>
+        </w:rPr>
+        <w:t xml:space="preserve"> install --save-dev file-loader</w:t>
+      </w:r>
+    </w:p>
+    <w:p>
+      <w:pPr>
+        <w:rPr>
+          <w:lang w:val="en-US"/>
+        </w:rPr>
+      </w:pPr>
+      <w:r>
+        <w:rPr>
+          <w:lang w:val="en-US"/>
+        </w:rPr>
+        <w:t xml:space="preserve">To use this </w:t>
+      </w:r>
+      <w:proofErr w:type="gramStart"/>
+      <w:r>
+        <w:rPr>
+          <w:lang w:val="en-US"/>
+        </w:rPr>
+        <w:t>plugin</w:t>
+      </w:r>
+      <w:proofErr w:type="gramEnd"/>
+      <w:r>
+        <w:rPr>
+          <w:lang w:val="en-US"/>
+        </w:rPr>
+        <w:t xml:space="preserve"> we need to create a constant in the Webpack configurations:</w:t>
+      </w:r>
+    </w:p>
+    <w:p>
+      <w:pPr>
+        <w:pStyle w:val="Subtitle"/>
+        <w:rPr>
+          <w:lang w:val="en-US"/>
+        </w:rPr>
+      </w:pPr>
+      <w:r>
+        <w:rPr>
+          <w:lang w:val="en-US"/>
+        </w:rPr>
+        <w:t xml:space="preserve">const </w:t>
+      </w:r>
+      <w:proofErr w:type="spellStart"/>
+      <w:r>
+        <w:rPr>
+          <w:lang w:val="en-US"/>
+        </w:rPr>
+        <w:t>HtmlWebpackPlugin</w:t>
+      </w:r>
+      <w:proofErr w:type="spellEnd"/>
+      <w:r>
+        <w:rPr>
+          <w:lang w:val="en-US"/>
+        </w:rPr>
+        <w:t xml:space="preserve"> = require(‘html-webpack-plugin’);</w:t>
+      </w:r>
+    </w:p>
+    <w:p>
+      <w:pPr>
+        <w:rPr>
+          <w:lang w:val="en-US"/>
+        </w:rPr>
+      </w:pPr>
+      <w:r>
+        <w:rPr>
+          <w:lang w:val="en-US"/>
+        </w:rPr>
+        <w:t xml:space="preserve">After that you can add the </w:t>
+      </w:r>
+      <w:r>
+        <w:rPr>
+          <w:lang w:val="en-US"/>
+        </w:rPr>
+        <w:t xml:space="preserve">code snippet in the Webpack configuration below the </w:t>
       </w:r>
       <w:r>
         <w:rPr>
@@ -23578,64 +23973,247 @@
           <w:iCs/>
           <w:lang w:val="en-US"/>
         </w:rPr>
-        <w:t xml:space="preserve">license </w:t>
-      </w:r>
-      <w:r>
-        <w:rPr>
-          <w:lang w:val="en-US"/>
-        </w:rPr>
-        <w:t>key:</w:t>
+        <w:t>module</w:t>
+      </w:r>
+      <w:r>
+        <w:rPr>
+          <w:lang w:val="en-US"/>
+        </w:rPr>
+        <w:t xml:space="preserve"> object:</w:t>
       </w:r>
     </w:p>
     <w:p>
       <w:pPr>
         <w:pStyle w:val="Subtitle"/>
-      </w:pPr>
-      <w:r>
-        <w:t>"</w:t>
-      </w:r>
-      <w:proofErr w:type="spellStart"/>
-      <w:r>
-        <w:t>browserslist</w:t>
-      </w:r>
-      <w:proofErr w:type="spellEnd"/>
-      <w:r>
-        <w:t xml:space="preserve">": "&gt; 1%, last 2 </w:t>
-      </w:r>
-      <w:proofErr w:type="spellStart"/>
-      <w:r>
-        <w:t>versions</w:t>
-      </w:r>
-      <w:proofErr w:type="spellEnd"/>
-      <w:r>
-        <w:t>",</w:t>
-      </w:r>
-    </w:p>
-    <w:p>
-      <w:pPr>
-        <w:pStyle w:val="Heading4"/>
-        <w:rPr>
-          <w:lang w:val="en-US"/>
-        </w:rPr>
-      </w:pPr>
-      <w:r>
-        <w:rPr>
-          <w:lang w:val="en-US"/>
-        </w:rPr>
-        <w:t>Support Images</w:t>
-      </w:r>
-    </w:p>
-    <w:p>
-      <w:pPr>
-        <w:rPr>
-          <w:lang w:val="en-US"/>
-        </w:rPr>
-      </w:pPr>
-      <w:r>
-        <w:rPr>
-          <w:lang w:val="en-US"/>
-        </w:rPr>
-        <w:t>We need to install yet another package to enable image support:</w:t>
+        <w:rPr>
+          <w:lang w:val="en-US"/>
+        </w:rPr>
+      </w:pPr>
+      <w:r>
+        <w:rPr>
+          <w:lang w:val="en-US"/>
+        </w:rPr>
+        <w:t>plugins: [</w:t>
+      </w:r>
+      <w:r>
+        <w:rPr>
+          <w:lang w:val="en-US"/>
+        </w:rPr>
+        <w:br/>
+        <w:t xml:space="preserve">    new </w:t>
+      </w:r>
+      <w:proofErr w:type="spellStart"/>
+      <w:proofErr w:type="gramStart"/>
+      <w:r>
+        <w:rPr>
+          <w:lang w:val="en-US"/>
+        </w:rPr>
+        <w:t>HtmlWebpackPlugin</w:t>
+      </w:r>
+      <w:proofErr w:type="spellEnd"/>
+      <w:r>
+        <w:rPr>
+          <w:lang w:val="en-US"/>
+        </w:rPr>
+        <w:t>(</w:t>
+      </w:r>
+      <w:proofErr w:type="gramEnd"/>
+      <w:r>
+        <w:rPr>
+          <w:lang w:val="en-US"/>
+        </w:rPr>
+        <w:t>{</w:t>
+      </w:r>
+      <w:r>
+        <w:rPr>
+          <w:lang w:val="en-US"/>
+        </w:rPr>
+        <w:br/>
+        <w:t xml:space="preserve">        template: __</w:t>
+      </w:r>
+      <w:proofErr w:type="spellStart"/>
+      <w:r>
+        <w:rPr>
+          <w:lang w:val="en-US"/>
+        </w:rPr>
+        <w:t>dirname</w:t>
+      </w:r>
+      <w:proofErr w:type="spellEnd"/>
+      <w:r>
+        <w:rPr>
+          <w:lang w:val="en-US"/>
+        </w:rPr>
+        <w:t xml:space="preserve"> + '/</w:t>
+      </w:r>
+      <w:proofErr w:type="spellStart"/>
+      <w:r>
+        <w:rPr>
+          <w:lang w:val="en-US"/>
+        </w:rPr>
+        <w:t>src</w:t>
+      </w:r>
+      <w:proofErr w:type="spellEnd"/>
+      <w:r>
+        <w:rPr>
+          <w:lang w:val="en-US"/>
+        </w:rPr>
+        <w:t>/index.html',</w:t>
+      </w:r>
+      <w:r>
+        <w:rPr>
+          <w:lang w:val="en-US"/>
+        </w:rPr>
+        <w:br/>
+        <w:t xml:space="preserve">        filename: 'index.html',</w:t>
+      </w:r>
+      <w:r>
+        <w:rPr>
+          <w:lang w:val="en-US"/>
+        </w:rPr>
+        <w:br/>
+        <w:t xml:space="preserve">        inject: 'body'</w:t>
+      </w:r>
+      <w:r>
+        <w:rPr>
+          <w:lang w:val="en-US"/>
+        </w:rPr>
+        <w:br/>
+        <w:t xml:space="preserve">    })</w:t>
+      </w:r>
+      <w:r>
+        <w:rPr>
+          <w:lang w:val="en-US"/>
+        </w:rPr>
+        <w:br/>
+        <w:t>]</w:t>
+      </w:r>
+    </w:p>
+    <w:p>
+      <w:pPr>
+        <w:rPr>
+          <w:lang w:val="en-US"/>
+        </w:rPr>
+      </w:pPr>
+      <w:r>
+        <w:rPr>
+          <w:lang w:val="en-US"/>
+        </w:rPr>
+        <w:t xml:space="preserve"> </w:t>
+      </w:r>
+    </w:p>
+    <w:p>
+      <w:pPr>
+        <w:jc w:val="left"/>
+        <w:rPr>
+          <w:lang w:val="en-US"/>
+        </w:rPr>
+      </w:pPr>
+      <w:r>
+        <w:rPr>
+          <w:lang w:val="en-US"/>
+        </w:rPr>
+        <w:br w:type="page"/>
+      </w:r>
+    </w:p>
+    <w:p>
+      <w:pPr>
+        <w:pStyle w:val="Heading1"/>
+        <w:rPr>
+          <w:lang w:val="en-US"/>
+        </w:rPr>
+      </w:pPr>
+      <w:r>
+        <w:rPr>
+          <w:lang w:val="en-US"/>
+        </w:rPr>
+        <w:lastRenderedPageBreak/>
+        <w:t>Next.js</w:t>
+      </w:r>
+    </w:p>
+    <w:p>
+      <w:pPr>
+        <w:rPr>
+          <w:lang w:val="en-US"/>
+        </w:rPr>
+      </w:pPr>
+      <w:r>
+        <w:rPr>
+          <w:lang w:val="en-US"/>
+        </w:rPr>
+        <w:t xml:space="preserve">Next.js is a framework for </w:t>
+      </w:r>
+      <w:proofErr w:type="gramStart"/>
+      <w:r>
+        <w:rPr>
+          <w:lang w:val="en-US"/>
+        </w:rPr>
+        <w:t>server-rendered</w:t>
+      </w:r>
+      <w:proofErr w:type="gramEnd"/>
+      <w:r>
+        <w:rPr>
+          <w:lang w:val="en-US"/>
+        </w:rPr>
+        <w:t xml:space="preserve"> React applications. </w:t>
+      </w:r>
+      <w:proofErr w:type="spellStart"/>
+      <w:r>
+        <w:rPr>
+          <w:lang w:val="en-US"/>
+        </w:rPr>
+        <w:t>React’s</w:t>
+      </w:r>
+      <w:proofErr w:type="spellEnd"/>
+      <w:r>
+        <w:rPr>
+          <w:lang w:val="en-US"/>
+        </w:rPr>
+        <w:t xml:space="preserve"> SSR (server-sided-rendering) can get quite confusing and Next.js helps by automating the routing and making the whole process easier.</w:t>
+      </w:r>
+    </w:p>
+    <w:p>
+      <w:pPr>
+        <w:pStyle w:val="Heading2"/>
+        <w:rPr>
+          <w:lang w:val="en-US"/>
+        </w:rPr>
+      </w:pPr>
+      <w:r>
+        <w:rPr>
+          <w:lang w:val="en-US"/>
+        </w:rPr>
+        <w:t>Configuring Next.js Project</w:t>
+      </w:r>
+    </w:p>
+    <w:p>
+      <w:pPr>
+        <w:rPr>
+          <w:lang w:val="en-US"/>
+        </w:rPr>
+      </w:pPr>
+      <w:r>
+        <w:rPr>
+          <w:lang w:val="en-US"/>
+        </w:rPr>
+        <w:t>You start with an empty folder which you can open in you</w:t>
+      </w:r>
+      <w:r>
+        <w:rPr>
+          <w:lang w:val="en-US"/>
+        </w:rPr>
+        <w:t>r</w:t>
+      </w:r>
+      <w:r>
+        <w:rPr>
+          <w:lang w:val="en-US"/>
+        </w:rPr>
+        <w:t xml:space="preserve"> IDEA</w:t>
+      </w:r>
+      <w:r>
+        <w:rPr>
+          <w:lang w:val="en-US"/>
+        </w:rPr>
+        <w:t>. Afterwards open the folder in the terminal and run:</w:t>
       </w:r>
     </w:p>
     <w:p>
@@ -23657,217 +24235,47 @@
         <w:rPr>
           <w:lang w:val="en-US"/>
         </w:rPr>
-        <w:t xml:space="preserve"> install --save-dev </w:t>
-      </w:r>
-      <w:proofErr w:type="spellStart"/>
-      <w:r>
-        <w:rPr>
-          <w:lang w:val="en-US"/>
-        </w:rPr>
-        <w:t>url</w:t>
-      </w:r>
-      <w:proofErr w:type="spellEnd"/>
-      <w:r>
-        <w:rPr>
-          <w:lang w:val="en-US"/>
-        </w:rPr>
-        <w:t>-loader</w:t>
-      </w:r>
-    </w:p>
-    <w:p>
-      <w:pPr>
-        <w:rPr>
-          <w:lang w:val="en-US"/>
-        </w:rPr>
-      </w:pPr>
-      <w:proofErr w:type="gramStart"/>
-      <w:r>
-        <w:rPr>
-          <w:lang w:val="en-US"/>
-        </w:rPr>
-        <w:t>Again</w:t>
-      </w:r>
-      <w:proofErr w:type="gramEnd"/>
-      <w:r>
-        <w:rPr>
-          <w:lang w:val="en-US"/>
-        </w:rPr>
-        <w:t xml:space="preserve"> add the loader in the Webpack configuration:</w:t>
+        <w:t xml:space="preserve"> </w:t>
+      </w:r>
+      <w:proofErr w:type="spellStart"/>
+      <w:r>
+        <w:rPr>
+          <w:lang w:val="en-US"/>
+        </w:rPr>
+        <w:t>init</w:t>
+      </w:r>
+      <w:proofErr w:type="spellEnd"/>
+    </w:p>
+    <w:p>
+      <w:pPr>
+        <w:rPr>
+          <w:lang w:val="en-US"/>
+        </w:rPr>
+      </w:pPr>
+      <w:r>
+        <w:rPr>
+          <w:lang w:val="en-US"/>
+        </w:rPr>
+        <w:t xml:space="preserve">This initializes the folder as a </w:t>
+      </w:r>
+      <w:proofErr w:type="spellStart"/>
+      <w:r>
+        <w:rPr>
+          <w:lang w:val="en-US"/>
+        </w:rPr>
+        <w:t>npm</w:t>
+      </w:r>
+      <w:proofErr w:type="spellEnd"/>
+      <w:r>
+        <w:rPr>
+          <w:lang w:val="en-US"/>
+        </w:rPr>
+        <w:t xml:space="preserve"> project. Once done you can install Next.js, React and React-DOM in the project.</w:t>
       </w:r>
     </w:p>
     <w:p>
       <w:pPr>
         <w:pStyle w:val="Subtitle"/>
-      </w:pPr>
-      <w:r>
-        <w:t>{</w:t>
-      </w:r>
-      <w:r>
-        <w:br/>
-        <w:t xml:space="preserve">    </w:t>
-      </w:r>
-      <w:proofErr w:type="spellStart"/>
-      <w:r>
-        <w:t>test</w:t>
-      </w:r>
-      <w:proofErr w:type="spellEnd"/>
-      <w:r>
-        <w:t>: /</w:t>
-      </w:r>
-      <w:proofErr w:type="gramStart"/>
-      <w:r>
-        <w:t>\.(</w:t>
-      </w:r>
-      <w:proofErr w:type="spellStart"/>
-      <w:proofErr w:type="gramEnd"/>
-      <w:r>
-        <w:t>png|jpe?g|gif</w:t>
-      </w:r>
-      <w:proofErr w:type="spellEnd"/>
-      <w:r>
-        <w:t>)$/,</w:t>
-      </w:r>
-      <w:r>
-        <w:br/>
-        <w:t xml:space="preserve">    </w:t>
-      </w:r>
-      <w:proofErr w:type="spellStart"/>
-      <w:r>
-        <w:t>loader</w:t>
-      </w:r>
-      <w:proofErr w:type="spellEnd"/>
-      <w:r>
-        <w:t>: '</w:t>
-      </w:r>
-      <w:proofErr w:type="spellStart"/>
-      <w:r>
-        <w:t>url-loader?limit</w:t>
-      </w:r>
-      <w:proofErr w:type="spellEnd"/>
-      <w:r>
-        <w:t>=8000&amp;name=</w:t>
-      </w:r>
-      <w:proofErr w:type="spellStart"/>
-      <w:r>
-        <w:t>images</w:t>
-      </w:r>
-      <w:proofErr w:type="spellEnd"/>
-      <w:r>
-        <w:t>/[</w:t>
-      </w:r>
-      <w:proofErr w:type="spellStart"/>
-      <w:r>
-        <w:t>name</w:t>
-      </w:r>
-      <w:proofErr w:type="spellEnd"/>
-      <w:r>
-        <w:t>].[ext]'</w:t>
-      </w:r>
-      <w:r>
-        <w:br/>
-        <w:t>}</w:t>
-      </w:r>
-    </w:p>
-    <w:p>
-      <w:pPr>
-        <w:rPr>
-          <w:lang w:val="en-US"/>
-        </w:rPr>
-      </w:pPr>
-      <w:r>
-        <w:rPr>
-          <w:lang w:val="en-US"/>
-        </w:rPr>
-        <w:t xml:space="preserve">Now to basically connect </w:t>
-      </w:r>
-      <w:r>
-        <w:rPr>
-          <w:lang w:val="en-US"/>
-        </w:rPr>
-        <w:t>this configuration</w:t>
-      </w:r>
-      <w:r>
-        <w:rPr>
-          <w:lang w:val="en-US"/>
-        </w:rPr>
-        <w:t xml:space="preserve"> to the indedx.html guess </w:t>
-      </w:r>
-      <w:r>
-        <w:rPr>
-          <w:lang w:val="en-US"/>
-        </w:rPr>
-        <w:t>what?</w:t>
-      </w:r>
-      <w:r>
-        <w:rPr>
-          <w:lang w:val="en-US"/>
-        </w:rPr>
-        <w:t xml:space="preserve"> WE NEED </w:t>
-      </w:r>
-      <w:r>
-        <w:rPr>
-          <w:lang w:val="en-US"/>
-        </w:rPr>
-        <w:t xml:space="preserve">MORE </w:t>
-      </w:r>
-      <w:r>
-        <w:rPr>
-          <w:lang w:val="en-US"/>
-        </w:rPr>
-        <w:t>PACKAGE</w:t>
-      </w:r>
-      <w:r>
-        <w:rPr>
-          <w:lang w:val="en-US"/>
-        </w:rPr>
-        <w:t>S</w:t>
-      </w:r>
-      <w:r>
-        <w:rPr>
-          <w:lang w:val="en-US"/>
-        </w:rPr>
-        <w:t xml:space="preserve"> </w:t>
-      </w:r>
-      <w:r>
-        <w:rPr>
-          <w:lang w:val="en-US"/>
-        </w:rPr>
-        <w:sym w:font="Wingdings" w:char="F04A"/>
-      </w:r>
-      <w:r>
-        <w:rPr>
-          <w:lang w:val="en-US"/>
-        </w:rPr>
-        <w:t xml:space="preserve"> </w:t>
-      </w:r>
-      <w:r>
-        <w:rPr>
-          <w:lang w:val="en-US"/>
-        </w:rPr>
-        <w:sym w:font="Wingdings" w:char="F04A"/>
-      </w:r>
-      <w:r>
-        <w:rPr>
-          <w:lang w:val="en-US"/>
-        </w:rPr>
-        <w:t xml:space="preserve"> </w:t>
-      </w:r>
-      <w:r>
-        <w:rPr>
-          <w:lang w:val="en-US"/>
-        </w:rPr>
-        <w:sym w:font="Wingdings" w:char="F04A"/>
-      </w:r>
-      <w:r>
-        <w:rPr>
-          <w:lang w:val="en-US"/>
-        </w:rPr>
-        <w:t xml:space="preserve"> :</w:t>
-      </w:r>
-    </w:p>
-    <w:p>
-      <w:pPr>
-        <w:pStyle w:val="Subtitle"/>
         <w:rPr>
           <w:lang w:val="en-US"/>
         </w:rPr>
@@ -23884,256 +24292,1120 @@
         <w:rPr>
           <w:lang w:val="en-US"/>
         </w:rPr>
-        <w:t xml:space="preserve"> install --save-dev html-webpack-plugin</w:t>
-      </w:r>
-    </w:p>
-    <w:p>
-      <w:pPr>
-        <w:pStyle w:val="Subtitle"/>
-        <w:rPr>
-          <w:lang w:val="en-US"/>
-        </w:rPr>
-      </w:pPr>
-      <w:bookmarkStart w:id="64" w:name="_GoBack"/>
-      <w:proofErr w:type="spellStart"/>
-      <w:r>
-        <w:rPr>
-          <w:lang w:val="en-US"/>
-        </w:rPr>
-        <w:t>npm</w:t>
-      </w:r>
-      <w:proofErr w:type="spellEnd"/>
-      <w:r>
-        <w:rPr>
-          <w:lang w:val="en-US"/>
-        </w:rPr>
-        <w:t xml:space="preserve"> install --save-dev file-loader</w:t>
-      </w:r>
-    </w:p>
-    <w:bookmarkEnd w:id="64"/>
-    <w:p>
-      <w:pPr>
-        <w:rPr>
-          <w:lang w:val="en-US"/>
-        </w:rPr>
-      </w:pPr>
-      <w:r>
-        <w:rPr>
-          <w:lang w:val="en-US"/>
-        </w:rPr>
-        <w:t xml:space="preserve">To use this </w:t>
-      </w:r>
-      <w:proofErr w:type="gramStart"/>
-      <w:r>
-        <w:rPr>
-          <w:lang w:val="en-US"/>
-        </w:rPr>
-        <w:t>plugin</w:t>
-      </w:r>
-      <w:proofErr w:type="gramEnd"/>
-      <w:r>
-        <w:rPr>
-          <w:lang w:val="en-US"/>
-        </w:rPr>
-        <w:t xml:space="preserve"> we need to create a constant in the Webpack configurations:</w:t>
-      </w:r>
-    </w:p>
-    <w:p>
-      <w:pPr>
-        <w:pStyle w:val="Subtitle"/>
-      </w:pPr>
-      <w:proofErr w:type="spellStart"/>
-      <w:r>
-        <w:t>const</w:t>
-      </w:r>
-      <w:proofErr w:type="spellEnd"/>
-      <w:r>
-        <w:t xml:space="preserve"> </w:t>
-      </w:r>
-      <w:proofErr w:type="spellStart"/>
-      <w:r>
-        <w:t>HtmlWebpackPlugin</w:t>
-      </w:r>
-      <w:proofErr w:type="spellEnd"/>
-      <w:r>
-        <w:t xml:space="preserve"> = </w:t>
-      </w:r>
-      <w:proofErr w:type="spellStart"/>
-      <w:r>
-        <w:t>require</w:t>
-      </w:r>
-      <w:proofErr w:type="spellEnd"/>
-      <w:r>
-        <w:t>(‘</w:t>
-      </w:r>
-      <w:proofErr w:type="spellStart"/>
-      <w:r>
-        <w:t>html</w:t>
-      </w:r>
-      <w:proofErr w:type="spellEnd"/>
-      <w:r>
-        <w:t>-webpack-</w:t>
-      </w:r>
-      <w:proofErr w:type="spellStart"/>
-      <w:r>
-        <w:t>plugin</w:t>
-      </w:r>
-      <w:proofErr w:type="spellEnd"/>
-      <w:r>
-        <w:t>’);</w:t>
-      </w:r>
-    </w:p>
-    <w:p>
-      <w:pPr>
-        <w:rPr>
-          <w:lang w:val="en-US"/>
-        </w:rPr>
-      </w:pPr>
-      <w:r>
-        <w:rPr>
-          <w:lang w:val="en-US"/>
-        </w:rPr>
-        <w:t xml:space="preserve">After that you can add the </w:t>
-      </w:r>
-      <w:r>
-        <w:rPr>
-          <w:lang w:val="en-US"/>
-        </w:rPr>
-        <w:t xml:space="preserve">code snippet in the Webpack configuration below the </w:t>
-      </w:r>
+        <w:t xml:space="preserve"> install --save next react react-</w:t>
+      </w:r>
+      <w:proofErr w:type="spellStart"/>
+      <w:r>
+        <w:rPr>
+          <w:lang w:val="en-US"/>
+        </w:rPr>
+        <w:t>dom</w:t>
+      </w:r>
+      <w:proofErr w:type="spellEnd"/>
+    </w:p>
+    <w:p>
+      <w:pPr>
+        <w:rPr>
+          <w:lang w:val="en-US"/>
+        </w:rPr>
+      </w:pPr>
+      <w:r>
+        <w:rPr>
+          <w:lang w:val="en-US"/>
+        </w:rPr>
+        <w:t xml:space="preserve">After the installation you can configure the script methods in the </w:t>
+      </w:r>
+      <w:proofErr w:type="spellStart"/>
       <w:r>
         <w:rPr>
           <w:i/>
           <w:iCs/>
           <w:lang w:val="en-US"/>
         </w:rPr>
-        <w:t>module</w:t>
-      </w:r>
-      <w:r>
-        <w:rPr>
-          <w:lang w:val="en-US"/>
-        </w:rPr>
-        <w:t xml:space="preserve"> object:</w:t>
+        <w:t>package.json</w:t>
+      </w:r>
+      <w:proofErr w:type="spellEnd"/>
+      <w:r>
+        <w:rPr>
+          <w:lang w:val="en-US"/>
+        </w:rPr>
+        <w:t xml:space="preserve"> file. Just replace whatever </w:t>
+      </w:r>
+      <w:r>
+        <w:rPr>
+          <w:i/>
+          <w:iCs/>
+          <w:lang w:val="en-US"/>
+        </w:rPr>
+        <w:t>script</w:t>
+      </w:r>
+      <w:r>
+        <w:rPr>
+          <w:i/>
+          <w:iCs/>
+          <w:lang w:val="en-US"/>
+        </w:rPr>
+        <w:t xml:space="preserve"> </w:t>
+      </w:r>
+      <w:r>
+        <w:rPr>
+          <w:lang w:val="en-US"/>
+        </w:rPr>
+        <w:t>key you have in the object with this one:</w:t>
       </w:r>
     </w:p>
     <w:p>
       <w:pPr>
         <w:pStyle w:val="Subtitle"/>
-      </w:pPr>
-      <w:proofErr w:type="spellStart"/>
-      <w:r>
-        <w:t>plugins</w:t>
-      </w:r>
-      <w:proofErr w:type="spellEnd"/>
-      <w:r>
-        <w:t>: [</w:t>
-      </w:r>
-      <w:r>
-        <w:br/>
-        <w:t xml:space="preserve">    </w:t>
-      </w:r>
-      <w:proofErr w:type="spellStart"/>
-      <w:r>
-        <w:t>new</w:t>
-      </w:r>
-      <w:proofErr w:type="spellEnd"/>
-      <w:r>
+        <w:rPr>
+          <w:lang w:val="en-US"/>
+        </w:rPr>
+      </w:pPr>
+      <w:r>
+        <w:rPr>
+          <w:lang w:val="en-US"/>
+        </w:rPr>
+        <w:t>"scripts": {</w:t>
+      </w:r>
+      <w:r>
+        <w:rPr>
+          <w:lang w:val="en-US"/>
+        </w:rPr>
+        <w:br/>
+        <w:t xml:space="preserve">  "dev": "next",</w:t>
+      </w:r>
+      <w:r>
+        <w:rPr>
+          <w:lang w:val="en-US"/>
+        </w:rPr>
+        <w:br/>
+        <w:t xml:space="preserve">  "build": "next build",</w:t>
+      </w:r>
+      <w:r>
+        <w:rPr>
+          <w:lang w:val="en-US"/>
+        </w:rPr>
+        <w:br/>
+        <w:t xml:space="preserve">  "start": "next start"</w:t>
+      </w:r>
+      <w:r>
+        <w:rPr>
+          <w:lang w:val="en-US"/>
+        </w:rPr>
+        <w:br/>
+        <w:t>},</w:t>
+      </w:r>
+    </w:p>
+    <w:p>
+      <w:pPr>
+        <w:pStyle w:val="Heading2"/>
+        <w:rPr>
+          <w:lang w:val="en-US"/>
+        </w:rPr>
+      </w:pPr>
+      <w:r>
+        <w:rPr>
+          <w:lang w:val="en-US"/>
+        </w:rPr>
+        <w:t>Links</w:t>
+      </w:r>
+    </w:p>
+    <w:p>
+      <w:pPr>
+        <w:spacing w:line="240" w:lineRule="auto"/>
+        <w:rPr>
+          <w:lang w:val="en-US"/>
+        </w:rPr>
+      </w:pPr>
+      <w:r>
+        <w:rPr>
+          <w:lang w:val="en-US"/>
+        </w:rPr>
+        <w:t>Now to be able to use the automatic routing you need to follow certain directory-order. It’s one directory</w:t>
+      </w:r>
+      <w:r>
+        <w:rPr>
+          <w:lang w:val="en-US"/>
+        </w:rPr>
+        <w:t>, which order should be followed and that is the pages folder (you should create this one in the project folder). In there you can create a folder for each of your components and in there create your component-files. In the page-folder you have to create your index.js so you have a default page, that is loaded for empty routes.</w:t>
+      </w:r>
+    </w:p>
+    <w:p>
+      <w:pPr>
+        <w:pStyle w:val="Heading4"/>
+        <w:rPr>
+          <w:lang w:val="en-US"/>
+        </w:rPr>
+      </w:pPr>
+      <w:r>
+        <w:rPr>
+          <w:lang w:val="en-US"/>
+        </w:rPr>
+        <w:t>Clickable Links</w:t>
+      </w:r>
+    </w:p>
+    <w:p>
+      <w:pPr>
+        <w:rPr>
+          <w:lang w:val="en-US"/>
+        </w:rPr>
+      </w:pPr>
+      <w:r>
+        <w:rPr>
+          <w:lang w:val="en-US"/>
+        </w:rPr>
+        <w:t xml:space="preserve">It’s similar to vanilla HTML except that you need to wrap your anchor tag in a Link tag. The </w:t>
+      </w:r>
+      <w:proofErr w:type="spellStart"/>
+      <w:r>
+        <w:rPr>
+          <w:i/>
+          <w:iCs/>
+          <w:lang w:val="en-US"/>
+        </w:rPr>
+        <w:t>href</w:t>
+      </w:r>
+      <w:proofErr w:type="spellEnd"/>
+      <w:r>
+        <w:rPr>
+          <w:lang w:val="en-US"/>
+        </w:rPr>
+        <w:t xml:space="preserve"> attribute is passed to the anchor by Next.js</w:t>
+      </w:r>
+    </w:p>
+    <w:p>
+      <w:pPr>
+        <w:pStyle w:val="Subtitle"/>
+        <w:rPr>
+          <w:lang w:val="en-US"/>
+        </w:rPr>
+      </w:pPr>
+      <w:r>
+        <w:rPr>
+          <w:lang w:val="en-US"/>
+        </w:rPr>
+        <w:t xml:space="preserve">&lt;p&gt; Go To &lt;Link </w:t>
+      </w:r>
+      <w:proofErr w:type="spellStart"/>
+      <w:r>
+        <w:rPr>
+          <w:lang w:val="en-US"/>
+        </w:rPr>
+        <w:t>href</w:t>
+      </w:r>
+      <w:proofErr w:type="spellEnd"/>
+      <w:r>
+        <w:rPr>
+          <w:lang w:val="en-US"/>
+        </w:rPr>
+        <w:t>="/auth"&gt;&lt;a&gt;</w:t>
+      </w:r>
+      <w:r>
+        <w:rPr>
+          <w:lang w:val="en-US"/>
+        </w:rPr>
+        <w:t>Auth</w:t>
+      </w:r>
+      <w:r>
+        <w:rPr>
+          <w:lang w:val="en-US"/>
+        </w:rPr>
+        <w:t>&lt;/a&gt;&lt;/Link&gt;&lt;/p&gt;</w:t>
+      </w:r>
+    </w:p>
+    <w:p>
+      <w:pPr>
+        <w:rPr>
+          <w:lang w:val="en-US"/>
+        </w:rPr>
+      </w:pPr>
+      <w:r>
+        <w:rPr>
+          <w:lang w:val="en-US"/>
+        </w:rPr>
+        <w:t xml:space="preserve">If you want to navigate with a button it’s also very simple. First you import the Next.js router and then you just push the link you want to go to, either in a function or </w:t>
+      </w:r>
+      <w:proofErr w:type="spellStart"/>
+      <w:r>
+        <w:rPr>
+          <w:lang w:val="en-US"/>
+        </w:rPr>
+        <w:t>onClick</w:t>
+      </w:r>
+      <w:proofErr w:type="spellEnd"/>
+      <w:r>
+        <w:rPr>
+          <w:lang w:val="en-US"/>
+        </w:rPr>
+        <w:t>:</w:t>
+      </w:r>
+    </w:p>
+    <w:p>
+      <w:pPr>
+        <w:pStyle w:val="Subtitle"/>
+      </w:pPr>
+      <w:proofErr w:type="spellStart"/>
+      <w:r>
+        <w:t>import</w:t>
+      </w:r>
+      <w:proofErr w:type="spellEnd"/>
+      <w:r>
+        <w:t xml:space="preserve"> Router </w:t>
+      </w:r>
+      <w:proofErr w:type="spellStart"/>
+      <w:r>
+        <w:t>from</w:t>
+      </w:r>
+      <w:proofErr w:type="spellEnd"/>
+      <w:r>
+        <w:t xml:space="preserve"> '</w:t>
+      </w:r>
+      <w:proofErr w:type="spellStart"/>
+      <w:r>
+        <w:t>next</w:t>
+      </w:r>
+      <w:proofErr w:type="spellEnd"/>
+      <w:r>
+        <w:t>/</w:t>
+      </w:r>
+      <w:proofErr w:type="spellStart"/>
+      <w:r>
+        <w:t>router</w:t>
+      </w:r>
+      <w:proofErr w:type="spellEnd"/>
+      <w:r>
+        <w:t>'</w:t>
+      </w:r>
+    </w:p>
+    <w:p>
+      <w:pPr>
+        <w:pStyle w:val="Subtitle"/>
+        <w:rPr>
+          <w:lang w:val="en-US"/>
+        </w:rPr>
+      </w:pPr>
+      <w:r>
+        <w:rPr>
+          <w:lang w:val="en-US"/>
+        </w:rPr>
+        <w:t xml:space="preserve">&lt;button </w:t>
+      </w:r>
+      <w:proofErr w:type="spellStart"/>
+      <w:r>
+        <w:rPr>
+          <w:lang w:val="en-US"/>
+        </w:rPr>
+        <w:t>onClick</w:t>
+      </w:r>
+      <w:proofErr w:type="spellEnd"/>
+      <w:proofErr w:type="gramStart"/>
+      <w:r>
+        <w:rPr>
+          <w:lang w:val="en-US"/>
+        </w:rPr>
+        <w:t>={</w:t>
+      </w:r>
+      <w:proofErr w:type="gramEnd"/>
+      <w:r>
+        <w:rPr>
+          <w:lang w:val="en-US"/>
+        </w:rPr>
+        <w:t xml:space="preserve">() =&gt; </w:t>
+      </w:r>
+      <w:proofErr w:type="spellStart"/>
+      <w:r>
+        <w:rPr>
+          <w:lang w:val="en-US"/>
+        </w:rPr>
+        <w:t>Router.push</w:t>
+      </w:r>
+      <w:proofErr w:type="spellEnd"/>
+      <w:r>
+        <w:rPr>
+          <w:lang w:val="en-US"/>
+        </w:rPr>
+        <w:t>('/auth')}&gt;</w:t>
+      </w:r>
+      <w:r>
+        <w:rPr>
+          <w:lang w:val="en-US"/>
+        </w:rPr>
+        <w:t>Auth</w:t>
+      </w:r>
+      <w:r>
+        <w:rPr>
+          <w:lang w:val="en-US"/>
+        </w:rPr>
+        <w:t>&lt;/button&gt;</w:t>
+      </w:r>
+    </w:p>
+    <w:p>
+      <w:pPr>
+        <w:pStyle w:val="Heading2"/>
+        <w:rPr>
+          <w:lang w:val="en-US"/>
+        </w:rPr>
+      </w:pPr>
+      <w:r>
+        <w:rPr>
+          <w:lang w:val="en-US"/>
+        </w:rPr>
+        <w:t>Components</w:t>
+      </w:r>
+    </w:p>
+    <w:p>
+      <w:pPr>
+        <w:rPr>
+          <w:lang w:val="en-US"/>
+        </w:rPr>
+      </w:pPr>
+      <w:r>
+        <w:rPr>
+          <w:lang w:val="en-US"/>
+        </w:rPr>
+        <w:t xml:space="preserve">You can also create a separate folder for all components that are not involved in the routing whatsoever. You can create </w:t>
+      </w:r>
+      <w:proofErr w:type="gramStart"/>
+      <w:r>
+        <w:rPr>
+          <w:lang w:val="en-US"/>
+        </w:rPr>
+        <w:t>you</w:t>
+      </w:r>
+      <w:proofErr w:type="gramEnd"/>
+      <w:r>
+        <w:rPr>
+          <w:lang w:val="en-US"/>
+        </w:rPr>
         <w:t xml:space="preserve"> </w:t>
       </w:r>
-      <w:proofErr w:type="spellStart"/>
+      <w:r>
+        <w:rPr>
+          <w:i/>
+          <w:iCs/>
+          <w:lang w:val="en-US"/>
+        </w:rPr>
+        <w:t xml:space="preserve">components </w:t>
+      </w:r>
+      <w:r>
+        <w:rPr>
+          <w:lang w:val="en-US"/>
+        </w:rPr>
+        <w:t xml:space="preserve">directory and add </w:t>
+      </w:r>
+      <w:r>
+        <w:rPr>
+          <w:lang w:val="en-US"/>
+        </w:rPr>
+        <w:lastRenderedPageBreak/>
+        <w:t xml:space="preserve">you components just like you’d add them in pure ReactJS. To </w:t>
+      </w:r>
       <w:proofErr w:type="gramStart"/>
       <w:r>
-        <w:t>HtmlWebpackPlugin</w:t>
-      </w:r>
-      <w:proofErr w:type="spellEnd"/>
-      <w:r>
+        <w:rPr>
+          <w:lang w:val="en-US"/>
+        </w:rPr>
+        <w:t>use  them</w:t>
+      </w:r>
+      <w:proofErr w:type="gramEnd"/>
+      <w:r>
+        <w:rPr>
+          <w:lang w:val="en-US"/>
+        </w:rPr>
+        <w:t xml:space="preserve"> in other components you just need to import them like usual.</w:t>
+      </w:r>
+    </w:p>
+    <w:p>
+      <w:pPr>
+        <w:pStyle w:val="Heading2"/>
+        <w:rPr>
+          <w:lang w:val="en-US"/>
+        </w:rPr>
+      </w:pPr>
+      <w:r>
+        <w:rPr>
+          <w:lang w:val="en-US"/>
+        </w:rPr>
+        <w:t>Styling</w:t>
+      </w:r>
+    </w:p>
+    <w:p>
+      <w:pPr>
+        <w:rPr>
+          <w:lang w:val="en-US"/>
+        </w:rPr>
+      </w:pPr>
+      <w:r>
+        <w:rPr>
+          <w:lang w:val="en-US"/>
+        </w:rPr>
+        <w:t>Inline styles work as they work in React.</w:t>
+      </w:r>
+    </w:p>
+    <w:p>
+      <w:pPr>
+        <w:rPr>
+          <w:lang w:val="en-US"/>
+        </w:rPr>
+      </w:pPr>
+      <w:r>
+        <w:rPr>
+          <w:lang w:val="en-US"/>
+        </w:rPr>
+        <w:t xml:space="preserve">Scoped styling however can be achieved by adding </w:t>
+      </w:r>
+      <w:r>
+        <w:rPr>
+          <w:i/>
+          <w:iCs/>
+          <w:lang w:val="en-US"/>
+        </w:rPr>
+        <w:t>style-</w:t>
+      </w:r>
+      <w:r>
+        <w:rPr>
+          <w:lang w:val="en-US"/>
+        </w:rPr>
+        <w:t>element</w:t>
+      </w:r>
+      <w:r>
+        <w:rPr>
+          <w:i/>
+          <w:iCs/>
+          <w:lang w:val="en-US"/>
+        </w:rPr>
+        <w:t xml:space="preserve"> </w:t>
+      </w:r>
+      <w:r>
+        <w:rPr>
+          <w:lang w:val="en-US"/>
+        </w:rPr>
+        <w:t xml:space="preserve">in you JSX code. </w:t>
+      </w:r>
+    </w:p>
+    <w:p>
+      <w:pPr>
+        <w:rPr>
+          <w:lang w:val="en-US"/>
+        </w:rPr>
+      </w:pPr>
+      <w:r>
+        <w:rPr>
+          <w:lang w:val="en-US"/>
+        </w:rPr>
+        <w:t>Example:</w:t>
+      </w:r>
+    </w:p>
+    <w:p>
+      <w:pPr>
+        <w:pStyle w:val="Subtitle"/>
+        <w:rPr>
+          <w:lang w:val="en-US"/>
+        </w:rPr>
+      </w:pPr>
+      <w:r>
+        <w:rPr>
+          <w:lang w:val="en-US"/>
+        </w:rPr>
+        <w:t xml:space="preserve">&lt;style </w:t>
+      </w:r>
+      <w:proofErr w:type="spellStart"/>
+      <w:r>
+        <w:rPr>
+          <w:lang w:val="en-US"/>
+        </w:rPr>
+        <w:t>jsx</w:t>
+      </w:r>
+      <w:proofErr w:type="spellEnd"/>
+      <w:r>
+        <w:rPr>
+          <w:lang w:val="en-US"/>
+        </w:rPr>
+        <w:t>&gt;</w:t>
+      </w:r>
+      <w:r>
+        <w:rPr>
+          <w:lang w:val="en-US"/>
+        </w:rPr>
+        <w:br/>
+        <w:t xml:space="preserve"> </w:t>
+      </w:r>
+      <w:proofErr w:type="gramStart"/>
+      <w:r>
+        <w:rPr>
+          <w:lang w:val="en-US"/>
+        </w:rPr>
+        <w:t xml:space="preserve">   {</w:t>
+      </w:r>
+      <w:proofErr w:type="gramEnd"/>
+      <w:r>
+        <w:rPr>
+          <w:lang w:val="en-US"/>
+        </w:rPr>
+        <w:t>`</w:t>
+      </w:r>
+      <w:r>
+        <w:rPr>
+          <w:lang w:val="en-US"/>
+        </w:rPr>
+        <w:br/>
+        <w:t xml:space="preserve">   </w:t>
+      </w:r>
+      <w:r>
+        <w:rPr>
+          <w:lang w:val="en-US"/>
+        </w:rPr>
+        <w:tab/>
+        <w:t>div {</w:t>
+      </w:r>
+    </w:p>
+    <w:p>
+      <w:pPr>
+        <w:pStyle w:val="Subtitle"/>
+        <w:ind w:firstLine="708"/>
+        <w:rPr>
+          <w:lang w:val="en-US"/>
+        </w:rPr>
+      </w:pPr>
+      <w:r>
+        <w:rPr>
+          <w:lang w:val="en-US"/>
+        </w:rPr>
+        <w:tab/>
+        <w:t>border: 1px solid #</w:t>
+      </w:r>
+      <w:proofErr w:type="spellStart"/>
+      <w:r>
+        <w:rPr>
+          <w:lang w:val="en-US"/>
+        </w:rPr>
+        <w:t>eee</w:t>
+      </w:r>
+      <w:proofErr w:type="spellEnd"/>
+      <w:r>
+        <w:rPr>
+          <w:lang w:val="en-US"/>
+        </w:rPr>
+        <w:t>;</w:t>
+      </w:r>
+    </w:p>
+    <w:p>
+      <w:pPr>
+        <w:pStyle w:val="Subtitle"/>
+        <w:ind w:firstLine="708"/>
+        <w:rPr>
+          <w:lang w:val="en-US"/>
+        </w:rPr>
+      </w:pPr>
+      <w:proofErr w:type="gramStart"/>
+      <w:r>
+        <w:rPr>
+          <w:lang w:val="en-US"/>
+        </w:rPr>
+        <w:t>}</w:t>
+      </w:r>
+      <w:r>
+        <w:rPr>
+          <w:lang w:val="en-US"/>
+        </w:rPr>
+        <w:t xml:space="preserve">   </w:t>
+      </w:r>
+      <w:proofErr w:type="gramEnd"/>
+      <w:r>
+        <w:rPr>
+          <w:lang w:val="en-US"/>
+        </w:rPr>
+        <w:t xml:space="preserve"> </w:t>
+      </w:r>
+      <w:r>
+        <w:rPr>
+          <w:lang w:val="en-US"/>
+        </w:rPr>
+        <w:br/>
+        <w:t xml:space="preserve">    `}</w:t>
+      </w:r>
+      <w:r>
+        <w:rPr>
+          <w:lang w:val="en-US"/>
+        </w:rPr>
+        <w:br/>
+        <w:t>&lt;/style&gt;</w:t>
+      </w:r>
+    </w:p>
+    <w:p>
+      <w:pPr>
+        <w:pStyle w:val="Heading2"/>
+        <w:rPr>
+          <w:lang w:val="en-US"/>
+        </w:rPr>
+      </w:pPr>
+      <w:r>
+        <w:rPr>
+          <w:lang w:val="en-US"/>
+        </w:rPr>
+        <w:t>Handling (404) Errors</w:t>
+      </w:r>
+    </w:p>
+    <w:p>
+      <w:pPr>
+        <w:rPr>
+          <w:lang w:val="en-US"/>
+        </w:rPr>
+      </w:pPr>
+      <w:r>
+        <w:rPr>
+          <w:lang w:val="en-US"/>
+        </w:rPr>
+        <w:t xml:space="preserve">Creating and styling an </w:t>
+      </w:r>
+      <w:r>
+        <w:rPr>
+          <w:i/>
+          <w:iCs/>
+          <w:lang w:val="en-US"/>
+        </w:rPr>
+        <w:t>_error.js</w:t>
+      </w:r>
+      <w:r>
+        <w:rPr>
+          <w:lang w:val="en-US"/>
+        </w:rPr>
+        <w:t xml:space="preserve"> file in the </w:t>
+      </w:r>
+      <w:r>
+        <w:rPr>
+          <w:i/>
+          <w:iCs/>
+          <w:lang w:val="en-US"/>
+        </w:rPr>
+        <w:t>pages</w:t>
+      </w:r>
+      <w:r>
+        <w:rPr>
+          <w:i/>
+          <w:iCs/>
+          <w:lang w:val="en-US"/>
+        </w:rPr>
+        <w:t xml:space="preserve"> </w:t>
+      </w:r>
+      <w:r>
+        <w:rPr>
+          <w:lang w:val="en-US"/>
+        </w:rPr>
+        <w:t>directory automatically transfers all 404s to this file.</w:t>
+      </w:r>
+    </w:p>
+    <w:p>
+      <w:pPr>
+        <w:pStyle w:val="Heading2"/>
+        <w:rPr>
+          <w:lang w:val="en-US"/>
+        </w:rPr>
+      </w:pPr>
+      <w:r>
+        <w:rPr>
+          <w:lang w:val="en-US"/>
+        </w:rPr>
+        <w:t>Lifecycle Hook</w:t>
+      </w:r>
+    </w:p>
+    <w:p>
+      <w:pPr>
+        <w:rPr>
+          <w:lang w:val="en-US"/>
+        </w:rPr>
+      </w:pPr>
+      <w:r>
+        <w:rPr>
+          <w:lang w:val="en-US"/>
+        </w:rPr>
+        <w:t xml:space="preserve">The </w:t>
+      </w:r>
+      <w:proofErr w:type="spellStart"/>
+      <w:r>
+        <w:rPr>
+          <w:i/>
+          <w:iCs/>
+          <w:lang w:val="en-US"/>
+        </w:rPr>
+        <w:t>getIntialProps</w:t>
+      </w:r>
+      <w:proofErr w:type="spellEnd"/>
+      <w:r>
+        <w:rPr>
+          <w:i/>
+          <w:iCs/>
+          <w:lang w:val="en-US"/>
+        </w:rPr>
+        <w:t xml:space="preserve"> </w:t>
+      </w:r>
+      <w:r>
+        <w:rPr>
+          <w:lang w:val="en-US"/>
+        </w:rPr>
+        <w:t xml:space="preserve">hook </w:t>
+      </w:r>
+      <w:r>
+        <w:rPr>
+          <w:lang w:val="en-US"/>
+        </w:rPr>
+        <w:t>is especially useful to do initial data population on the server-side and deliver the populated page to the browser.</w:t>
+      </w:r>
+    </w:p>
+    <w:p>
+      <w:pPr>
+        <w:rPr>
+          <w:lang w:val="en-US"/>
+        </w:rPr>
+      </w:pPr>
+      <w:r>
+        <w:rPr>
+          <w:lang w:val="en-US"/>
+        </w:rPr>
+        <w:t>To implement it in a functional component:</w:t>
+      </w:r>
+    </w:p>
+    <w:p>
+      <w:pPr>
+        <w:pStyle w:val="Subtitle"/>
+      </w:pPr>
+      <w:proofErr w:type="spellStart"/>
+      <w:r>
+        <w:t>Page.getInitialProps</w:t>
+      </w:r>
+      <w:proofErr w:type="spellEnd"/>
+      <w:r>
+        <w:t xml:space="preserve"> = </w:t>
+      </w:r>
+      <w:proofErr w:type="spellStart"/>
+      <w:r>
+        <w:t>async</w:t>
+      </w:r>
+      <w:proofErr w:type="spellEnd"/>
+      <w:r>
+        <w:t xml:space="preserve"> </w:t>
+      </w:r>
+      <w:proofErr w:type="spellStart"/>
+      <w:r>
+        <w:t>ctx</w:t>
+      </w:r>
+      <w:proofErr w:type="spellEnd"/>
+      <w:r>
+        <w:t xml:space="preserve"> =&gt; {</w:t>
+      </w:r>
+    </w:p>
+    <w:p>
+      <w:pPr>
+        <w:pStyle w:val="Subtitle"/>
+      </w:pPr>
+      <w:r>
+        <w:t xml:space="preserve">  </w:t>
+      </w:r>
+      <w:proofErr w:type="spellStart"/>
+      <w:r>
+        <w:t>const</w:t>
+      </w:r>
+      <w:proofErr w:type="spellEnd"/>
+      <w:r>
+        <w:t xml:space="preserve"> </w:t>
+      </w:r>
+      <w:proofErr w:type="spellStart"/>
+      <w:r>
+        <w:t>res</w:t>
+      </w:r>
+      <w:proofErr w:type="spellEnd"/>
+      <w:r>
+        <w:t xml:space="preserve"> = </w:t>
+      </w:r>
+      <w:proofErr w:type="spellStart"/>
+      <w:r>
+        <w:t>await</w:t>
+      </w:r>
+      <w:proofErr w:type="spellEnd"/>
+      <w:r>
+        <w:t xml:space="preserve"> </w:t>
+      </w:r>
+      <w:proofErr w:type="spellStart"/>
+      <w:r>
+        <w:t>fetch</w:t>
+      </w:r>
+      <w:proofErr w:type="spellEnd"/>
+      <w:r>
+        <w:t>('https://api.github.com/</w:t>
+      </w:r>
+      <w:proofErr w:type="spellStart"/>
+      <w:r>
+        <w:t>repos</w:t>
+      </w:r>
+      <w:proofErr w:type="spellEnd"/>
+      <w:r>
+        <w:t>/zeit/next.js')</w:t>
+      </w:r>
+    </w:p>
+    <w:p>
+      <w:pPr>
+        <w:pStyle w:val="Subtitle"/>
+      </w:pPr>
+      <w:r>
+        <w:t xml:space="preserve">  </w:t>
+      </w:r>
+      <w:proofErr w:type="spellStart"/>
+      <w:r>
+        <w:t>const</w:t>
+      </w:r>
+      <w:proofErr w:type="spellEnd"/>
+      <w:r>
+        <w:t xml:space="preserve"> </w:t>
+      </w:r>
+      <w:proofErr w:type="spellStart"/>
+      <w:r>
+        <w:t>json</w:t>
+      </w:r>
+      <w:proofErr w:type="spellEnd"/>
+      <w:r>
+        <w:t xml:space="preserve"> = </w:t>
+      </w:r>
+      <w:proofErr w:type="spellStart"/>
+      <w:r>
+        <w:t>await</w:t>
+      </w:r>
+      <w:proofErr w:type="spellEnd"/>
+      <w:r>
+        <w:t xml:space="preserve"> </w:t>
+      </w:r>
+      <w:proofErr w:type="spellStart"/>
+      <w:proofErr w:type="gramStart"/>
+      <w:r>
+        <w:t>res.json</w:t>
+      </w:r>
+      <w:proofErr w:type="spellEnd"/>
+      <w:proofErr w:type="gramEnd"/>
+      <w:r>
+        <w:t>()</w:t>
+      </w:r>
+    </w:p>
+    <w:p>
+      <w:pPr>
+        <w:pStyle w:val="Subtitle"/>
+      </w:pPr>
+      <w:r>
+        <w:t xml:space="preserve">  </w:t>
+      </w:r>
+      <w:proofErr w:type="spellStart"/>
+      <w:r>
+        <w:t>return</w:t>
+      </w:r>
+      <w:proofErr w:type="spellEnd"/>
+      <w:r>
+        <w:t xml:space="preserve"> </w:t>
+      </w:r>
+      <w:proofErr w:type="gramStart"/>
+      <w:r>
+        <w:t xml:space="preserve">{ </w:t>
+      </w:r>
+      <w:proofErr w:type="spellStart"/>
+      <w:r>
+        <w:t>stars</w:t>
+      </w:r>
+      <w:proofErr w:type="spellEnd"/>
+      <w:proofErr w:type="gramEnd"/>
+      <w:r>
+        <w:t xml:space="preserve">: </w:t>
+      </w:r>
+      <w:proofErr w:type="spellStart"/>
+      <w:r>
+        <w:t>json.stargazers_count</w:t>
+      </w:r>
+      <w:proofErr w:type="spellEnd"/>
+      <w:r>
+        <w:t xml:space="preserve"> }</w:t>
+      </w:r>
+    </w:p>
+    <w:p>
+      <w:pPr>
+        <w:pStyle w:val="Subtitle"/>
+      </w:pPr>
+      <w:r>
+        <w:t>}</w:t>
+      </w:r>
+    </w:p>
+    <w:p>
+      <w:pPr>
+        <w:rPr>
+          <w:lang w:val="en-US"/>
+        </w:rPr>
+      </w:pPr>
+      <w:bookmarkStart w:id="64" w:name="_GoBack"/>
+      <w:bookmarkEnd w:id="64"/>
+      <w:r>
+        <w:rPr>
+          <w:lang w:val="en-US"/>
+        </w:rPr>
+        <w:t>And for a class-based component:</w:t>
+      </w:r>
+    </w:p>
+    <w:p>
+      <w:pPr>
+        <w:pStyle w:val="Subtitle"/>
+        <w:rPr>
+          <w:lang w:val="en-US"/>
+        </w:rPr>
+      </w:pPr>
+      <w:r>
+        <w:rPr>
+          <w:lang w:val="en-US"/>
+        </w:rPr>
+        <w:t xml:space="preserve">static async </w:t>
+      </w:r>
+      <w:proofErr w:type="spellStart"/>
+      <w:r>
+        <w:rPr>
+          <w:lang w:val="en-US"/>
+        </w:rPr>
+        <w:t>getInitialProps</w:t>
+      </w:r>
+      <w:proofErr w:type="spellEnd"/>
+      <w:r>
+        <w:rPr>
+          <w:lang w:val="en-US"/>
+        </w:rPr>
         <w:t>(</w:t>
       </w:r>
+      <w:proofErr w:type="spellStart"/>
+      <w:r>
+        <w:rPr>
+          <w:lang w:val="en-US"/>
+        </w:rPr>
+        <w:t>ctx</w:t>
+      </w:r>
+      <w:proofErr w:type="spellEnd"/>
+      <w:r>
+        <w:rPr>
+          <w:lang w:val="en-US"/>
+        </w:rPr>
+        <w:t>) {</w:t>
+      </w:r>
+    </w:p>
+    <w:p>
+      <w:pPr>
+        <w:pStyle w:val="Subtitle"/>
+        <w:rPr>
+          <w:lang w:val="en-US"/>
+        </w:rPr>
+      </w:pPr>
+      <w:r>
+        <w:rPr>
+          <w:lang w:val="en-US"/>
+        </w:rPr>
+        <w:t xml:space="preserve">    const res = await fetch('https://api.github.com/repos/</w:t>
+      </w:r>
+      <w:proofErr w:type="spellStart"/>
+      <w:r>
+        <w:rPr>
+          <w:lang w:val="en-US"/>
+        </w:rPr>
+        <w:t>zeit</w:t>
+      </w:r>
+      <w:proofErr w:type="spellEnd"/>
+      <w:r>
+        <w:rPr>
+          <w:lang w:val="en-US"/>
+        </w:rPr>
+        <w:t>/next.js')</w:t>
+      </w:r>
+    </w:p>
+    <w:p>
+      <w:pPr>
+        <w:pStyle w:val="Subtitle"/>
+        <w:rPr>
+          <w:lang w:val="en-US"/>
+        </w:rPr>
+      </w:pPr>
+      <w:r>
+        <w:rPr>
+          <w:lang w:val="en-US"/>
+        </w:rPr>
+        <w:t xml:space="preserve">    const json = await </w:t>
+      </w:r>
+      <w:proofErr w:type="spellStart"/>
+      <w:proofErr w:type="gramStart"/>
+      <w:r>
+        <w:rPr>
+          <w:lang w:val="en-US"/>
+        </w:rPr>
+        <w:t>res.json</w:t>
+      </w:r>
+      <w:proofErr w:type="spellEnd"/>
       <w:proofErr w:type="gramEnd"/>
       <w:r>
-        <w:t>{</w:t>
-      </w:r>
-      <w:r>
-        <w:br/>
-        <w:t xml:space="preserve">        </w:t>
-      </w:r>
-      <w:proofErr w:type="spellStart"/>
-      <w:r>
-        <w:t>template</w:t>
-      </w:r>
-      <w:proofErr w:type="spellEnd"/>
-      <w:r>
-        <w:t>: __</w:t>
-      </w:r>
-      <w:proofErr w:type="spellStart"/>
-      <w:r>
-        <w:t>dirname</w:t>
-      </w:r>
-      <w:proofErr w:type="spellEnd"/>
-      <w:r>
-        <w:t xml:space="preserve"> + '/</w:t>
-      </w:r>
-      <w:proofErr w:type="spellStart"/>
-      <w:r>
-        <w:t>src</w:t>
-      </w:r>
-      <w:proofErr w:type="spellEnd"/>
-      <w:r>
-        <w:t>/index.html',</w:t>
-      </w:r>
-      <w:r>
-        <w:br/>
-        <w:t xml:space="preserve">        </w:t>
-      </w:r>
-      <w:proofErr w:type="spellStart"/>
-      <w:r>
-        <w:t>filename</w:t>
-      </w:r>
-      <w:proofErr w:type="spellEnd"/>
-      <w:r>
-        <w:t>: 'index.html',</w:t>
-      </w:r>
-      <w:r>
-        <w:br/>
-        <w:t xml:space="preserve">        </w:t>
-      </w:r>
-      <w:proofErr w:type="spellStart"/>
-      <w:r>
-        <w:t>inject</w:t>
-      </w:r>
-      <w:proofErr w:type="spellEnd"/>
-      <w:r>
-        <w:t>: '</w:t>
-      </w:r>
-      <w:proofErr w:type="spellStart"/>
-      <w:r>
-        <w:t>body</w:t>
-      </w:r>
-      <w:proofErr w:type="spellEnd"/>
-      <w:r>
-        <w:t>'</w:t>
-      </w:r>
-      <w:r>
-        <w:br/>
-        <w:t xml:space="preserve">    })</w:t>
-      </w:r>
-      <w:r>
-        <w:br/>
-        <w:t>]</w:t>
-      </w:r>
-    </w:p>
-    <w:p>
-      <w:pPr>
-        <w:rPr>
-          <w:lang w:val="en-US"/>
-        </w:rPr>
-      </w:pPr>
-      <w:r>
-        <w:rPr>
-          <w:lang w:val="en-US"/>
-        </w:rPr>
-        <w:t xml:space="preserve"> </w:t>
-      </w:r>
+        <w:rPr>
+          <w:lang w:val="en-US"/>
+        </w:rPr>
+        <w:t>()</w:t>
+      </w:r>
+    </w:p>
+    <w:p>
+      <w:pPr>
+        <w:pStyle w:val="Subtitle"/>
+        <w:rPr>
+          <w:lang w:val="en-US"/>
+        </w:rPr>
+      </w:pPr>
+      <w:r>
+        <w:rPr>
+          <w:lang w:val="en-US"/>
+        </w:rPr>
+        <w:t xml:space="preserve">    return </w:t>
+      </w:r>
+      <w:proofErr w:type="gramStart"/>
+      <w:r>
+        <w:rPr>
+          <w:lang w:val="en-US"/>
+        </w:rPr>
+        <w:t>{ stars</w:t>
+      </w:r>
+      <w:proofErr w:type="gramEnd"/>
+      <w:r>
+        <w:rPr>
+          <w:lang w:val="en-US"/>
+        </w:rPr>
+        <w:t xml:space="preserve">: </w:t>
+      </w:r>
+      <w:proofErr w:type="spellStart"/>
+      <w:r>
+        <w:rPr>
+          <w:lang w:val="en-US"/>
+        </w:rPr>
+        <w:t>json.stargazers_count</w:t>
+      </w:r>
+      <w:proofErr w:type="spellEnd"/>
+      <w:r>
+        <w:rPr>
+          <w:lang w:val="en-US"/>
+        </w:rPr>
+        <w:t xml:space="preserve"> }</w:t>
+      </w:r>
+    </w:p>
+    <w:p>
+      <w:pPr>
+        <w:pStyle w:val="Subtitle"/>
+      </w:pPr>
+      <w:r>
+        <w:rPr>
+          <w:lang w:val="en-US"/>
+        </w:rPr>
+        <w:t xml:space="preserve">  </w:t>
+      </w:r>
+      <w:r>
+        <w:t>}</w:t>
+      </w:r>
+    </w:p>
+    <w:p>
+      <w:pPr>
+        <w:rPr>
+          <w:lang w:val="en-US"/>
+        </w:rPr>
+      </w:pPr>
     </w:p>
     <w:sectPr>
       <w:pgSz w:w="11906" w:h="16838"/>
@@ -27018,6 +28290,24 @@
       <w:szCs w:val="20"/>
     </w:rPr>
   </w:style>
+  <w:style w:type="character" w:styleId="HTMLCode">
+    <w:name w:val="HTML Code"/>
+    <w:basedOn w:val="DefaultParagraphFont"/>
+    <w:uiPriority w:val="99"/>
+    <w:semiHidden/>
+    <w:unhideWhenUsed/>
+    <w:rsid w:val="003E4BF5"/>
+    <w:rPr>
+      <w:rFonts w:ascii="Courier New" w:eastAsia="Times New Roman" w:hAnsi="Courier New" w:cs="Courier New"/>
+      <w:sz w:val="20"/>
+      <w:szCs w:val="20"/>
+    </w:rPr>
+  </w:style>
+  <w:style w:type="character" w:customStyle="1" w:styleId="token">
+    <w:name w:val="token"/>
+    <w:basedOn w:val="DefaultParagraphFont"/>
+    <w:rsid w:val="003E4BF5"/>
+  </w:style>
 </w:styles>
 </file>
 
@@ -27287,7 +28577,7 @@
 </file>
 
 <file path=customXml/itemProps1.xml><?xml version="1.0" encoding="utf-8"?>
-<ds:datastoreItem xmlns:ds="http://schemas.openxmlformats.org/officeDocument/2006/customXml" ds:itemID="{F5ED1249-AF4D-4A4E-93C7-3FF3C5405833}">
+<ds:datastoreItem xmlns:ds="http://schemas.openxmlformats.org/officeDocument/2006/customXml" ds:itemID="{6C149D61-124C-0845-ABC2-41F5EE7972A0}">
   <ds:schemaRefs>
     <ds:schemaRef ds:uri="http://schemas.openxmlformats.org/officeDocument/2006/bibliography"/>
   </ds:schemaRefs>

</xml_diff>